<commit_message>
comment and unused code cleanup, added flow diagrams to design doc. still plan on further edits of design doc.
</commit_message>
<xml_diff>
--- a/design_phase5.docx
+++ b/design_phase5.docx
@@ -234,7 +234,43 @@
           <w:sz w:val="24"/>
           <w:szCs w:val="24"/>
         </w:rPr>
-        <w:t>the sending side has a timer for the oldest in flight packet, if an acknowledgement is not received for that specific packet, a timeout will occur causing for all packets in the defined window to be resent to the receiver. On the receiving side, the receiver will continue to send the for last received packet. This process will continue until the receiver receives all packets in order. Once all packets are received in order, the data will be then pushed up to the application layer and the delivered jpeg image should show no errors.</w:t>
+        <w:t xml:space="preserve">the sending side has a timer for the oldest </w:t>
+      </w:r>
+      <w:proofErr w:type="gramStart"/>
+      <w:r>
+        <w:rPr>
+          <w:rFonts w:ascii="Times New Roman" w:hAnsi="Times New Roman" w:cs="Times New Roman"/>
+          <w:sz w:val="24"/>
+          <w:szCs w:val="24"/>
+        </w:rPr>
+        <w:t>in flight</w:t>
+      </w:r>
+      <w:proofErr w:type="gramEnd"/>
+      <w:r>
+        <w:rPr>
+          <w:rFonts w:ascii="Times New Roman" w:hAnsi="Times New Roman" w:cs="Times New Roman"/>
+          <w:sz w:val="24"/>
+          <w:szCs w:val="24"/>
+        </w:rPr>
+        <w:t xml:space="preserve"> packet, if an acknowledgement is not received for that specific packet, a timeout will occur causing for all packets in the defined window to be resent to the receiver. On the receiving side, the receiver will continue to send </w:t>
+      </w:r>
+      <w:proofErr w:type="gramStart"/>
+      <w:r>
+        <w:rPr>
+          <w:rFonts w:ascii="Times New Roman" w:hAnsi="Times New Roman" w:cs="Times New Roman"/>
+          <w:sz w:val="24"/>
+          <w:szCs w:val="24"/>
+        </w:rPr>
+        <w:t>the for</w:t>
+      </w:r>
+      <w:proofErr w:type="gramEnd"/>
+      <w:r>
+        <w:rPr>
+          <w:rFonts w:ascii="Times New Roman" w:hAnsi="Times New Roman" w:cs="Times New Roman"/>
+          <w:sz w:val="24"/>
+          <w:szCs w:val="24"/>
+        </w:rPr>
+        <w:t xml:space="preserve"> last received packet. This process will continue until the receiver receives all packets in order. Once all packets are received in order, the data will be then pushed up to the application layer and the delivered jpeg image should show no errors.</w:t>
       </w:r>
     </w:p>
     <w:p>
@@ -394,10 +430,10 @@
           <w:szCs w:val="28"/>
         </w:rPr>
         <w:drawing>
-          <wp:inline distT="0" distB="0" distL="0" distR="0" wp14:anchorId="71FF56F9" wp14:editId="47417234">
-            <wp:extent cx="5943600" cy="4055110"/>
-            <wp:effectExtent l="0" t="0" r="0" b="2540"/>
-            <wp:docPr id="2116718592" name="Picture 1" descr="A diagram of a flowchart&#10;&#10;Description automatically generated"/>
+          <wp:inline distT="0" distB="0" distL="0" distR="0" wp14:anchorId="29F69E68" wp14:editId="33B77684">
+            <wp:extent cx="5943600" cy="5680075"/>
+            <wp:effectExtent l="0" t="0" r="0" b="0"/>
+            <wp:docPr id="415097047" name="Picture 1" descr="A diagram of a diagram&#10;&#10;Description automatically generated"/>
             <wp:cNvGraphicFramePr>
               <a:graphicFrameLocks xmlns:a="http://schemas.openxmlformats.org/drawingml/2006/main" noChangeAspect="1"/>
             </wp:cNvGraphicFramePr>
@@ -405,11 +441,17 @@
               <a:graphicData uri="http://schemas.openxmlformats.org/drawingml/2006/picture">
                 <pic:pic xmlns:pic="http://schemas.openxmlformats.org/drawingml/2006/picture">
                   <pic:nvPicPr>
-                    <pic:cNvPr id="2116718592" name="Picture 1" descr="A diagram of a flowchart&#10;&#10;Description automatically generated"/>
+                    <pic:cNvPr id="415097047" name="Picture 1" descr="A diagram of a diagram&#10;&#10;Description automatically generated"/>
                     <pic:cNvPicPr/>
                   </pic:nvPicPr>
                   <pic:blipFill>
-                    <a:blip r:embed="rId5"/>
+                    <a:blip r:embed="rId5">
+                      <a:extLst>
+                        <a:ext uri="{28A0092B-C50C-407E-A947-70E740481C1C}">
+                          <a14:useLocalDpi xmlns:a14="http://schemas.microsoft.com/office/drawing/2010/main" val="0"/>
+                        </a:ext>
+                      </a:extLst>
+                    </a:blip>
                     <a:stretch>
                       <a:fillRect/>
                     </a:stretch>
@@ -417,7 +459,7 @@
                   <pic:spPr>
                     <a:xfrm>
                       <a:off x="0" y="0"/>
-                      <a:ext cx="5943600" cy="4055110"/>
+                      <a:ext cx="5943600" cy="5680075"/>
                     </a:xfrm>
                     <a:prstGeom prst="rect">
                       <a:avLst/>
@@ -438,15 +480,14 @@
           <w:szCs w:val="28"/>
         </w:rPr>
       </w:pPr>
-    </w:p>
-    <w:p>
-      <w:pPr>
+      <w:r>
         <w:rPr>
           <w:rFonts w:ascii="Times New Roman" w:hAnsi="Times New Roman" w:cs="Times New Roman"/>
           <w:sz w:val="28"/>
           <w:szCs w:val="28"/>
         </w:rPr>
-      </w:pPr>
+        <w:t>Flowchart for receiver:</w:t>
+      </w:r>
     </w:p>
     <w:p>
       <w:pPr>
@@ -456,15 +497,56 @@
           <w:szCs w:val="28"/>
         </w:rPr>
       </w:pPr>
-    </w:p>
-    <w:p>
-      <w:pPr>
-        <w:rPr>
-          <w:rFonts w:ascii="Times New Roman" w:hAnsi="Times New Roman" w:cs="Times New Roman"/>
+      <w:r>
+        <w:rPr>
+          <w:rFonts w:ascii="Times New Roman" w:hAnsi="Times New Roman" w:cs="Times New Roman"/>
+          <w:noProof/>
           <w:sz w:val="28"/>
           <w:szCs w:val="28"/>
         </w:rPr>
-      </w:pPr>
+        <w:lastRenderedPageBreak/>
+        <w:drawing>
+          <wp:inline distT="0" distB="0" distL="0" distR="0" wp14:anchorId="6DC9A835" wp14:editId="653BC13D">
+            <wp:extent cx="4390390" cy="8229600"/>
+            <wp:effectExtent l="0" t="0" r="0" b="0"/>
+            <wp:docPr id="373718933" name="Picture 2" descr="A diagram of a workflow&#10;&#10;Description automatically generated"/>
+            <wp:cNvGraphicFramePr>
+              <a:graphicFrameLocks xmlns:a="http://schemas.openxmlformats.org/drawingml/2006/main" noChangeAspect="1"/>
+            </wp:cNvGraphicFramePr>
+            <a:graphic xmlns:a="http://schemas.openxmlformats.org/drawingml/2006/main">
+              <a:graphicData uri="http://schemas.openxmlformats.org/drawingml/2006/picture">
+                <pic:pic xmlns:pic="http://schemas.openxmlformats.org/drawingml/2006/picture">
+                  <pic:nvPicPr>
+                    <pic:cNvPr id="373718933" name="Picture 2" descr="A diagram of a workflow&#10;&#10;Description automatically generated"/>
+                    <pic:cNvPicPr/>
+                  </pic:nvPicPr>
+                  <pic:blipFill>
+                    <a:blip r:embed="rId6">
+                      <a:extLst>
+                        <a:ext uri="{28A0092B-C50C-407E-A947-70E740481C1C}">
+                          <a14:useLocalDpi xmlns:a14="http://schemas.microsoft.com/office/drawing/2010/main" val="0"/>
+                        </a:ext>
+                      </a:extLst>
+                    </a:blip>
+                    <a:stretch>
+                      <a:fillRect/>
+                    </a:stretch>
+                  </pic:blipFill>
+                  <pic:spPr>
+                    <a:xfrm>
+                      <a:off x="0" y="0"/>
+                      <a:ext cx="4390390" cy="8229600"/>
+                    </a:xfrm>
+                    <a:prstGeom prst="rect">
+                      <a:avLst/>
+                    </a:prstGeom>
+                  </pic:spPr>
+                </pic:pic>
+              </a:graphicData>
+            </a:graphic>
+          </wp:inline>
+        </w:drawing>
+      </w:r>
     </w:p>
     <w:p>
       <w:pPr>
@@ -510,13 +592,48 @@
           <w:szCs w:val="28"/>
         </w:rPr>
       </w:pPr>
-      <w:r>
+    </w:p>
+    <w:p>
+      <w:pPr>
         <w:rPr>
           <w:rFonts w:ascii="Times New Roman" w:hAnsi="Times New Roman" w:cs="Times New Roman"/>
           <w:sz w:val="28"/>
           <w:szCs w:val="28"/>
         </w:rPr>
-        <w:lastRenderedPageBreak/>
+      </w:pPr>
+    </w:p>
+    <w:p>
+      <w:pPr>
+        <w:rPr>
+          <w:rFonts w:ascii="Times New Roman" w:hAnsi="Times New Roman" w:cs="Times New Roman"/>
+          <w:sz w:val="28"/>
+          <w:szCs w:val="28"/>
+        </w:rPr>
+      </w:pPr>
+    </w:p>
+    <w:p>
+      <w:pPr>
+        <w:rPr>
+          <w:rFonts w:ascii="Times New Roman" w:hAnsi="Times New Roman" w:cs="Times New Roman"/>
+          <w:sz w:val="28"/>
+          <w:szCs w:val="28"/>
+        </w:rPr>
+      </w:pPr>
+    </w:p>
+    <w:p>
+      <w:pPr>
+        <w:rPr>
+          <w:rFonts w:ascii="Times New Roman" w:hAnsi="Times New Roman" w:cs="Times New Roman"/>
+          <w:sz w:val="28"/>
+          <w:szCs w:val="28"/>
+        </w:rPr>
+      </w:pPr>
+      <w:r>
+        <w:rPr>
+          <w:rFonts w:ascii="Times New Roman" w:hAnsi="Times New Roman" w:cs="Times New Roman"/>
+          <w:sz w:val="28"/>
+          <w:szCs w:val="28"/>
+        </w:rPr>
         <w:t>Code Description:</w:t>
       </w:r>
     </w:p>
@@ -568,20 +685,39 @@
           <w:sz w:val="24"/>
           <w:szCs w:val="24"/>
         </w:rPr>
-        <w:t>In this code block, the python modules necessary to execute the code are imported and all constants are defined including, the states and overall packet structure.</w:t>
-      </w:r>
-    </w:p>
-    <w:p>
-      <w:pPr>
-        <w:rPr>
-          <w:rFonts w:ascii="Times New Roman" w:hAnsi="Times New Roman" w:cs="Times New Roman"/>
-          <w:sz w:val="24"/>
-          <w:szCs w:val="24"/>
-        </w:rPr>
-      </w:pPr>
-      <w:r>
-        <w:rPr>
-          <w:rFonts w:ascii="Times New Roman" w:hAnsi="Times New Roman" w:cs="Times New Roman"/>
+        <w:t xml:space="preserve">In this code block, the python modules necessary to execute the code are imported and all constants are defined </w:t>
+      </w:r>
+      <w:proofErr w:type="gramStart"/>
+      <w:r>
+        <w:rPr>
+          <w:rFonts w:ascii="Times New Roman" w:hAnsi="Times New Roman" w:cs="Times New Roman"/>
+          <w:sz w:val="24"/>
+          <w:szCs w:val="24"/>
+        </w:rPr>
+        <w:t>including,</w:t>
+      </w:r>
+      <w:proofErr w:type="gramEnd"/>
+      <w:r>
+        <w:rPr>
+          <w:rFonts w:ascii="Times New Roman" w:hAnsi="Times New Roman" w:cs="Times New Roman"/>
+          <w:sz w:val="24"/>
+          <w:szCs w:val="24"/>
+        </w:rPr>
+        <w:t xml:space="preserve"> the states and overall packet structure.</w:t>
+      </w:r>
+    </w:p>
+    <w:p>
+      <w:pPr>
+        <w:rPr>
+          <w:rFonts w:ascii="Times New Roman" w:hAnsi="Times New Roman" w:cs="Times New Roman"/>
+          <w:sz w:val="24"/>
+          <w:szCs w:val="24"/>
+        </w:rPr>
+      </w:pPr>
+      <w:r>
+        <w:rPr>
+          <w:rFonts w:ascii="Times New Roman" w:hAnsi="Times New Roman" w:cs="Times New Roman"/>
+          <w:noProof/>
           <w:sz w:val="24"/>
           <w:szCs w:val="24"/>
         </w:rPr>
@@ -609,7 +745,7 @@
                     <pic:cNvPicPr/>
                   </pic:nvPicPr>
                   <pic:blipFill>
-                    <a:blip r:embed="rId6">
+                    <a:blip r:embed="rId7">
                       <a:extLst>
                         <a:ext uri="{28A0092B-C50C-407E-A947-70E740481C1C}">
                           <a14:useLocalDpi xmlns:a14="http://schemas.microsoft.com/office/drawing/2010/main" val="0"/>
@@ -809,10 +945,10 @@
       <w:r>
         <w:rPr>
           <w:rFonts w:ascii="Times New Roman" w:hAnsi="Times New Roman" w:cs="Times New Roman"/>
-          <w:sz w:val="24"/>
-          <w:szCs w:val="24"/>
-        </w:rPr>
-        <w:lastRenderedPageBreak/>
+          <w:noProof/>
+          <w:sz w:val="24"/>
+          <w:szCs w:val="24"/>
+        </w:rPr>
         <w:drawing>
           <wp:anchor distT="0" distB="0" distL="114300" distR="114300" simplePos="0" relativeHeight="251677696" behindDoc="0" locked="0" layoutInCell="1" allowOverlap="1" wp14:anchorId="38A77F48" wp14:editId="216DF603">
             <wp:simplePos x="0" y="0"/>
@@ -837,7 +973,7 @@
                     <pic:cNvPicPr/>
                   </pic:nvPicPr>
                   <pic:blipFill>
-                    <a:blip r:embed="rId7">
+                    <a:blip r:embed="rId8">
                       <a:extLst>
                         <a:ext uri="{28A0092B-C50C-407E-A947-70E740481C1C}">
                           <a14:useLocalDpi xmlns:a14="http://schemas.microsoft.com/office/drawing/2010/main" val="0"/>
@@ -872,6 +1008,7 @@
       <w:r>
         <w:rPr>
           <w:rFonts w:ascii="Times New Roman" w:hAnsi="Times New Roman" w:cs="Times New Roman"/>
+          <w:noProof/>
           <w:sz w:val="24"/>
           <w:szCs w:val="24"/>
         </w:rPr>
@@ -891,7 +1028,7 @@
                     <pic:cNvPicPr/>
                   </pic:nvPicPr>
                   <pic:blipFill>
-                    <a:blip r:embed="rId8"/>
+                    <a:blip r:embed="rId9"/>
                     <a:stretch>
                       <a:fillRect/>
                     </a:stretch>
@@ -1085,12 +1222,12 @@
       <w:r>
         <w:rPr>
           <w:rFonts w:ascii="Times New Roman" w:hAnsi="Times New Roman" w:cs="Times New Roman"/>
-          <w:sz w:val="24"/>
-          <w:szCs w:val="24"/>
-        </w:rPr>
-        <w:lastRenderedPageBreak/>
+          <w:noProof/>
+          <w:sz w:val="24"/>
+          <w:szCs w:val="24"/>
+        </w:rPr>
         <w:drawing>
-          <wp:anchor distT="0" distB="0" distL="114300" distR="114300" simplePos="0" relativeHeight="251678720" behindDoc="0" locked="0" layoutInCell="1" allowOverlap="1" wp14:anchorId="2B26DCFB" wp14:editId="317BBE0E">
+          <wp:anchor distT="0" distB="0" distL="114300" distR="114300" simplePos="0" relativeHeight="251678720" behindDoc="0" locked="0" layoutInCell="1" allowOverlap="1" wp14:anchorId="2B26DCFB" wp14:editId="70B01AE2">
             <wp:simplePos x="0" y="0"/>
             <wp:positionH relativeFrom="margin">
               <wp:posOffset>472440</wp:posOffset>
@@ -1113,7 +1250,7 @@
                     <pic:cNvPicPr/>
                   </pic:nvPicPr>
                   <pic:blipFill>
-                    <a:blip r:embed="rId9" cstate="print">
+                    <a:blip r:embed="rId10" cstate="print">
                       <a:extLst>
                         <a:ext uri="{28A0092B-C50C-407E-A947-70E740481C1C}">
                           <a14:useLocalDpi xmlns:a14="http://schemas.microsoft.com/office/drawing/2010/main" val="0"/>
@@ -1241,15 +1378,125 @@
           <w:sz w:val="24"/>
           <w:szCs w:val="24"/>
         </w:rPr>
-        <w:t>The MakePacket() function takes in filename and a packet size. The file is open using the open() function. We begin assembling the packet by appending the ACK field, the sequence number, and the data for the desired packet size. Then, the checksum is calculated using the checksum() function which is then appended into the individual packet. This initial step is for the first packet of data to be sent out. In the while() loop, this process is repeated until the end of the file is reached.</w:t>
-      </w:r>
-      <w:r>
-        <w:rPr>
-          <w:rFonts w:ascii="Times New Roman" w:hAnsi="Times New Roman" w:cs="Times New Roman"/>
-          <w:sz w:val="24"/>
-          <w:szCs w:val="24"/>
-        </w:rPr>
-        <w:t xml:space="preserve"> The main difference change in the MakePacket() function is that sequence numbers are set </w:t>
+        <w:t xml:space="preserve">The </w:t>
+      </w:r>
+      <w:proofErr w:type="spellStart"/>
+      <w:proofErr w:type="gramStart"/>
+      <w:r>
+        <w:rPr>
+          <w:rFonts w:ascii="Times New Roman" w:hAnsi="Times New Roman" w:cs="Times New Roman"/>
+          <w:sz w:val="24"/>
+          <w:szCs w:val="24"/>
+        </w:rPr>
+        <w:t>MakePacket</w:t>
+      </w:r>
+      <w:proofErr w:type="spellEnd"/>
+      <w:r>
+        <w:rPr>
+          <w:rFonts w:ascii="Times New Roman" w:hAnsi="Times New Roman" w:cs="Times New Roman"/>
+          <w:sz w:val="24"/>
+          <w:szCs w:val="24"/>
+        </w:rPr>
+        <w:t>(</w:t>
+      </w:r>
+      <w:proofErr w:type="gramEnd"/>
+      <w:r>
+        <w:rPr>
+          <w:rFonts w:ascii="Times New Roman" w:hAnsi="Times New Roman" w:cs="Times New Roman"/>
+          <w:sz w:val="24"/>
+          <w:szCs w:val="24"/>
+        </w:rPr>
+        <w:t xml:space="preserve">) function takes in filename and a packet size. The file is open using the </w:t>
+      </w:r>
+      <w:proofErr w:type="gramStart"/>
+      <w:r>
+        <w:rPr>
+          <w:rFonts w:ascii="Times New Roman" w:hAnsi="Times New Roman" w:cs="Times New Roman"/>
+          <w:sz w:val="24"/>
+          <w:szCs w:val="24"/>
+        </w:rPr>
+        <w:t>open(</w:t>
+      </w:r>
+      <w:proofErr w:type="gramEnd"/>
+      <w:r>
+        <w:rPr>
+          <w:rFonts w:ascii="Times New Roman" w:hAnsi="Times New Roman" w:cs="Times New Roman"/>
+          <w:sz w:val="24"/>
+          <w:szCs w:val="24"/>
+        </w:rPr>
+        <w:t xml:space="preserve">) function. We begin assembling the packet by appending the ACK field, the sequence number, and the data for the desired packet size. Then, the checksum is calculated using the </w:t>
+      </w:r>
+      <w:proofErr w:type="gramStart"/>
+      <w:r>
+        <w:rPr>
+          <w:rFonts w:ascii="Times New Roman" w:hAnsi="Times New Roman" w:cs="Times New Roman"/>
+          <w:sz w:val="24"/>
+          <w:szCs w:val="24"/>
+        </w:rPr>
+        <w:t>checksum(</w:t>
+      </w:r>
+      <w:proofErr w:type="gramEnd"/>
+      <w:r>
+        <w:rPr>
+          <w:rFonts w:ascii="Times New Roman" w:hAnsi="Times New Roman" w:cs="Times New Roman"/>
+          <w:sz w:val="24"/>
+          <w:szCs w:val="24"/>
+        </w:rPr>
+        <w:t xml:space="preserve">) function which is then appended into the individual packet. This initial step is for the first packet of data to be sent out. In the </w:t>
+      </w:r>
+      <w:proofErr w:type="gramStart"/>
+      <w:r>
+        <w:rPr>
+          <w:rFonts w:ascii="Times New Roman" w:hAnsi="Times New Roman" w:cs="Times New Roman"/>
+          <w:sz w:val="24"/>
+          <w:szCs w:val="24"/>
+        </w:rPr>
+        <w:t>while(</w:t>
+      </w:r>
+      <w:proofErr w:type="gramEnd"/>
+      <w:r>
+        <w:rPr>
+          <w:rFonts w:ascii="Times New Roman" w:hAnsi="Times New Roman" w:cs="Times New Roman"/>
+          <w:sz w:val="24"/>
+          <w:szCs w:val="24"/>
+        </w:rPr>
+        <w:t>) loop, this process is repeated until the end of the file is reached.</w:t>
+      </w:r>
+      <w:r>
+        <w:rPr>
+          <w:rFonts w:ascii="Times New Roman" w:hAnsi="Times New Roman" w:cs="Times New Roman"/>
+          <w:sz w:val="24"/>
+          <w:szCs w:val="24"/>
+        </w:rPr>
+        <w:t xml:space="preserve"> The main difference change in the </w:t>
+      </w:r>
+      <w:proofErr w:type="spellStart"/>
+      <w:proofErr w:type="gramStart"/>
+      <w:r>
+        <w:rPr>
+          <w:rFonts w:ascii="Times New Roman" w:hAnsi="Times New Roman" w:cs="Times New Roman"/>
+          <w:sz w:val="24"/>
+          <w:szCs w:val="24"/>
+        </w:rPr>
+        <w:t>MakePacket</w:t>
+      </w:r>
+      <w:proofErr w:type="spellEnd"/>
+      <w:r>
+        <w:rPr>
+          <w:rFonts w:ascii="Times New Roman" w:hAnsi="Times New Roman" w:cs="Times New Roman"/>
+          <w:sz w:val="24"/>
+          <w:szCs w:val="24"/>
+        </w:rPr>
+        <w:t>(</w:t>
+      </w:r>
+      <w:proofErr w:type="gramEnd"/>
+      <w:r>
+        <w:rPr>
+          <w:rFonts w:ascii="Times New Roman" w:hAnsi="Times New Roman" w:cs="Times New Roman"/>
+          <w:sz w:val="24"/>
+          <w:szCs w:val="24"/>
+        </w:rPr>
+        <w:t xml:space="preserve">) function is that sequence numbers are set </w:t>
       </w:r>
       <w:r>
         <w:rPr>
@@ -1271,6 +1518,7 @@
       <w:r>
         <w:rPr>
           <w:rFonts w:ascii="Times New Roman" w:hAnsi="Times New Roman" w:cs="Times New Roman"/>
+          <w:noProof/>
           <w:sz w:val="24"/>
           <w:szCs w:val="24"/>
         </w:rPr>
@@ -1290,7 +1538,7 @@
                     <pic:cNvPicPr/>
                   </pic:nvPicPr>
                   <pic:blipFill>
-                    <a:blip r:embed="rId10"/>
+                    <a:blip r:embed="rId11"/>
                     <a:stretch>
                       <a:fillRect/>
                     </a:stretch>
@@ -1325,7 +1573,43 @@
           <w:sz w:val="24"/>
           <w:szCs w:val="24"/>
         </w:rPr>
-        <w:t>In this code block, a new function was added in order to assign sequence number from 0 to 255, this function increments the sequence number based on the previous set sequence number.</w:t>
+        <w:t xml:space="preserve">In this code block, a new function was added </w:t>
+      </w:r>
+      <w:proofErr w:type="gramStart"/>
+      <w:r>
+        <w:rPr>
+          <w:rFonts w:ascii="Times New Roman" w:hAnsi="Times New Roman" w:cs="Times New Roman"/>
+          <w:sz w:val="24"/>
+          <w:szCs w:val="24"/>
+        </w:rPr>
+        <w:t>in order to</w:t>
+      </w:r>
+      <w:proofErr w:type="gramEnd"/>
+      <w:r>
+        <w:rPr>
+          <w:rFonts w:ascii="Times New Roman" w:hAnsi="Times New Roman" w:cs="Times New Roman"/>
+          <w:sz w:val="24"/>
+          <w:szCs w:val="24"/>
+        </w:rPr>
+        <w:t xml:space="preserve"> assign sequence </w:t>
+      </w:r>
+      <w:proofErr w:type="gramStart"/>
+      <w:r>
+        <w:rPr>
+          <w:rFonts w:ascii="Times New Roman" w:hAnsi="Times New Roman" w:cs="Times New Roman"/>
+          <w:sz w:val="24"/>
+          <w:szCs w:val="24"/>
+        </w:rPr>
+        <w:t>number</w:t>
+      </w:r>
+      <w:proofErr w:type="gramEnd"/>
+      <w:r>
+        <w:rPr>
+          <w:rFonts w:ascii="Times New Roman" w:hAnsi="Times New Roman" w:cs="Times New Roman"/>
+          <w:sz w:val="24"/>
+          <w:szCs w:val="24"/>
+        </w:rPr>
+        <w:t xml:space="preserve"> from 0 to 255, this function increments the sequence number based on the previous set sequence number.</w:t>
       </w:r>
     </w:p>
     <w:p>
@@ -1360,7 +1644,7 @@
                     <pic:cNvPicPr/>
                   </pic:nvPicPr>
                   <pic:blipFill>
-                    <a:blip r:embed="rId11"/>
+                    <a:blip r:embed="rId12"/>
                     <a:stretch>
                       <a:fillRect/>
                     </a:stretch>
@@ -1395,7 +1679,151 @@
           <w:sz w:val="24"/>
           <w:szCs w:val="24"/>
         </w:rPr>
-        <w:t>This block of code is a block functions used to implement the state machine. The split_ack_packet() function chops up the received packet and returns the packet in its respective parts which includes the checksum, the ACK response, and the sequence number. The is_ACK() function takes the split packet and confirms that ACK sequence is what we are expecting. The is_corrupt() function checks to if the received checksum and the calculated checksum on are not the same. If they are not same, then the packet is corrupt.</w:t>
+        <w:t xml:space="preserve">This block of code is a block functions used to implement the state machine. The </w:t>
+      </w:r>
+      <w:proofErr w:type="spellStart"/>
+      <w:r>
+        <w:rPr>
+          <w:rFonts w:ascii="Times New Roman" w:hAnsi="Times New Roman" w:cs="Times New Roman"/>
+          <w:sz w:val="24"/>
+          <w:szCs w:val="24"/>
+        </w:rPr>
+        <w:t>split_ack_</w:t>
+      </w:r>
+      <w:proofErr w:type="gramStart"/>
+      <w:r>
+        <w:rPr>
+          <w:rFonts w:ascii="Times New Roman" w:hAnsi="Times New Roman" w:cs="Times New Roman"/>
+          <w:sz w:val="24"/>
+          <w:szCs w:val="24"/>
+        </w:rPr>
+        <w:t>packet</w:t>
+      </w:r>
+      <w:proofErr w:type="spellEnd"/>
+      <w:r>
+        <w:rPr>
+          <w:rFonts w:ascii="Times New Roman" w:hAnsi="Times New Roman" w:cs="Times New Roman"/>
+          <w:sz w:val="24"/>
+          <w:szCs w:val="24"/>
+        </w:rPr>
+        <w:t>(</w:t>
+      </w:r>
+      <w:proofErr w:type="gramEnd"/>
+      <w:r>
+        <w:rPr>
+          <w:rFonts w:ascii="Times New Roman" w:hAnsi="Times New Roman" w:cs="Times New Roman"/>
+          <w:sz w:val="24"/>
+          <w:szCs w:val="24"/>
+        </w:rPr>
+        <w:t xml:space="preserve">) function chops up the received packet and returns the packet in its respective parts which includes the checksum, the ACK response, and the sequence number. The </w:t>
+      </w:r>
+      <w:proofErr w:type="spellStart"/>
+      <w:r>
+        <w:rPr>
+          <w:rFonts w:ascii="Times New Roman" w:hAnsi="Times New Roman" w:cs="Times New Roman"/>
+          <w:sz w:val="24"/>
+          <w:szCs w:val="24"/>
+        </w:rPr>
+        <w:t>is_</w:t>
+      </w:r>
+      <w:proofErr w:type="gramStart"/>
+      <w:r>
+        <w:rPr>
+          <w:rFonts w:ascii="Times New Roman" w:hAnsi="Times New Roman" w:cs="Times New Roman"/>
+          <w:sz w:val="24"/>
+          <w:szCs w:val="24"/>
+        </w:rPr>
+        <w:t>ACK</w:t>
+      </w:r>
+      <w:proofErr w:type="spellEnd"/>
+      <w:r>
+        <w:rPr>
+          <w:rFonts w:ascii="Times New Roman" w:hAnsi="Times New Roman" w:cs="Times New Roman"/>
+          <w:sz w:val="24"/>
+          <w:szCs w:val="24"/>
+        </w:rPr>
+        <w:t>(</w:t>
+      </w:r>
+      <w:proofErr w:type="gramEnd"/>
+      <w:r>
+        <w:rPr>
+          <w:rFonts w:ascii="Times New Roman" w:hAnsi="Times New Roman" w:cs="Times New Roman"/>
+          <w:sz w:val="24"/>
+          <w:szCs w:val="24"/>
+        </w:rPr>
+        <w:t xml:space="preserve">) function takes the split packet and confirms that ACK sequence is what we are expecting. The </w:t>
+      </w:r>
+      <w:proofErr w:type="spellStart"/>
+      <w:r>
+        <w:rPr>
+          <w:rFonts w:ascii="Times New Roman" w:hAnsi="Times New Roman" w:cs="Times New Roman"/>
+          <w:sz w:val="24"/>
+          <w:szCs w:val="24"/>
+        </w:rPr>
+        <w:t>is_</w:t>
+      </w:r>
+      <w:proofErr w:type="gramStart"/>
+      <w:r>
+        <w:rPr>
+          <w:rFonts w:ascii="Times New Roman" w:hAnsi="Times New Roman" w:cs="Times New Roman"/>
+          <w:sz w:val="24"/>
+          <w:szCs w:val="24"/>
+        </w:rPr>
+        <w:t>corrupt</w:t>
+      </w:r>
+      <w:proofErr w:type="spellEnd"/>
+      <w:r>
+        <w:rPr>
+          <w:rFonts w:ascii="Times New Roman" w:hAnsi="Times New Roman" w:cs="Times New Roman"/>
+          <w:sz w:val="24"/>
+          <w:szCs w:val="24"/>
+        </w:rPr>
+        <w:t>(</w:t>
+      </w:r>
+      <w:proofErr w:type="gramEnd"/>
+      <w:r>
+        <w:rPr>
+          <w:rFonts w:ascii="Times New Roman" w:hAnsi="Times New Roman" w:cs="Times New Roman"/>
+          <w:sz w:val="24"/>
+          <w:szCs w:val="24"/>
+        </w:rPr>
+        <w:t xml:space="preserve">) function checks </w:t>
+      </w:r>
+      <w:proofErr w:type="gramStart"/>
+      <w:r>
+        <w:rPr>
+          <w:rFonts w:ascii="Times New Roman" w:hAnsi="Times New Roman" w:cs="Times New Roman"/>
+          <w:sz w:val="24"/>
+          <w:szCs w:val="24"/>
+        </w:rPr>
+        <w:t>to</w:t>
+      </w:r>
+      <w:proofErr w:type="gramEnd"/>
+      <w:r>
+        <w:rPr>
+          <w:rFonts w:ascii="Times New Roman" w:hAnsi="Times New Roman" w:cs="Times New Roman"/>
+          <w:sz w:val="24"/>
+          <w:szCs w:val="24"/>
+        </w:rPr>
+        <w:t xml:space="preserve"> if the received checksum and the calculated checksum on are not the same. If they are not </w:t>
+      </w:r>
+      <w:proofErr w:type="gramStart"/>
+      <w:r>
+        <w:rPr>
+          <w:rFonts w:ascii="Times New Roman" w:hAnsi="Times New Roman" w:cs="Times New Roman"/>
+          <w:sz w:val="24"/>
+          <w:szCs w:val="24"/>
+        </w:rPr>
+        <w:t>same</w:t>
+      </w:r>
+      <w:proofErr w:type="gramEnd"/>
+      <w:r>
+        <w:rPr>
+          <w:rFonts w:ascii="Times New Roman" w:hAnsi="Times New Roman" w:cs="Times New Roman"/>
+          <w:sz w:val="24"/>
+          <w:szCs w:val="24"/>
+        </w:rPr>
+        <w:t>, then the packet is corrupt.</w:t>
       </w:r>
     </w:p>
     <w:p>
@@ -1429,7 +1857,7 @@
                     <pic:cNvPicPr/>
                   </pic:nvPicPr>
                   <pic:blipFill>
-                    <a:blip r:embed="rId12"/>
+                    <a:blip r:embed="rId13"/>
                     <a:stretch>
                       <a:fillRect/>
                     </a:stretch>
@@ -1464,7 +1892,25 @@
           <w:sz w:val="24"/>
           <w:szCs w:val="24"/>
         </w:rPr>
-        <w:t>The corruptor() function takes in a byte object, which in the case can either be data packet or an ACK packet, performs a bit-wise NOT which is AND with 0xFF (255 in decimal) bit mask. The corrupted packet is returned to the main script.</w:t>
+        <w:t xml:space="preserve">The </w:t>
+      </w:r>
+      <w:proofErr w:type="gramStart"/>
+      <w:r>
+        <w:rPr>
+          <w:rFonts w:ascii="Times New Roman" w:hAnsi="Times New Roman" w:cs="Times New Roman"/>
+          <w:sz w:val="24"/>
+          <w:szCs w:val="24"/>
+        </w:rPr>
+        <w:t>corruptor(</w:t>
+      </w:r>
+      <w:proofErr w:type="gramEnd"/>
+      <w:r>
+        <w:rPr>
+          <w:rFonts w:ascii="Times New Roman" w:hAnsi="Times New Roman" w:cs="Times New Roman"/>
+          <w:sz w:val="24"/>
+          <w:szCs w:val="24"/>
+        </w:rPr>
+        <w:t>) function takes in a byte object, which in the case can either be data packet or an ACK packet, performs a bit-wise NOT which is AND with 0xFF (255 in decimal) bit mask. The corrupted packet is returned to the main script.</w:t>
       </w:r>
     </w:p>
     <w:p>
@@ -1499,7 +1945,7 @@
                     <pic:cNvPicPr/>
                   </pic:nvPicPr>
                   <pic:blipFill>
-                    <a:blip r:embed="rId13"/>
+                    <a:blip r:embed="rId14"/>
                     <a:stretch>
                       <a:fillRect/>
                     </a:stretch>
@@ -1542,15 +1988,125 @@
           <w:sz w:val="24"/>
           <w:szCs w:val="24"/>
         </w:rPr>
-        <w:t xml:space="preserve">ws the rand_indices() function which is new from phase 3. Given that loss and corruption is introduced. A more generalized function is introduced. The function takes in the packet list and percent of packets to either be corrupted or </w:t>
-      </w:r>
-      <w:r>
-        <w:rPr>
-          <w:rFonts w:ascii="Times New Roman" w:hAnsi="Times New Roman" w:cs="Times New Roman"/>
-          <w:sz w:val="24"/>
-          <w:szCs w:val="24"/>
-        </w:rPr>
-        <w:t>lost. The number of packets are calculated based on the percentage. Then the number of indices to be corrupted are generated by the numpy random.choice generator which follows a uniform distribution without replacement. The indices in the packet list to be lost or corrupted are then sorted and returned back to the main part of the script.</w:t>
+        <w:t xml:space="preserve">ws the </w:t>
+      </w:r>
+      <w:proofErr w:type="spellStart"/>
+      <w:r>
+        <w:rPr>
+          <w:rFonts w:ascii="Times New Roman" w:hAnsi="Times New Roman" w:cs="Times New Roman"/>
+          <w:sz w:val="24"/>
+          <w:szCs w:val="24"/>
+        </w:rPr>
+        <w:t>rand_</w:t>
+      </w:r>
+      <w:proofErr w:type="gramStart"/>
+      <w:r>
+        <w:rPr>
+          <w:rFonts w:ascii="Times New Roman" w:hAnsi="Times New Roman" w:cs="Times New Roman"/>
+          <w:sz w:val="24"/>
+          <w:szCs w:val="24"/>
+        </w:rPr>
+        <w:t>indices</w:t>
+      </w:r>
+      <w:proofErr w:type="spellEnd"/>
+      <w:r>
+        <w:rPr>
+          <w:rFonts w:ascii="Times New Roman" w:hAnsi="Times New Roman" w:cs="Times New Roman"/>
+          <w:sz w:val="24"/>
+          <w:szCs w:val="24"/>
+        </w:rPr>
+        <w:t>(</w:t>
+      </w:r>
+      <w:proofErr w:type="gramEnd"/>
+      <w:r>
+        <w:rPr>
+          <w:rFonts w:ascii="Times New Roman" w:hAnsi="Times New Roman" w:cs="Times New Roman"/>
+          <w:sz w:val="24"/>
+          <w:szCs w:val="24"/>
+        </w:rPr>
+        <w:t xml:space="preserve">) function which is new from phase 3. Given that loss and corruption is introduced. A more generalized function is introduced. The function takes in the packet list and percent of packets to either be corrupted or </w:t>
+      </w:r>
+      <w:r>
+        <w:rPr>
+          <w:rFonts w:ascii="Times New Roman" w:hAnsi="Times New Roman" w:cs="Times New Roman"/>
+          <w:sz w:val="24"/>
+          <w:szCs w:val="24"/>
+        </w:rPr>
+        <w:t xml:space="preserve">lost. The number of packets </w:t>
+      </w:r>
+      <w:proofErr w:type="gramStart"/>
+      <w:r>
+        <w:rPr>
+          <w:rFonts w:ascii="Times New Roman" w:hAnsi="Times New Roman" w:cs="Times New Roman"/>
+          <w:sz w:val="24"/>
+          <w:szCs w:val="24"/>
+        </w:rPr>
+        <w:t>are</w:t>
+      </w:r>
+      <w:proofErr w:type="gramEnd"/>
+      <w:r>
+        <w:rPr>
+          <w:rFonts w:ascii="Times New Roman" w:hAnsi="Times New Roman" w:cs="Times New Roman"/>
+          <w:sz w:val="24"/>
+          <w:szCs w:val="24"/>
+        </w:rPr>
+        <w:t xml:space="preserve"> calculated based on the percentage. Then the number of indices to be corrupted are generated by the </w:t>
+      </w:r>
+      <w:proofErr w:type="spellStart"/>
+      <w:r>
+        <w:rPr>
+          <w:rFonts w:ascii="Times New Roman" w:hAnsi="Times New Roman" w:cs="Times New Roman"/>
+          <w:sz w:val="24"/>
+          <w:szCs w:val="24"/>
+        </w:rPr>
+        <w:t>numpy</w:t>
+      </w:r>
+      <w:proofErr w:type="spellEnd"/>
+      <w:r>
+        <w:rPr>
+          <w:rFonts w:ascii="Times New Roman" w:hAnsi="Times New Roman" w:cs="Times New Roman"/>
+          <w:sz w:val="24"/>
+          <w:szCs w:val="24"/>
+        </w:rPr>
+        <w:t xml:space="preserve"> </w:t>
+      </w:r>
+      <w:proofErr w:type="spellStart"/>
+      <w:proofErr w:type="gramStart"/>
+      <w:r>
+        <w:rPr>
+          <w:rFonts w:ascii="Times New Roman" w:hAnsi="Times New Roman" w:cs="Times New Roman"/>
+          <w:sz w:val="24"/>
+          <w:szCs w:val="24"/>
+        </w:rPr>
+        <w:t>random.choice</w:t>
+      </w:r>
+      <w:proofErr w:type="spellEnd"/>
+      <w:proofErr w:type="gramEnd"/>
+      <w:r>
+        <w:rPr>
+          <w:rFonts w:ascii="Times New Roman" w:hAnsi="Times New Roman" w:cs="Times New Roman"/>
+          <w:sz w:val="24"/>
+          <w:szCs w:val="24"/>
+        </w:rPr>
+        <w:t xml:space="preserve"> generator which follows a uniform distribution without replacement. The indices in the packet list to be lost or corrupted are then sorted and </w:t>
+      </w:r>
+      <w:proofErr w:type="gramStart"/>
+      <w:r>
+        <w:rPr>
+          <w:rFonts w:ascii="Times New Roman" w:hAnsi="Times New Roman" w:cs="Times New Roman"/>
+          <w:sz w:val="24"/>
+          <w:szCs w:val="24"/>
+        </w:rPr>
+        <w:t>returned back</w:t>
+      </w:r>
+      <w:proofErr w:type="gramEnd"/>
+      <w:r>
+        <w:rPr>
+          <w:rFonts w:ascii="Times New Roman" w:hAnsi="Times New Roman" w:cs="Times New Roman"/>
+          <w:sz w:val="24"/>
+          <w:szCs w:val="24"/>
+        </w:rPr>
+        <w:t xml:space="preserve"> to the main part of the script.</w:t>
       </w:r>
     </w:p>
     <w:p>
@@ -1589,7 +2145,7 @@
                     <pic:cNvPicPr/>
                   </pic:nvPicPr>
                   <pic:blipFill>
-                    <a:blip r:embed="rId14">
+                    <a:blip r:embed="rId15">
                       <a:extLst>
                         <a:ext uri="{28A0092B-C50C-407E-A947-70E740481C1C}">
                           <a14:useLocalDpi xmlns:a14="http://schemas.microsoft.com/office/drawing/2010/main" val="0"/>
@@ -1736,7 +2292,25 @@
           <w:sz w:val="24"/>
           <w:szCs w:val="24"/>
         </w:rPr>
-        <w:t>The checksum() function takes the data portion of the packet and calculates a custom checksum. The custom checksum takes a sum of all the bytes plus the second byte, and then takes 2 bytes from the end, and returns that as a checksum.</w:t>
+        <w:t xml:space="preserve">The </w:t>
+      </w:r>
+      <w:proofErr w:type="gramStart"/>
+      <w:r>
+        <w:rPr>
+          <w:rFonts w:ascii="Times New Roman" w:hAnsi="Times New Roman" w:cs="Times New Roman"/>
+          <w:sz w:val="24"/>
+          <w:szCs w:val="24"/>
+        </w:rPr>
+        <w:t>checksum(</w:t>
+      </w:r>
+      <w:proofErr w:type="gramEnd"/>
+      <w:r>
+        <w:rPr>
+          <w:rFonts w:ascii="Times New Roman" w:hAnsi="Times New Roman" w:cs="Times New Roman"/>
+          <w:sz w:val="24"/>
+          <w:szCs w:val="24"/>
+        </w:rPr>
+        <w:t>) function takes the data portion of the packet and calculates a custom checksum. The custom checksum takes a sum of all the bytes plus the second byte, and then takes 2 bytes from the end, and returns that as a checksum.</w:t>
       </w:r>
     </w:p>
     <w:p>
@@ -1789,7 +2363,7 @@
                     <pic:cNvPicPr/>
                   </pic:nvPicPr>
                   <pic:blipFill>
-                    <a:blip r:embed="rId15"/>
+                    <a:blip r:embed="rId16"/>
                     <a:stretch>
                       <a:fillRect/>
                     </a:stretch>
@@ -1824,23 +2398,95 @@
           <w:sz w:val="24"/>
           <w:szCs w:val="24"/>
         </w:rPr>
-        <w:t xml:space="preserve">The code block above are the send() and receive() methods within the UDP Client class. The send() method </w:t>
-      </w:r>
-      <w:r>
-        <w:rPr>
-          <w:rFonts w:ascii="Times New Roman" w:hAnsi="Times New Roman" w:cs="Times New Roman"/>
-          <w:sz w:val="24"/>
-          <w:szCs w:val="24"/>
-        </w:rPr>
-        <w:t>uses the socket.sendto() function to send packets from the sender to the defined receiver port</w:t>
-      </w:r>
-      <w:r>
-        <w:rPr>
-          <w:rFonts w:ascii="Times New Roman" w:hAnsi="Times New Roman" w:cs="Times New Roman"/>
-          <w:sz w:val="24"/>
-          <w:szCs w:val="24"/>
-        </w:rPr>
-        <w:t xml:space="preserve"> and IP address. The receive() method </w:t>
+        <w:t xml:space="preserve">The code block above are the </w:t>
+      </w:r>
+      <w:proofErr w:type="gramStart"/>
+      <w:r>
+        <w:rPr>
+          <w:rFonts w:ascii="Times New Roman" w:hAnsi="Times New Roman" w:cs="Times New Roman"/>
+          <w:sz w:val="24"/>
+          <w:szCs w:val="24"/>
+        </w:rPr>
+        <w:t>send(</w:t>
+      </w:r>
+      <w:proofErr w:type="gramEnd"/>
+      <w:r>
+        <w:rPr>
+          <w:rFonts w:ascii="Times New Roman" w:hAnsi="Times New Roman" w:cs="Times New Roman"/>
+          <w:sz w:val="24"/>
+          <w:szCs w:val="24"/>
+        </w:rPr>
+        <w:t xml:space="preserve">) and receive() methods within the UDP Client class. The </w:t>
+      </w:r>
+      <w:proofErr w:type="gramStart"/>
+      <w:r>
+        <w:rPr>
+          <w:rFonts w:ascii="Times New Roman" w:hAnsi="Times New Roman" w:cs="Times New Roman"/>
+          <w:sz w:val="24"/>
+          <w:szCs w:val="24"/>
+        </w:rPr>
+        <w:t>send(</w:t>
+      </w:r>
+      <w:proofErr w:type="gramEnd"/>
+      <w:r>
+        <w:rPr>
+          <w:rFonts w:ascii="Times New Roman" w:hAnsi="Times New Roman" w:cs="Times New Roman"/>
+          <w:sz w:val="24"/>
+          <w:szCs w:val="24"/>
+        </w:rPr>
+        <w:t xml:space="preserve">) method </w:t>
+      </w:r>
+      <w:r>
+        <w:rPr>
+          <w:rFonts w:ascii="Times New Roman" w:hAnsi="Times New Roman" w:cs="Times New Roman"/>
+          <w:sz w:val="24"/>
+          <w:szCs w:val="24"/>
+        </w:rPr>
+        <w:t xml:space="preserve">uses the </w:t>
+      </w:r>
+      <w:proofErr w:type="spellStart"/>
+      <w:r>
+        <w:rPr>
+          <w:rFonts w:ascii="Times New Roman" w:hAnsi="Times New Roman" w:cs="Times New Roman"/>
+          <w:sz w:val="24"/>
+          <w:szCs w:val="24"/>
+        </w:rPr>
+        <w:t>socket.sendto</w:t>
+      </w:r>
+      <w:proofErr w:type="spellEnd"/>
+      <w:r>
+        <w:rPr>
+          <w:rFonts w:ascii="Times New Roman" w:hAnsi="Times New Roman" w:cs="Times New Roman"/>
+          <w:sz w:val="24"/>
+          <w:szCs w:val="24"/>
+        </w:rPr>
+        <w:t>() function to send packets from the sender to the defined receiver port</w:t>
+      </w:r>
+      <w:r>
+        <w:rPr>
+          <w:rFonts w:ascii="Times New Roman" w:hAnsi="Times New Roman" w:cs="Times New Roman"/>
+          <w:sz w:val="24"/>
+          <w:szCs w:val="24"/>
+        </w:rPr>
+        <w:t xml:space="preserve"> and IP address. The </w:t>
+      </w:r>
+      <w:proofErr w:type="gramStart"/>
+      <w:r>
+        <w:rPr>
+          <w:rFonts w:ascii="Times New Roman" w:hAnsi="Times New Roman" w:cs="Times New Roman"/>
+          <w:sz w:val="24"/>
+          <w:szCs w:val="24"/>
+        </w:rPr>
+        <w:t>receive(</w:t>
+      </w:r>
+      <w:proofErr w:type="gramEnd"/>
+      <w:r>
+        <w:rPr>
+          <w:rFonts w:ascii="Times New Roman" w:hAnsi="Times New Roman" w:cs="Times New Roman"/>
+          <w:sz w:val="24"/>
+          <w:szCs w:val="24"/>
+        </w:rPr>
+        <w:t xml:space="preserve">) method </w:t>
       </w:r>
       <w:r>
         <w:rPr>
@@ -1856,23 +2502,99 @@
           <w:sz w:val="24"/>
           <w:szCs w:val="24"/>
         </w:rPr>
-        <w:t xml:space="preserve">The socket.settimeout() function takes in the timeout window that is set by the user upon initialization of the </w:t>
-      </w:r>
-      <w:r>
-        <w:rPr>
-          <w:rFonts w:ascii="Times New Roman" w:hAnsi="Times New Roman" w:cs="Times New Roman"/>
-          <w:sz w:val="24"/>
-          <w:szCs w:val="24"/>
-        </w:rPr>
-        <w:t xml:space="preserve">UDPClient code. If there is no timeout present, the message </w:t>
-      </w:r>
-      <w:r>
-        <w:rPr>
-          <w:rFonts w:ascii="Times New Roman" w:hAnsi="Times New Roman" w:cs="Times New Roman"/>
-          <w:sz w:val="24"/>
-          <w:szCs w:val="24"/>
-        </w:rPr>
-        <w:t xml:space="preserve">will fall under the “try” case which will send out over the UDP channel. In the case of error/loss in the channel, the recvfrom() has a blocking call </w:t>
+        <w:t xml:space="preserve">The </w:t>
+      </w:r>
+      <w:proofErr w:type="spellStart"/>
+      <w:proofErr w:type="gramStart"/>
+      <w:r>
+        <w:rPr>
+          <w:rFonts w:ascii="Times New Roman" w:hAnsi="Times New Roman" w:cs="Times New Roman"/>
+          <w:sz w:val="24"/>
+          <w:szCs w:val="24"/>
+        </w:rPr>
+        <w:t>socket.settimeout</w:t>
+      </w:r>
+      <w:proofErr w:type="spellEnd"/>
+      <w:proofErr w:type="gramEnd"/>
+      <w:r>
+        <w:rPr>
+          <w:rFonts w:ascii="Times New Roman" w:hAnsi="Times New Roman" w:cs="Times New Roman"/>
+          <w:sz w:val="24"/>
+          <w:szCs w:val="24"/>
+        </w:rPr>
+        <w:t xml:space="preserve">() function takes in the timeout window that is set by the user upon initialization of the </w:t>
+      </w:r>
+      <w:proofErr w:type="spellStart"/>
+      <w:r>
+        <w:rPr>
+          <w:rFonts w:ascii="Times New Roman" w:hAnsi="Times New Roman" w:cs="Times New Roman"/>
+          <w:sz w:val="24"/>
+          <w:szCs w:val="24"/>
+        </w:rPr>
+        <w:t>UDPClient</w:t>
+      </w:r>
+      <w:proofErr w:type="spellEnd"/>
+      <w:r>
+        <w:rPr>
+          <w:rFonts w:ascii="Times New Roman" w:hAnsi="Times New Roman" w:cs="Times New Roman"/>
+          <w:sz w:val="24"/>
+          <w:szCs w:val="24"/>
+        </w:rPr>
+        <w:t xml:space="preserve"> code. If there is no timeout present, the message </w:t>
+      </w:r>
+      <w:r>
+        <w:rPr>
+          <w:rFonts w:ascii="Times New Roman" w:hAnsi="Times New Roman" w:cs="Times New Roman"/>
+          <w:sz w:val="24"/>
+          <w:szCs w:val="24"/>
+        </w:rPr>
+        <w:t xml:space="preserve">will fall under the “try” case which will </w:t>
+      </w:r>
+      <w:proofErr w:type="gramStart"/>
+      <w:r>
+        <w:rPr>
+          <w:rFonts w:ascii="Times New Roman" w:hAnsi="Times New Roman" w:cs="Times New Roman"/>
+          <w:sz w:val="24"/>
+          <w:szCs w:val="24"/>
+        </w:rPr>
+        <w:t>send</w:t>
+      </w:r>
+      <w:proofErr w:type="gramEnd"/>
+      <w:r>
+        <w:rPr>
+          <w:rFonts w:ascii="Times New Roman" w:hAnsi="Times New Roman" w:cs="Times New Roman"/>
+          <w:sz w:val="24"/>
+          <w:szCs w:val="24"/>
+        </w:rPr>
+        <w:t xml:space="preserve"> out over the UDP channel. In the case of error/loss in the channel, the </w:t>
+      </w:r>
+      <w:proofErr w:type="spellStart"/>
+      <w:proofErr w:type="gramStart"/>
+      <w:r>
+        <w:rPr>
+          <w:rFonts w:ascii="Times New Roman" w:hAnsi="Times New Roman" w:cs="Times New Roman"/>
+          <w:sz w:val="24"/>
+          <w:szCs w:val="24"/>
+        </w:rPr>
+        <w:t>recvfrom</w:t>
+      </w:r>
+      <w:proofErr w:type="spellEnd"/>
+      <w:r>
+        <w:rPr>
+          <w:rFonts w:ascii="Times New Roman" w:hAnsi="Times New Roman" w:cs="Times New Roman"/>
+          <w:sz w:val="24"/>
+          <w:szCs w:val="24"/>
+        </w:rPr>
+        <w:t>(</w:t>
+      </w:r>
+      <w:proofErr w:type="gramEnd"/>
+      <w:r>
+        <w:rPr>
+          <w:rFonts w:ascii="Times New Roman" w:hAnsi="Times New Roman" w:cs="Times New Roman"/>
+          <w:sz w:val="24"/>
+          <w:szCs w:val="24"/>
+        </w:rPr>
+        <w:t xml:space="preserve">) has a blocking call </w:t>
       </w:r>
       <w:r>
         <w:rPr>
@@ -1888,7 +2610,25 @@
           <w:sz w:val="24"/>
           <w:szCs w:val="24"/>
         </w:rPr>
-        <w:t xml:space="preserve">not allow the code to move forward without the timeout present. So when the timer timeouts, a “Timeout Error” will be returned by the “except” case. Further explanation of this </w:t>
+        <w:t xml:space="preserve">not allow the code to move forward without the timeout present. </w:t>
+      </w:r>
+      <w:proofErr w:type="gramStart"/>
+      <w:r>
+        <w:rPr>
+          <w:rFonts w:ascii="Times New Roman" w:hAnsi="Times New Roman" w:cs="Times New Roman"/>
+          <w:sz w:val="24"/>
+          <w:szCs w:val="24"/>
+        </w:rPr>
+        <w:t>So</w:t>
+      </w:r>
+      <w:proofErr w:type="gramEnd"/>
+      <w:r>
+        <w:rPr>
+          <w:rFonts w:ascii="Times New Roman" w:hAnsi="Times New Roman" w:cs="Times New Roman"/>
+          <w:sz w:val="24"/>
+          <w:szCs w:val="24"/>
+        </w:rPr>
+        <w:t xml:space="preserve"> when the timer timeouts, a “Timeout Error” will be returned by the “except” case. Further explanation of this </w:t>
       </w:r>
       <w:r>
         <w:rPr>
@@ -1910,6 +2650,7 @@
       <w:r>
         <w:rPr>
           <w:rFonts w:ascii="Times New Roman" w:hAnsi="Times New Roman" w:cs="Times New Roman"/>
+          <w:noProof/>
           <w:sz w:val="24"/>
           <w:szCs w:val="24"/>
         </w:rPr>
@@ -1930,7 +2671,7 @@
                     <pic:cNvPicPr/>
                   </pic:nvPicPr>
                   <pic:blipFill>
-                    <a:blip r:embed="rId16"/>
+                    <a:blip r:embed="rId17"/>
                     <a:stretch>
                       <a:fillRect/>
                     </a:stretch>
@@ -1965,20 +2706,57 @@
           <w:sz w:val="24"/>
           <w:szCs w:val="24"/>
         </w:rPr>
-        <w:t xml:space="preserve">Within this code block is the constructor of the UDPClient. Parameters that are inherent to the class defined here included the timeout, window size, the length of the packet list, initialization of sequence numbers, initialization of the base pointer, and the indices that access of the array related to the sequence number and base are also initialized. Additionally, the determination of lost and corrupted packets are also performed here. </w:t>
-      </w:r>
-    </w:p>
-    <w:p>
-      <w:pPr>
-        <w:rPr>
-          <w:rFonts w:ascii="Times New Roman" w:hAnsi="Times New Roman" w:cs="Times New Roman"/>
-          <w:sz w:val="24"/>
-          <w:szCs w:val="24"/>
-        </w:rPr>
-      </w:pPr>
-      <w:r>
-        <w:rPr>
-          <w:rFonts w:ascii="Times New Roman" w:hAnsi="Times New Roman" w:cs="Times New Roman"/>
+        <w:t xml:space="preserve">Within this code block is the constructor of the </w:t>
+      </w:r>
+      <w:proofErr w:type="spellStart"/>
+      <w:r>
+        <w:rPr>
+          <w:rFonts w:ascii="Times New Roman" w:hAnsi="Times New Roman" w:cs="Times New Roman"/>
+          <w:sz w:val="24"/>
+          <w:szCs w:val="24"/>
+        </w:rPr>
+        <w:t>UDPClient</w:t>
+      </w:r>
+      <w:proofErr w:type="spellEnd"/>
+      <w:r>
+        <w:rPr>
+          <w:rFonts w:ascii="Times New Roman" w:hAnsi="Times New Roman" w:cs="Times New Roman"/>
+          <w:sz w:val="24"/>
+          <w:szCs w:val="24"/>
+        </w:rPr>
+        <w:t xml:space="preserve">. Parameters that are inherent to the class defined here included the timeout, window size, the length of the packet list, initialization of sequence numbers, initialization of the base pointer, and the indices that access of the array related to the sequence number and base are also initialized. Additionally, the determination of lost and corrupted packets </w:t>
+      </w:r>
+      <w:proofErr w:type="gramStart"/>
+      <w:r>
+        <w:rPr>
+          <w:rFonts w:ascii="Times New Roman" w:hAnsi="Times New Roman" w:cs="Times New Roman"/>
+          <w:sz w:val="24"/>
+          <w:szCs w:val="24"/>
+        </w:rPr>
+        <w:t>are</w:t>
+      </w:r>
+      <w:proofErr w:type="gramEnd"/>
+      <w:r>
+        <w:rPr>
+          <w:rFonts w:ascii="Times New Roman" w:hAnsi="Times New Roman" w:cs="Times New Roman"/>
+          <w:sz w:val="24"/>
+          <w:szCs w:val="24"/>
+        </w:rPr>
+        <w:t xml:space="preserve"> also performed here. </w:t>
+      </w:r>
+    </w:p>
+    <w:p>
+      <w:pPr>
+        <w:rPr>
+          <w:rFonts w:ascii="Times New Roman" w:hAnsi="Times New Roman" w:cs="Times New Roman"/>
+          <w:sz w:val="24"/>
+          <w:szCs w:val="24"/>
+        </w:rPr>
+      </w:pPr>
+      <w:r>
+        <w:rPr>
+          <w:rFonts w:ascii="Times New Roman" w:hAnsi="Times New Roman" w:cs="Times New Roman"/>
+          <w:noProof/>
           <w:sz w:val="24"/>
           <w:szCs w:val="24"/>
         </w:rPr>
@@ -1998,7 +2776,7 @@
                     <pic:cNvPicPr/>
                   </pic:nvPicPr>
                   <pic:blipFill>
-                    <a:blip r:embed="rId17"/>
+                    <a:blip r:embed="rId18"/>
                     <a:stretch>
                       <a:fillRect/>
                     </a:stretch>
@@ -2033,7 +2811,43 @@
           <w:sz w:val="24"/>
           <w:szCs w:val="24"/>
         </w:rPr>
-        <w:t xml:space="preserve">The code block above is newly added function from previous phases, the corr_loss_send(), the function takes in class and the index that is to be sent. The function then checks to see if the specific index was slated to be lost or corrupted. If </w:t>
+        <w:t xml:space="preserve">The code block above is newly added function from previous phases, the </w:t>
+      </w:r>
+      <w:proofErr w:type="spellStart"/>
+      <w:r>
+        <w:rPr>
+          <w:rFonts w:ascii="Times New Roman" w:hAnsi="Times New Roman" w:cs="Times New Roman"/>
+          <w:sz w:val="24"/>
+          <w:szCs w:val="24"/>
+        </w:rPr>
+        <w:t>corr_loss_</w:t>
+      </w:r>
+      <w:proofErr w:type="gramStart"/>
+      <w:r>
+        <w:rPr>
+          <w:rFonts w:ascii="Times New Roman" w:hAnsi="Times New Roman" w:cs="Times New Roman"/>
+          <w:sz w:val="24"/>
+          <w:szCs w:val="24"/>
+        </w:rPr>
+        <w:t>send</w:t>
+      </w:r>
+      <w:proofErr w:type="spellEnd"/>
+      <w:r>
+        <w:rPr>
+          <w:rFonts w:ascii="Times New Roman" w:hAnsi="Times New Roman" w:cs="Times New Roman"/>
+          <w:sz w:val="24"/>
+          <w:szCs w:val="24"/>
+        </w:rPr>
+        <w:t>(</w:t>
+      </w:r>
+      <w:proofErr w:type="gramEnd"/>
+      <w:r>
+        <w:rPr>
+          <w:rFonts w:ascii="Times New Roman" w:hAnsi="Times New Roman" w:cs="Times New Roman"/>
+          <w:sz w:val="24"/>
+          <w:szCs w:val="24"/>
+        </w:rPr>
+        <w:t xml:space="preserve">), the function takes in class and the index that is to be sent. The function then checks to see if the specific index was slated to be lost or corrupted. If </w:t>
       </w:r>
       <w:r>
         <w:rPr>
@@ -2072,6 +2886,7 @@
       <w:r>
         <w:rPr>
           <w:rFonts w:ascii="Times New Roman" w:hAnsi="Times New Roman" w:cs="Times New Roman"/>
+          <w:noProof/>
           <w:sz w:val="24"/>
           <w:szCs w:val="24"/>
         </w:rPr>
@@ -2092,7 +2907,7 @@
                     <pic:cNvPicPr/>
                   </pic:nvPicPr>
                   <pic:blipFill>
-                    <a:blip r:embed="rId18"/>
+                    <a:blip r:embed="rId19"/>
                     <a:stretch>
                       <a:fillRect/>
                     </a:stretch>
@@ -2127,7 +2942,61 @@
           <w:sz w:val="24"/>
           <w:szCs w:val="24"/>
         </w:rPr>
-        <w:t xml:space="preserve">The function above known as next_state() is the implementation of state machine logic. The function takes in the instantiation of the client, and the size of the packet to be sent. The state machine starts with sending portion of the state machine the checks to see if next sequence number is less than base pointer plus the window size as well as checking if the index of the next sequence number is still within the packet list. If these conditions are met, the index of the next sequence number is checked to see if it slated for corruption or loss and then is sent. The sequence number is then incremented as well as the index for the next sequence number. </w:t>
+        <w:t xml:space="preserve">The function above known as </w:t>
+      </w:r>
+      <w:proofErr w:type="spellStart"/>
+      <w:r>
+        <w:rPr>
+          <w:rFonts w:ascii="Times New Roman" w:hAnsi="Times New Roman" w:cs="Times New Roman"/>
+          <w:sz w:val="24"/>
+          <w:szCs w:val="24"/>
+        </w:rPr>
+        <w:t>next_</w:t>
+      </w:r>
+      <w:proofErr w:type="gramStart"/>
+      <w:r>
+        <w:rPr>
+          <w:rFonts w:ascii="Times New Roman" w:hAnsi="Times New Roman" w:cs="Times New Roman"/>
+          <w:sz w:val="24"/>
+          <w:szCs w:val="24"/>
+        </w:rPr>
+        <w:t>state</w:t>
+      </w:r>
+      <w:proofErr w:type="spellEnd"/>
+      <w:r>
+        <w:rPr>
+          <w:rFonts w:ascii="Times New Roman" w:hAnsi="Times New Roman" w:cs="Times New Roman"/>
+          <w:sz w:val="24"/>
+          <w:szCs w:val="24"/>
+        </w:rPr>
+        <w:t>(</w:t>
+      </w:r>
+      <w:proofErr w:type="gramEnd"/>
+      <w:r>
+        <w:rPr>
+          <w:rFonts w:ascii="Times New Roman" w:hAnsi="Times New Roman" w:cs="Times New Roman"/>
+          <w:sz w:val="24"/>
+          <w:szCs w:val="24"/>
+        </w:rPr>
+        <w:t xml:space="preserve">) is the implementation of state machine logic. The function takes in the instantiation of the client, and the size of the packet to be sent. The state machine starts with sending portion of the state machine the checks to see if next sequence number is less than base pointer plus the window size as well as checking if the index of the next sequence number is still within the packet list. If these conditions are met, the index of the next sequence number is checked to see if it </w:t>
+      </w:r>
+      <w:proofErr w:type="gramStart"/>
+      <w:r>
+        <w:rPr>
+          <w:rFonts w:ascii="Times New Roman" w:hAnsi="Times New Roman" w:cs="Times New Roman"/>
+          <w:sz w:val="24"/>
+          <w:szCs w:val="24"/>
+        </w:rPr>
+        <w:t>slated</w:t>
+      </w:r>
+      <w:proofErr w:type="gramEnd"/>
+      <w:r>
+        <w:rPr>
+          <w:rFonts w:ascii="Times New Roman" w:hAnsi="Times New Roman" w:cs="Times New Roman"/>
+          <w:sz w:val="24"/>
+          <w:szCs w:val="24"/>
+        </w:rPr>
+        <w:t xml:space="preserve"> for corruption or loss and then is sent. The sequence number is then incremented as well as the index for the next sequence number. </w:t>
       </w:r>
     </w:p>
     <w:p>
@@ -2152,74 +3021,93 @@
           <w:sz w:val="24"/>
           <w:szCs w:val="24"/>
         </w:rPr>
-        <w:t xml:space="preserve">If a message is successfully received, the packet is split up into its respective components, and checked for corruption. If it is not corrupt, the base pointer and index of the base is incremented. If there is timeout due to errors in the UDP channel, the packets are then resent for the given window size. </w:t>
-      </w:r>
-    </w:p>
-    <w:p>
-      <w:pPr>
-        <w:rPr>
-          <w:rFonts w:ascii="Times New Roman" w:hAnsi="Times New Roman" w:cs="Times New Roman"/>
-          <w:sz w:val="24"/>
-          <w:szCs w:val="24"/>
-        </w:rPr>
-      </w:pPr>
-    </w:p>
-    <w:p>
-      <w:pPr>
-        <w:rPr>
-          <w:rFonts w:ascii="Times New Roman" w:hAnsi="Times New Roman" w:cs="Times New Roman"/>
-          <w:sz w:val="24"/>
-          <w:szCs w:val="24"/>
-        </w:rPr>
-      </w:pPr>
-    </w:p>
-    <w:p>
-      <w:pPr>
-        <w:rPr>
-          <w:rFonts w:ascii="Times New Roman" w:hAnsi="Times New Roman" w:cs="Times New Roman"/>
-          <w:sz w:val="24"/>
-          <w:szCs w:val="24"/>
-        </w:rPr>
-      </w:pPr>
-    </w:p>
-    <w:p>
-      <w:pPr>
-        <w:rPr>
-          <w:rFonts w:ascii="Times New Roman" w:hAnsi="Times New Roman" w:cs="Times New Roman"/>
-          <w:sz w:val="24"/>
-          <w:szCs w:val="24"/>
-        </w:rPr>
-      </w:pPr>
-    </w:p>
-    <w:p>
-      <w:pPr>
-        <w:rPr>
-          <w:rFonts w:ascii="Times New Roman" w:hAnsi="Times New Roman" w:cs="Times New Roman"/>
-          <w:sz w:val="24"/>
-          <w:szCs w:val="24"/>
-        </w:rPr>
-      </w:pPr>
-    </w:p>
-    <w:p>
-      <w:pPr>
-        <w:rPr>
-          <w:rFonts w:ascii="Times New Roman" w:hAnsi="Times New Roman" w:cs="Times New Roman"/>
-          <w:sz w:val="24"/>
-          <w:szCs w:val="24"/>
-        </w:rPr>
-      </w:pPr>
-    </w:p>
-    <w:p>
-      <w:pPr>
-        <w:rPr>
-          <w:rFonts w:ascii="Times New Roman" w:hAnsi="Times New Roman" w:cs="Times New Roman"/>
-          <w:sz w:val="24"/>
-          <w:szCs w:val="24"/>
-        </w:rPr>
-      </w:pPr>
-      <w:r>
-        <w:rPr>
-          <w:rFonts w:ascii="Times New Roman" w:hAnsi="Times New Roman" w:cs="Times New Roman"/>
+        <w:t xml:space="preserve">If a message is successfully received, the packet is split up into its respective components, and checked for corruption. If it is not corrupt, the base pointer and index of the base is incremented. If there is </w:t>
+      </w:r>
+      <w:proofErr w:type="gramStart"/>
+      <w:r>
+        <w:rPr>
+          <w:rFonts w:ascii="Times New Roman" w:hAnsi="Times New Roman" w:cs="Times New Roman"/>
+          <w:sz w:val="24"/>
+          <w:szCs w:val="24"/>
+        </w:rPr>
+        <w:t>timeout</w:t>
+      </w:r>
+      <w:proofErr w:type="gramEnd"/>
+      <w:r>
+        <w:rPr>
+          <w:rFonts w:ascii="Times New Roman" w:hAnsi="Times New Roman" w:cs="Times New Roman"/>
+          <w:sz w:val="24"/>
+          <w:szCs w:val="24"/>
+        </w:rPr>
+        <w:t xml:space="preserve"> due to errors in the UDP channel, the packets are then resent for the given window size. </w:t>
+      </w:r>
+    </w:p>
+    <w:p>
+      <w:pPr>
+        <w:rPr>
+          <w:rFonts w:ascii="Times New Roman" w:hAnsi="Times New Roman" w:cs="Times New Roman"/>
+          <w:sz w:val="24"/>
+          <w:szCs w:val="24"/>
+        </w:rPr>
+      </w:pPr>
+    </w:p>
+    <w:p>
+      <w:pPr>
+        <w:rPr>
+          <w:rFonts w:ascii="Times New Roman" w:hAnsi="Times New Roman" w:cs="Times New Roman"/>
+          <w:sz w:val="24"/>
+          <w:szCs w:val="24"/>
+        </w:rPr>
+      </w:pPr>
+    </w:p>
+    <w:p>
+      <w:pPr>
+        <w:rPr>
+          <w:rFonts w:ascii="Times New Roman" w:hAnsi="Times New Roman" w:cs="Times New Roman"/>
+          <w:sz w:val="24"/>
+          <w:szCs w:val="24"/>
+        </w:rPr>
+      </w:pPr>
+    </w:p>
+    <w:p>
+      <w:pPr>
+        <w:rPr>
+          <w:rFonts w:ascii="Times New Roman" w:hAnsi="Times New Roman" w:cs="Times New Roman"/>
+          <w:sz w:val="24"/>
+          <w:szCs w:val="24"/>
+        </w:rPr>
+      </w:pPr>
+    </w:p>
+    <w:p>
+      <w:pPr>
+        <w:rPr>
+          <w:rFonts w:ascii="Times New Roman" w:hAnsi="Times New Roman" w:cs="Times New Roman"/>
+          <w:sz w:val="24"/>
+          <w:szCs w:val="24"/>
+        </w:rPr>
+      </w:pPr>
+    </w:p>
+    <w:p>
+      <w:pPr>
+        <w:rPr>
+          <w:rFonts w:ascii="Times New Roman" w:hAnsi="Times New Roman" w:cs="Times New Roman"/>
+          <w:sz w:val="24"/>
+          <w:szCs w:val="24"/>
+        </w:rPr>
+      </w:pPr>
+    </w:p>
+    <w:p>
+      <w:pPr>
+        <w:rPr>
+          <w:rFonts w:ascii="Times New Roman" w:hAnsi="Times New Roman" w:cs="Times New Roman"/>
+          <w:sz w:val="24"/>
+          <w:szCs w:val="24"/>
+        </w:rPr>
+      </w:pPr>
+      <w:r>
+        <w:rPr>
+          <w:rFonts w:ascii="Times New Roman" w:hAnsi="Times New Roman" w:cs="Times New Roman"/>
+          <w:noProof/>
           <w:sz w:val="24"/>
           <w:szCs w:val="24"/>
         </w:rPr>
@@ -2248,7 +3136,7 @@
                     <pic:cNvPicPr/>
                   </pic:nvPicPr>
                   <pic:blipFill>
-                    <a:blip r:embed="rId19">
+                    <a:blip r:embed="rId20">
                       <a:extLst>
                         <a:ext uri="{28A0092B-C50C-407E-A947-70E740481C1C}">
                           <a14:useLocalDpi xmlns:a14="http://schemas.microsoft.com/office/drawing/2010/main" val="0"/>
@@ -2295,7 +3183,43 @@
           <w:sz w:val="24"/>
           <w:szCs w:val="24"/>
         </w:rPr>
-        <w:t>The code block above is the where client is run, the port number, address, timeout (in millseconds), corruption percentages, lost percentages, and window sizes are defined here. Packets are packetized for the given file is executed here as well as the overall state machine is called. Additionally, performance timers are implemented for performance metrics which are shown in the plots in a subsequent section.</w:t>
+        <w:t xml:space="preserve">The code block above is </w:t>
+      </w:r>
+      <w:proofErr w:type="gramStart"/>
+      <w:r>
+        <w:rPr>
+          <w:rFonts w:ascii="Times New Roman" w:hAnsi="Times New Roman" w:cs="Times New Roman"/>
+          <w:sz w:val="24"/>
+          <w:szCs w:val="24"/>
+        </w:rPr>
+        <w:t>the where</w:t>
+      </w:r>
+      <w:proofErr w:type="gramEnd"/>
+      <w:r>
+        <w:rPr>
+          <w:rFonts w:ascii="Times New Roman" w:hAnsi="Times New Roman" w:cs="Times New Roman"/>
+          <w:sz w:val="24"/>
+          <w:szCs w:val="24"/>
+        </w:rPr>
+        <w:t xml:space="preserve"> client is run, the port number, address, timeout (in </w:t>
+      </w:r>
+      <w:proofErr w:type="spellStart"/>
+      <w:r>
+        <w:rPr>
+          <w:rFonts w:ascii="Times New Roman" w:hAnsi="Times New Roman" w:cs="Times New Roman"/>
+          <w:sz w:val="24"/>
+          <w:szCs w:val="24"/>
+        </w:rPr>
+        <w:t>millseconds</w:t>
+      </w:r>
+      <w:proofErr w:type="spellEnd"/>
+      <w:r>
+        <w:rPr>
+          <w:rFonts w:ascii="Times New Roman" w:hAnsi="Times New Roman" w:cs="Times New Roman"/>
+          <w:sz w:val="24"/>
+          <w:szCs w:val="24"/>
+        </w:rPr>
+        <w:t>), corruption percentages, lost percentages, and window sizes are defined here. Packets are packetized for the given file is executed here as well as the overall state machine is called. Additionally, performance timers are implemented for performance metrics which are shown in the plots in a subsequent section.</w:t>
       </w:r>
     </w:p>
     <w:p>
@@ -2454,7 +3378,7 @@
                     <pic:cNvPicPr/>
                   </pic:nvPicPr>
                   <pic:blipFill>
-                    <a:blip r:embed="rId20"/>
+                    <a:blip r:embed="rId21"/>
                     <a:stretch>
                       <a:fillRect/>
                     </a:stretch>
@@ -2489,7 +3413,43 @@
           <w:sz w:val="24"/>
           <w:szCs w:val="24"/>
         </w:rPr>
-        <w:t>The first block of code is definition of constants on the server side, this where the states are defined as certain numbers in order to implement logic in the code</w:t>
+        <w:t xml:space="preserve">The first block of code is definition of constants on the server side, this </w:t>
+      </w:r>
+      <w:proofErr w:type="gramStart"/>
+      <w:r>
+        <w:rPr>
+          <w:rFonts w:ascii="Times New Roman" w:hAnsi="Times New Roman" w:cs="Times New Roman"/>
+          <w:sz w:val="24"/>
+          <w:szCs w:val="24"/>
+        </w:rPr>
+        <w:t>where</w:t>
+      </w:r>
+      <w:proofErr w:type="gramEnd"/>
+      <w:r>
+        <w:rPr>
+          <w:rFonts w:ascii="Times New Roman" w:hAnsi="Times New Roman" w:cs="Times New Roman"/>
+          <w:sz w:val="24"/>
+          <w:szCs w:val="24"/>
+        </w:rPr>
+        <w:t xml:space="preserve"> the states are defined as certain numbers </w:t>
+      </w:r>
+      <w:proofErr w:type="gramStart"/>
+      <w:r>
+        <w:rPr>
+          <w:rFonts w:ascii="Times New Roman" w:hAnsi="Times New Roman" w:cs="Times New Roman"/>
+          <w:sz w:val="24"/>
+          <w:szCs w:val="24"/>
+        </w:rPr>
+        <w:t>in order to</w:t>
+      </w:r>
+      <w:proofErr w:type="gramEnd"/>
+      <w:r>
+        <w:rPr>
+          <w:rFonts w:ascii="Times New Roman" w:hAnsi="Times New Roman" w:cs="Times New Roman"/>
+          <w:sz w:val="24"/>
+          <w:szCs w:val="24"/>
+        </w:rPr>
+        <w:t xml:space="preserve"> implement logic in the code</w:t>
       </w:r>
       <w:r>
         <w:rPr>
@@ -2514,7 +3474,7 @@
         </w:rPr>
         <w:lastRenderedPageBreak/>
         <w:drawing>
-          <wp:inline distT="0" distB="0" distL="0" distR="0" wp14:anchorId="6C575898" wp14:editId="74059F3A">
+          <wp:inline distT="0" distB="0" distL="0" distR="0" wp14:anchorId="6C575898" wp14:editId="688C7D4E">
             <wp:extent cx="4572000" cy="3028950"/>
             <wp:effectExtent l="0" t="0" r="0" b="0"/>
             <wp:docPr id="2086703491" name="Picture 2086703491" descr="A computer screen shot of a program code&#10;&#10;Description automatically generated"/>
@@ -2529,7 +3489,7 @@
                     <pic:cNvPicPr/>
                   </pic:nvPicPr>
                   <pic:blipFill>
-                    <a:blip r:embed="rId21" cstate="print">
+                    <a:blip r:embed="rId22" cstate="print">
                       <a:extLst>
                         <a:ext uri="{28A0092B-C50C-407E-A947-70E740481C1C}">
                           <a14:useLocalDpi xmlns:a14="http://schemas.microsoft.com/office/drawing/2010/main" val="0"/>
@@ -2564,31 +3524,87 @@
           <w:szCs w:val="24"/>
         </w:rPr>
       </w:pPr>
+      <w:proofErr w:type="spellStart"/>
       <w:r>
         <w:rPr>
           <w:rFonts w:ascii="Times New Roman" w:eastAsia="Times New Roman" w:hAnsi="Times New Roman" w:cs="Times New Roman"/>
           <w:sz w:val="24"/>
           <w:szCs w:val="24"/>
         </w:rPr>
-        <w:t>Deliver_data writes the packet_array (data at this point) to a file_name in the local directory.</w:t>
-      </w:r>
-    </w:p>
-    <w:p>
-      <w:pPr>
+        <w:t>Deliver_data</w:t>
+      </w:r>
+      <w:proofErr w:type="spellEnd"/>
+      <w:r>
         <w:rPr>
           <w:rFonts w:ascii="Times New Roman" w:eastAsia="Times New Roman" w:hAnsi="Times New Roman" w:cs="Times New Roman"/>
           <w:sz w:val="24"/>
           <w:szCs w:val="24"/>
         </w:rPr>
-      </w:pPr>
+        <w:t xml:space="preserve"> writes the </w:t>
+      </w:r>
+      <w:proofErr w:type="spellStart"/>
       <w:r>
         <w:rPr>
           <w:rFonts w:ascii="Times New Roman" w:eastAsia="Times New Roman" w:hAnsi="Times New Roman" w:cs="Times New Roman"/>
           <w:sz w:val="24"/>
           <w:szCs w:val="24"/>
         </w:rPr>
-        <w:t>Corruptor – see UDPClient.py explanation</w:t>
-      </w:r>
+        <w:t>packet_array</w:t>
+      </w:r>
+      <w:proofErr w:type="spellEnd"/>
+      <w:r>
+        <w:rPr>
+          <w:rFonts w:ascii="Times New Roman" w:eastAsia="Times New Roman" w:hAnsi="Times New Roman" w:cs="Times New Roman"/>
+          <w:sz w:val="24"/>
+          <w:szCs w:val="24"/>
+        </w:rPr>
+        <w:t xml:space="preserve"> (data at this point) to a </w:t>
+      </w:r>
+      <w:proofErr w:type="spellStart"/>
+      <w:r>
+        <w:rPr>
+          <w:rFonts w:ascii="Times New Roman" w:eastAsia="Times New Roman" w:hAnsi="Times New Roman" w:cs="Times New Roman"/>
+          <w:sz w:val="24"/>
+          <w:szCs w:val="24"/>
+        </w:rPr>
+        <w:t>file_name</w:t>
+      </w:r>
+      <w:proofErr w:type="spellEnd"/>
+      <w:r>
+        <w:rPr>
+          <w:rFonts w:ascii="Times New Roman" w:eastAsia="Times New Roman" w:hAnsi="Times New Roman" w:cs="Times New Roman"/>
+          <w:sz w:val="24"/>
+          <w:szCs w:val="24"/>
+        </w:rPr>
+        <w:t xml:space="preserve"> in the local directory.</w:t>
+      </w:r>
+    </w:p>
+    <w:p>
+      <w:pPr>
+        <w:rPr>
+          <w:rFonts w:ascii="Times New Roman" w:eastAsia="Times New Roman" w:hAnsi="Times New Roman" w:cs="Times New Roman"/>
+          <w:sz w:val="24"/>
+          <w:szCs w:val="24"/>
+        </w:rPr>
+      </w:pPr>
+      <w:r>
+        <w:rPr>
+          <w:rFonts w:ascii="Times New Roman" w:eastAsia="Times New Roman" w:hAnsi="Times New Roman" w:cs="Times New Roman"/>
+          <w:sz w:val="24"/>
+          <w:szCs w:val="24"/>
+        </w:rPr>
+        <w:t xml:space="preserve">Corruptor – see UDPClient.py </w:t>
+      </w:r>
+      <w:proofErr w:type="gramStart"/>
+      <w:r>
+        <w:rPr>
+          <w:rFonts w:ascii="Times New Roman" w:eastAsia="Times New Roman" w:hAnsi="Times New Roman" w:cs="Times New Roman"/>
+          <w:sz w:val="24"/>
+          <w:szCs w:val="24"/>
+        </w:rPr>
+        <w:t>explanation</w:t>
+      </w:r>
+      <w:proofErr w:type="gramEnd"/>
     </w:p>
     <w:p>
       <w:pPr>
@@ -2618,7 +3634,7 @@
                     <pic:cNvPicPr/>
                   </pic:nvPicPr>
                   <pic:blipFill>
-                    <a:blip r:embed="rId14">
+                    <a:blip r:embed="rId15">
                       <a:extLst>
                         <a:ext uri="{28A0092B-C50C-407E-A947-70E740481C1C}">
                           <a14:useLocalDpi xmlns:a14="http://schemas.microsoft.com/office/drawing/2010/main" val="0"/>
@@ -2684,7 +3700,7 @@
                     <pic:cNvPicPr/>
                   </pic:nvPicPr>
                   <pic:blipFill>
-                    <a:blip r:embed="rId22">
+                    <a:blip r:embed="rId23">
                       <a:extLst>
                         <a:ext uri="{28A0092B-C50C-407E-A947-70E740481C1C}">
                           <a14:useLocalDpi xmlns:a14="http://schemas.microsoft.com/office/drawing/2010/main" val="0"/>
@@ -2720,13 +3736,41 @@
           <w:szCs w:val="24"/>
         </w:rPr>
       </w:pPr>
+      <w:proofErr w:type="spellStart"/>
       <w:r>
         <w:rPr>
           <w:rFonts w:ascii="Times New Roman" w:eastAsia="Times New Roman" w:hAnsi="Times New Roman" w:cs="Times New Roman"/>
           <w:sz w:val="24"/>
           <w:szCs w:val="24"/>
         </w:rPr>
-        <w:t>split_packet-works similarly to split_ack_packet from UDPClient.py but gets the data as well and returns it.</w:t>
+        <w:t>split_packet</w:t>
+      </w:r>
+      <w:proofErr w:type="spellEnd"/>
+      <w:r>
+        <w:rPr>
+          <w:rFonts w:ascii="Times New Roman" w:eastAsia="Times New Roman" w:hAnsi="Times New Roman" w:cs="Times New Roman"/>
+          <w:sz w:val="24"/>
+          <w:szCs w:val="24"/>
+        </w:rPr>
+        <w:t xml:space="preserve">-works similarly to </w:t>
+      </w:r>
+      <w:proofErr w:type="spellStart"/>
+      <w:r>
+        <w:rPr>
+          <w:rFonts w:ascii="Times New Roman" w:eastAsia="Times New Roman" w:hAnsi="Times New Roman" w:cs="Times New Roman"/>
+          <w:sz w:val="24"/>
+          <w:szCs w:val="24"/>
+        </w:rPr>
+        <w:t>split_ack_packet</w:t>
+      </w:r>
+      <w:proofErr w:type="spellEnd"/>
+      <w:r>
+        <w:rPr>
+          <w:rFonts w:ascii="Times New Roman" w:eastAsia="Times New Roman" w:hAnsi="Times New Roman" w:cs="Times New Roman"/>
+          <w:sz w:val="24"/>
+          <w:szCs w:val="24"/>
+        </w:rPr>
+        <w:t xml:space="preserve"> from UDPClient.py but gets the data as well and returns it.</w:t>
       </w:r>
     </w:p>
     <w:p>
@@ -2757,7 +3801,7 @@
                     <pic:cNvPicPr/>
                   </pic:nvPicPr>
                   <pic:blipFill>
-                    <a:blip r:embed="rId23">
+                    <a:blip r:embed="rId24">
                       <a:extLst>
                         <a:ext uri="{28A0092B-C50C-407E-A947-70E740481C1C}">
                           <a14:useLocalDpi xmlns:a14="http://schemas.microsoft.com/office/drawing/2010/main" val="0"/>
@@ -2792,31 +3836,71 @@
           <w:szCs w:val="24"/>
         </w:rPr>
       </w:pPr>
+      <w:proofErr w:type="spellStart"/>
       <w:r>
         <w:rPr>
           <w:rFonts w:ascii="Times New Roman" w:eastAsia="Times New Roman" w:hAnsi="Times New Roman" w:cs="Times New Roman"/>
           <w:sz w:val="24"/>
           <w:szCs w:val="24"/>
         </w:rPr>
-        <w:t>is_ack-see UDPClient.py explanation</w:t>
-      </w:r>
-    </w:p>
-    <w:p>
-      <w:pPr>
+        <w:t>is_ack</w:t>
+      </w:r>
+      <w:proofErr w:type="spellEnd"/>
+      <w:r>
         <w:rPr>
           <w:rFonts w:ascii="Times New Roman" w:eastAsia="Times New Roman" w:hAnsi="Times New Roman" w:cs="Times New Roman"/>
           <w:sz w:val="24"/>
           <w:szCs w:val="24"/>
         </w:rPr>
-      </w:pPr>
+        <w:t xml:space="preserve">-see UDPClient.py </w:t>
+      </w:r>
+      <w:proofErr w:type="gramStart"/>
       <w:r>
         <w:rPr>
           <w:rFonts w:ascii="Times New Roman" w:eastAsia="Times New Roman" w:hAnsi="Times New Roman" w:cs="Times New Roman"/>
           <w:sz w:val="24"/>
           <w:szCs w:val="24"/>
         </w:rPr>
-        <w:t>is_corrupt-see UDPClient.py explanation</w:t>
-      </w:r>
+        <w:t>explanation</w:t>
+      </w:r>
+      <w:proofErr w:type="gramEnd"/>
+    </w:p>
+    <w:p>
+      <w:pPr>
+        <w:rPr>
+          <w:rFonts w:ascii="Times New Roman" w:eastAsia="Times New Roman" w:hAnsi="Times New Roman" w:cs="Times New Roman"/>
+          <w:sz w:val="24"/>
+          <w:szCs w:val="24"/>
+        </w:rPr>
+      </w:pPr>
+      <w:proofErr w:type="spellStart"/>
+      <w:r>
+        <w:rPr>
+          <w:rFonts w:ascii="Times New Roman" w:eastAsia="Times New Roman" w:hAnsi="Times New Roman" w:cs="Times New Roman"/>
+          <w:sz w:val="24"/>
+          <w:szCs w:val="24"/>
+        </w:rPr>
+        <w:t>is_corrupt</w:t>
+      </w:r>
+      <w:proofErr w:type="spellEnd"/>
+      <w:r>
+        <w:rPr>
+          <w:rFonts w:ascii="Times New Roman" w:eastAsia="Times New Roman" w:hAnsi="Times New Roman" w:cs="Times New Roman"/>
+          <w:sz w:val="24"/>
+          <w:szCs w:val="24"/>
+        </w:rPr>
+        <w:t xml:space="preserve">-see UDPClient.py </w:t>
+      </w:r>
+      <w:proofErr w:type="gramStart"/>
+      <w:r>
+        <w:rPr>
+          <w:rFonts w:ascii="Times New Roman" w:eastAsia="Times New Roman" w:hAnsi="Times New Roman" w:cs="Times New Roman"/>
+          <w:sz w:val="24"/>
+          <w:szCs w:val="24"/>
+        </w:rPr>
+        <w:t>explanation</w:t>
+      </w:r>
+      <w:proofErr w:type="gramEnd"/>
     </w:p>
     <w:p>
       <w:pPr>
@@ -2830,6 +3914,7 @@
       <w:r>
         <w:rPr>
           <w:rFonts w:ascii="Times New Roman" w:eastAsia="Times New Roman" w:hAnsi="Times New Roman" w:cs="Times New Roman"/>
+          <w:noProof/>
           <w:color w:val="000000" w:themeColor="text1"/>
           <w:sz w:val="24"/>
           <w:szCs w:val="24"/>
@@ -2850,7 +3935,7 @@
                     <pic:cNvPicPr/>
                   </pic:nvPicPr>
                   <pic:blipFill>
-                    <a:blip r:embed="rId24"/>
+                    <a:blip r:embed="rId25"/>
                     <a:stretch>
                       <a:fillRect/>
                     </a:stretch>
@@ -2880,6 +3965,7 @@
           <w:szCs w:val="24"/>
         </w:rPr>
       </w:pPr>
+      <w:proofErr w:type="spellStart"/>
       <w:r>
         <w:rPr>
           <w:rFonts w:ascii="Times New Roman" w:eastAsia="Times New Roman" w:hAnsi="Times New Roman" w:cs="Times New Roman"/>
@@ -2887,8 +3973,9 @@
           <w:sz w:val="24"/>
           <w:szCs w:val="24"/>
         </w:rPr>
-        <w:t>inc_seq_num()-see UDPClient.py explanation</w:t>
-      </w:r>
+        <w:t>inc_seq_</w:t>
+      </w:r>
+      <w:proofErr w:type="gramStart"/>
       <w:r>
         <w:rPr>
           <w:rFonts w:ascii="Times New Roman" w:eastAsia="Times New Roman" w:hAnsi="Times New Roman" w:cs="Times New Roman"/>
@@ -2896,6 +3983,35 @@
           <w:sz w:val="24"/>
           <w:szCs w:val="24"/>
         </w:rPr>
+        <w:t>num</w:t>
+      </w:r>
+      <w:proofErr w:type="spellEnd"/>
+      <w:r>
+        <w:rPr>
+          <w:rFonts w:ascii="Times New Roman" w:eastAsia="Times New Roman" w:hAnsi="Times New Roman" w:cs="Times New Roman"/>
+          <w:color w:val="000000" w:themeColor="text1"/>
+          <w:sz w:val="24"/>
+          <w:szCs w:val="24"/>
+        </w:rPr>
+        <w:t>(</w:t>
+      </w:r>
+      <w:proofErr w:type="gramEnd"/>
+      <w:r>
+        <w:rPr>
+          <w:rFonts w:ascii="Times New Roman" w:eastAsia="Times New Roman" w:hAnsi="Times New Roman" w:cs="Times New Roman"/>
+          <w:color w:val="000000" w:themeColor="text1"/>
+          <w:sz w:val="24"/>
+          <w:szCs w:val="24"/>
+        </w:rPr>
+        <w:t>)-see UDPClient.py explanation</w:t>
+      </w:r>
+      <w:r>
+        <w:rPr>
+          <w:rFonts w:ascii="Times New Roman" w:eastAsia="Times New Roman" w:hAnsi="Times New Roman" w:cs="Times New Roman"/>
+          <w:color w:val="000000" w:themeColor="text1"/>
+          <w:sz w:val="24"/>
+          <w:szCs w:val="24"/>
+        </w:rPr>
         <w:t xml:space="preserve"> </w:t>
       </w:r>
     </w:p>
@@ -2910,6 +4026,7 @@
       <w:r>
         <w:rPr>
           <w:rFonts w:ascii="Times New Roman" w:eastAsia="Times New Roman" w:hAnsi="Times New Roman" w:cs="Times New Roman"/>
+          <w:noProof/>
           <w:sz w:val="24"/>
           <w:szCs w:val="24"/>
         </w:rPr>
@@ -2929,7 +4046,7 @@
                     <pic:cNvPicPr/>
                   </pic:nvPicPr>
                   <pic:blipFill>
-                    <a:blip r:embed="rId25"/>
+                    <a:blip r:embed="rId26"/>
                     <a:stretch>
                       <a:fillRect/>
                     </a:stretch>
@@ -2964,7 +4081,61 @@
           <w:sz w:val="24"/>
           <w:szCs w:val="24"/>
         </w:rPr>
-        <w:t>The receive() function within the UDPServer class simply takes the ACK packet and sends to the UDPClient.</w:t>
+        <w:t xml:space="preserve">The </w:t>
+      </w:r>
+      <w:proofErr w:type="gramStart"/>
+      <w:r>
+        <w:rPr>
+          <w:rFonts w:ascii="Times New Roman" w:hAnsi="Times New Roman" w:cs="Times New Roman"/>
+          <w:sz w:val="24"/>
+          <w:szCs w:val="24"/>
+        </w:rPr>
+        <w:t>receive(</w:t>
+      </w:r>
+      <w:proofErr w:type="gramEnd"/>
+      <w:r>
+        <w:rPr>
+          <w:rFonts w:ascii="Times New Roman" w:hAnsi="Times New Roman" w:cs="Times New Roman"/>
+          <w:sz w:val="24"/>
+          <w:szCs w:val="24"/>
+        </w:rPr>
+        <w:t xml:space="preserve">) function within the </w:t>
+      </w:r>
+      <w:proofErr w:type="spellStart"/>
+      <w:r>
+        <w:rPr>
+          <w:rFonts w:ascii="Times New Roman" w:hAnsi="Times New Roman" w:cs="Times New Roman"/>
+          <w:sz w:val="24"/>
+          <w:szCs w:val="24"/>
+        </w:rPr>
+        <w:t>UDPServer</w:t>
+      </w:r>
+      <w:proofErr w:type="spellEnd"/>
+      <w:r>
+        <w:rPr>
+          <w:rFonts w:ascii="Times New Roman" w:hAnsi="Times New Roman" w:cs="Times New Roman"/>
+          <w:sz w:val="24"/>
+          <w:szCs w:val="24"/>
+        </w:rPr>
+        <w:t xml:space="preserve"> class simply takes the ACK packet and sends to the </w:t>
+      </w:r>
+      <w:proofErr w:type="spellStart"/>
+      <w:r>
+        <w:rPr>
+          <w:rFonts w:ascii="Times New Roman" w:hAnsi="Times New Roman" w:cs="Times New Roman"/>
+          <w:sz w:val="24"/>
+          <w:szCs w:val="24"/>
+        </w:rPr>
+        <w:t>UDPClient</w:t>
+      </w:r>
+      <w:proofErr w:type="spellEnd"/>
+      <w:r>
+        <w:rPr>
+          <w:rFonts w:ascii="Times New Roman" w:hAnsi="Times New Roman" w:cs="Times New Roman"/>
+          <w:sz w:val="24"/>
+          <w:szCs w:val="24"/>
+        </w:rPr>
+        <w:t>.</w:t>
       </w:r>
     </w:p>
     <w:p>
@@ -3009,6 +4180,7 @@
           <w:rFonts w:ascii="Times New Roman" w:hAnsi="Times New Roman" w:cs="Times New Roman"/>
           <w:b/>
           <w:bCs/>
+          <w:noProof/>
           <w:sz w:val="24"/>
           <w:szCs w:val="24"/>
         </w:rPr>
@@ -3029,7 +4201,7 @@
                     <pic:cNvPicPr/>
                   </pic:nvPicPr>
                   <pic:blipFill>
-                    <a:blip r:embed="rId26"/>
+                    <a:blip r:embed="rId27"/>
                     <a:stretch>
                       <a:fillRect/>
                     </a:stretch>
@@ -3064,8 +4236,36 @@
           <w:sz w:val="24"/>
           <w:szCs w:val="24"/>
         </w:rPr>
-        <w:t>The code block above is the initialization of the UDPServer class. In this code block all necessary parameters inherent to the UDPServer</w:t>
-      </w:r>
+        <w:t xml:space="preserve">The code block above is the initialization of the </w:t>
+      </w:r>
+      <w:proofErr w:type="spellStart"/>
+      <w:r>
+        <w:rPr>
+          <w:rFonts w:ascii="Times New Roman" w:hAnsi="Times New Roman" w:cs="Times New Roman"/>
+          <w:sz w:val="24"/>
+          <w:szCs w:val="24"/>
+        </w:rPr>
+        <w:t>UDPServer</w:t>
+      </w:r>
+      <w:proofErr w:type="spellEnd"/>
+      <w:r>
+        <w:rPr>
+          <w:rFonts w:ascii="Times New Roman" w:hAnsi="Times New Roman" w:cs="Times New Roman"/>
+          <w:sz w:val="24"/>
+          <w:szCs w:val="24"/>
+        </w:rPr>
+        <w:t xml:space="preserve"> class. In this code block all necessary parameters inherent to the </w:t>
+      </w:r>
+      <w:proofErr w:type="spellStart"/>
+      <w:r>
+        <w:rPr>
+          <w:rFonts w:ascii="Times New Roman" w:hAnsi="Times New Roman" w:cs="Times New Roman"/>
+          <w:sz w:val="24"/>
+          <w:szCs w:val="24"/>
+        </w:rPr>
+        <w:t>UDPServer</w:t>
+      </w:r>
+      <w:proofErr w:type="spellEnd"/>
       <w:r>
         <w:rPr>
           <w:rFonts w:ascii="Times New Roman" w:hAnsi="Times New Roman" w:cs="Times New Roman"/>
@@ -3080,7 +4280,25 @@
           <w:sz w:val="24"/>
           <w:szCs w:val="24"/>
         </w:rPr>
-        <w:t xml:space="preserve"> is initialized here. Parameters include the initial</w:t>
+        <w:t xml:space="preserve"> </w:t>
+      </w:r>
+      <w:proofErr w:type="gramStart"/>
+      <w:r>
+        <w:rPr>
+          <w:rFonts w:ascii="Times New Roman" w:hAnsi="Times New Roman" w:cs="Times New Roman"/>
+          <w:sz w:val="24"/>
+          <w:szCs w:val="24"/>
+        </w:rPr>
+        <w:t>is</w:t>
+      </w:r>
+      <w:proofErr w:type="gramEnd"/>
+      <w:r>
+        <w:rPr>
+          <w:rFonts w:ascii="Times New Roman" w:hAnsi="Times New Roman" w:cs="Times New Roman"/>
+          <w:sz w:val="24"/>
+          <w:szCs w:val="24"/>
+        </w:rPr>
+        <w:t xml:space="preserve"> initialized here. Parameters include the initial</w:t>
       </w:r>
       <w:r>
         <w:rPr>
@@ -3117,6 +4335,7 @@
           <w:rFonts w:ascii="Times New Roman" w:hAnsi="Times New Roman" w:cs="Times New Roman"/>
           <w:b/>
           <w:bCs/>
+          <w:noProof/>
           <w:sz w:val="28"/>
           <w:szCs w:val="28"/>
         </w:rPr>
@@ -3137,7 +4356,7 @@
                     <pic:cNvPicPr/>
                   </pic:nvPicPr>
                   <pic:blipFill>
-                    <a:blip r:embed="rId27"/>
+                    <a:blip r:embed="rId28"/>
                     <a:stretch>
                       <a:fillRect/>
                     </a:stretch>
@@ -3172,20 +4391,57 @@
           <w:sz w:val="24"/>
           <w:szCs w:val="24"/>
         </w:rPr>
-        <w:t>The code block above is the beginning of the next_state() function, which is the implementation of the state machine logic for the server. First the server receives the first packet, the packet is unpacked and checked for corruption, if the packet is not corrupt, the packet is put into buffer for later delivery to the application layer. The ACK packet is then assembled and is ready to be transported. The expected sequence number is then incremented.</w:t>
-      </w:r>
-    </w:p>
-    <w:p>
-      <w:pPr>
-        <w:rPr>
-          <w:rFonts w:ascii="Times New Roman" w:hAnsi="Times New Roman" w:cs="Times New Roman"/>
-          <w:sz w:val="24"/>
-          <w:szCs w:val="24"/>
-        </w:rPr>
-      </w:pPr>
-      <w:r>
-        <w:rPr>
-          <w:rFonts w:ascii="Times New Roman" w:hAnsi="Times New Roman" w:cs="Times New Roman"/>
+        <w:t xml:space="preserve">The code block above is the beginning of the </w:t>
+      </w:r>
+      <w:proofErr w:type="spellStart"/>
+      <w:r>
+        <w:rPr>
+          <w:rFonts w:ascii="Times New Roman" w:hAnsi="Times New Roman" w:cs="Times New Roman"/>
+          <w:sz w:val="24"/>
+          <w:szCs w:val="24"/>
+        </w:rPr>
+        <w:t>next_</w:t>
+      </w:r>
+      <w:proofErr w:type="gramStart"/>
+      <w:r>
+        <w:rPr>
+          <w:rFonts w:ascii="Times New Roman" w:hAnsi="Times New Roman" w:cs="Times New Roman"/>
+          <w:sz w:val="24"/>
+          <w:szCs w:val="24"/>
+        </w:rPr>
+        <w:t>state</w:t>
+      </w:r>
+      <w:proofErr w:type="spellEnd"/>
+      <w:r>
+        <w:rPr>
+          <w:rFonts w:ascii="Times New Roman" w:hAnsi="Times New Roman" w:cs="Times New Roman"/>
+          <w:sz w:val="24"/>
+          <w:szCs w:val="24"/>
+        </w:rPr>
+        <w:t>(</w:t>
+      </w:r>
+      <w:proofErr w:type="gramEnd"/>
+      <w:r>
+        <w:rPr>
+          <w:rFonts w:ascii="Times New Roman" w:hAnsi="Times New Roman" w:cs="Times New Roman"/>
+          <w:sz w:val="24"/>
+          <w:szCs w:val="24"/>
+        </w:rPr>
+        <w:t>) function, which is the implementation of the state machine logic for the server. First the server receives the first packet, the packet is unpacked and checked for corruption, if the packet is not corrupt, the packet is put into buffer for later delivery to the application layer. The ACK packet is then assembled and is ready to be transported. The expected sequence number is then incremented.</w:t>
+      </w:r>
+    </w:p>
+    <w:p>
+      <w:pPr>
+        <w:rPr>
+          <w:rFonts w:ascii="Times New Roman" w:hAnsi="Times New Roman" w:cs="Times New Roman"/>
+          <w:sz w:val="24"/>
+          <w:szCs w:val="24"/>
+        </w:rPr>
+      </w:pPr>
+      <w:r>
+        <w:rPr>
+          <w:rFonts w:ascii="Times New Roman" w:hAnsi="Times New Roman" w:cs="Times New Roman"/>
+          <w:noProof/>
           <w:sz w:val="24"/>
           <w:szCs w:val="24"/>
         </w:rPr>
@@ -3205,7 +4461,7 @@
                     <pic:cNvPicPr/>
                   </pic:nvPicPr>
                   <pic:blipFill>
-                    <a:blip r:embed="rId28"/>
+                    <a:blip r:embed="rId29"/>
                     <a:stretch>
                       <a:fillRect/>
                     </a:stretch>
@@ -3240,7 +4496,43 @@
           <w:sz w:val="24"/>
           <w:szCs w:val="24"/>
         </w:rPr>
-        <w:t>The code block above is the continuation of the next_state() function, at this point, corruption or loss of the packet is determined. This is done by using a random number generator that follows a Bernoulli distribution</w:t>
+        <w:t xml:space="preserve">The code block above is the continuation of the </w:t>
+      </w:r>
+      <w:proofErr w:type="spellStart"/>
+      <w:r>
+        <w:rPr>
+          <w:rFonts w:ascii="Times New Roman" w:hAnsi="Times New Roman" w:cs="Times New Roman"/>
+          <w:sz w:val="24"/>
+          <w:szCs w:val="24"/>
+        </w:rPr>
+        <w:t>next_</w:t>
+      </w:r>
+      <w:proofErr w:type="gramStart"/>
+      <w:r>
+        <w:rPr>
+          <w:rFonts w:ascii="Times New Roman" w:hAnsi="Times New Roman" w:cs="Times New Roman"/>
+          <w:sz w:val="24"/>
+          <w:szCs w:val="24"/>
+        </w:rPr>
+        <w:t>state</w:t>
+      </w:r>
+      <w:proofErr w:type="spellEnd"/>
+      <w:r>
+        <w:rPr>
+          <w:rFonts w:ascii="Times New Roman" w:hAnsi="Times New Roman" w:cs="Times New Roman"/>
+          <w:sz w:val="24"/>
+          <w:szCs w:val="24"/>
+        </w:rPr>
+        <w:t>(</w:t>
+      </w:r>
+      <w:proofErr w:type="gramEnd"/>
+      <w:r>
+        <w:rPr>
+          <w:rFonts w:ascii="Times New Roman" w:hAnsi="Times New Roman" w:cs="Times New Roman"/>
+          <w:sz w:val="24"/>
+          <w:szCs w:val="24"/>
+        </w:rPr>
+        <w:t>) function, at this point, corruption or loss of the packet is determined. This is done by using a random number generator that follows a Bernoulli distribution</w:t>
       </w:r>
       <w:r>
         <w:rPr>
@@ -3324,7 +4616,7 @@
                     </pic:cNvPicPr>
                   </pic:nvPicPr>
                   <pic:blipFill>
-                    <a:blip r:embed="rId29">
+                    <a:blip r:embed="rId30">
                       <a:extLst>
                         <a:ext uri="{28A0092B-C50C-407E-A947-70E740481C1C}">
                           <a14:useLocalDpi xmlns:a14="http://schemas.microsoft.com/office/drawing/2010/main" val="0"/>
@@ -3357,6 +4649,7 @@
           <w:rFonts w:ascii="Times New Roman" w:hAnsi="Times New Roman" w:cs="Times New Roman"/>
           <w:b/>
           <w:bCs/>
+          <w:noProof/>
           <w:sz w:val="28"/>
           <w:szCs w:val="28"/>
         </w:rPr>
@@ -3376,7 +4669,7 @@
                     <pic:cNvPicPr/>
                   </pic:nvPicPr>
                   <pic:blipFill>
-                    <a:blip r:embed="rId30"/>
+                    <a:blip r:embed="rId31"/>
                     <a:stretch>
                       <a:fillRect/>
                     </a:stretch>
@@ -3422,7 +4715,97 @@
           <w:sz w:val="24"/>
           <w:szCs w:val="24"/>
         </w:rPr>
-        <w:t>The code block above is where the UDPServer is executed. The address and port number is defined, loss and corruption percentages are defined, and the UDPServer class is instantiated. At first while, the server is waiting for the first packet to be sent over correctly. Following the first successfully received packet, the next while loop can then be executed, the loop will execute for as long as the packet index is less than number of packets received. If the previous sequence number is not equal to the expected sequence number, the packet index is then incremented. Once all packets are received, the data is then delivered to the application layer for the received data to be reassembled. The received data should result in a copy of the original jpeg file. Additionally, there are performance timers implemented for assessment of the performance of the UDPServer. The performance of the UDPServer with respect to loss/corruption percentages, window sizes are shown in a subsequent section.</w:t>
+        <w:t xml:space="preserve">The code block above is where the </w:t>
+      </w:r>
+      <w:proofErr w:type="spellStart"/>
+      <w:r>
+        <w:rPr>
+          <w:rFonts w:ascii="Times New Roman" w:hAnsi="Times New Roman" w:cs="Times New Roman"/>
+          <w:sz w:val="24"/>
+          <w:szCs w:val="24"/>
+        </w:rPr>
+        <w:t>UDPServer</w:t>
+      </w:r>
+      <w:proofErr w:type="spellEnd"/>
+      <w:r>
+        <w:rPr>
+          <w:rFonts w:ascii="Times New Roman" w:hAnsi="Times New Roman" w:cs="Times New Roman"/>
+          <w:sz w:val="24"/>
+          <w:szCs w:val="24"/>
+        </w:rPr>
+        <w:t xml:space="preserve"> is executed. The address and port number </w:t>
+      </w:r>
+      <w:proofErr w:type="gramStart"/>
+      <w:r>
+        <w:rPr>
+          <w:rFonts w:ascii="Times New Roman" w:hAnsi="Times New Roman" w:cs="Times New Roman"/>
+          <w:sz w:val="24"/>
+          <w:szCs w:val="24"/>
+        </w:rPr>
+        <w:t>is</w:t>
+      </w:r>
+      <w:proofErr w:type="gramEnd"/>
+      <w:r>
+        <w:rPr>
+          <w:rFonts w:ascii="Times New Roman" w:hAnsi="Times New Roman" w:cs="Times New Roman"/>
+          <w:sz w:val="24"/>
+          <w:szCs w:val="24"/>
+        </w:rPr>
+        <w:t xml:space="preserve"> defined, loss and corruption percentages are defined, and the </w:t>
+      </w:r>
+      <w:proofErr w:type="spellStart"/>
+      <w:r>
+        <w:rPr>
+          <w:rFonts w:ascii="Times New Roman" w:hAnsi="Times New Roman" w:cs="Times New Roman"/>
+          <w:sz w:val="24"/>
+          <w:szCs w:val="24"/>
+        </w:rPr>
+        <w:t>UDPServer</w:t>
+      </w:r>
+      <w:proofErr w:type="spellEnd"/>
+      <w:r>
+        <w:rPr>
+          <w:rFonts w:ascii="Times New Roman" w:hAnsi="Times New Roman" w:cs="Times New Roman"/>
+          <w:sz w:val="24"/>
+          <w:szCs w:val="24"/>
+        </w:rPr>
+        <w:t xml:space="preserve"> class is instantiated. At first while, the server is waiting for the first packet to be sent over correctly. Following the first successfully received packet, the next while loop can then be executed, the loop will execute for as long as the packet index is less than number of packets received. If the previous sequence number is not equal to the expected sequence number, the packet index is then incremented. Once all packets are received, the data is then delivered to the application layer for the received data to be reassembled. The received data should result in a copy of the original jpeg file. Additionally, there are performance timers implemented for assessment of the performance of the </w:t>
+      </w:r>
+      <w:proofErr w:type="spellStart"/>
+      <w:r>
+        <w:rPr>
+          <w:rFonts w:ascii="Times New Roman" w:hAnsi="Times New Roman" w:cs="Times New Roman"/>
+          <w:sz w:val="24"/>
+          <w:szCs w:val="24"/>
+        </w:rPr>
+        <w:t>UDPServer</w:t>
+      </w:r>
+      <w:proofErr w:type="spellEnd"/>
+      <w:r>
+        <w:rPr>
+          <w:rFonts w:ascii="Times New Roman" w:hAnsi="Times New Roman" w:cs="Times New Roman"/>
+          <w:sz w:val="24"/>
+          <w:szCs w:val="24"/>
+        </w:rPr>
+        <w:t xml:space="preserve">. The performance of the </w:t>
+      </w:r>
+      <w:proofErr w:type="spellStart"/>
+      <w:r>
+        <w:rPr>
+          <w:rFonts w:ascii="Times New Roman" w:hAnsi="Times New Roman" w:cs="Times New Roman"/>
+          <w:sz w:val="24"/>
+          <w:szCs w:val="24"/>
+        </w:rPr>
+        <w:t>UDPServer</w:t>
+      </w:r>
+      <w:proofErr w:type="spellEnd"/>
+      <w:r>
+        <w:rPr>
+          <w:rFonts w:ascii="Times New Roman" w:hAnsi="Times New Roman" w:cs="Times New Roman"/>
+          <w:sz w:val="24"/>
+          <w:szCs w:val="24"/>
+        </w:rPr>
+        <w:t xml:space="preserve"> with respect to loss/corruption percentages, window sizes are shown in a subsequent section.</w:t>
       </w:r>
     </w:p>
     <w:p>
@@ -3524,7 +4907,7 @@
           <w:szCs w:val="24"/>
         </w:rPr>
         <w:drawing>
-          <wp:anchor distT="0" distB="0" distL="114300" distR="114300" simplePos="0" relativeHeight="251667456" behindDoc="0" locked="0" layoutInCell="1" allowOverlap="1" wp14:anchorId="7CCC164F" wp14:editId="138E435B">
+          <wp:anchor distT="0" distB="0" distL="114300" distR="114300" simplePos="0" relativeHeight="251667456" behindDoc="0" locked="0" layoutInCell="1" allowOverlap="1" wp14:anchorId="7CCC164F" wp14:editId="618C9066">
             <wp:simplePos x="0" y="0"/>
             <wp:positionH relativeFrom="column">
               <wp:posOffset>3188970</wp:posOffset>
@@ -3549,7 +4932,7 @@
                     </pic:cNvPicPr>
                   </pic:nvPicPr>
                   <pic:blipFill>
-                    <a:blip r:embed="rId31" cstate="print">
+                    <a:blip r:embed="rId32" cstate="print">
                       <a:extLst>
                         <a:ext uri="{28A0092B-C50C-407E-A947-70E740481C1C}">
                           <a14:useLocalDpi xmlns:a14="http://schemas.microsoft.com/office/drawing/2010/main" val="0"/>
@@ -3599,33 +4982,88 @@
           <w:sz w:val="24"/>
           <w:szCs w:val="24"/>
         </w:rPr>
-        <w:t xml:space="preserve"> is the at the initialization stage, both the sender and the receiver both have 0% packet loss and 0% corruption. A window size of 5 is set and a timeout of 50 ms is set on the sending side. </w:t>
-      </w:r>
-      <w:r>
-        <w:rPr>
-          <w:rFonts w:ascii="Times New Roman" w:hAnsi="Times New Roman" w:cs="Times New Roman"/>
-          <w:sz w:val="24"/>
-          <w:szCs w:val="24"/>
-        </w:rPr>
-        <w:t>The screen below of the right shows completion stage of code execution.</w:t>
-      </w:r>
-    </w:p>
-    <w:p>
-      <w:pPr>
-        <w:rPr>
-          <w:rFonts w:ascii="Times New Roman" w:hAnsi="Times New Roman" w:cs="Times New Roman"/>
-          <w:sz w:val="24"/>
-          <w:szCs w:val="24"/>
-        </w:rPr>
-      </w:pPr>
-      <w:r>
-        <w:rPr>
-          <w:rFonts w:ascii="Times New Roman" w:hAnsi="Times New Roman" w:cs="Times New Roman"/>
+        <w:t xml:space="preserve"> is the at the initialization stage, both the sender and the receiver both have 0% packet loss and 0% corruption. A window size of 5 is set and a timeout of 50 </w:t>
+      </w:r>
+      <w:proofErr w:type="spellStart"/>
+      <w:r>
+        <w:rPr>
+          <w:rFonts w:ascii="Times New Roman" w:hAnsi="Times New Roman" w:cs="Times New Roman"/>
+          <w:sz w:val="24"/>
+          <w:szCs w:val="24"/>
+        </w:rPr>
+        <w:t>ms</w:t>
+      </w:r>
+      <w:proofErr w:type="spellEnd"/>
+      <w:r>
+        <w:rPr>
+          <w:rFonts w:ascii="Times New Roman" w:hAnsi="Times New Roman" w:cs="Times New Roman"/>
+          <w:sz w:val="24"/>
+          <w:szCs w:val="24"/>
+        </w:rPr>
+        <w:t xml:space="preserve"> is set on the sending side. </w:t>
+      </w:r>
+      <w:r>
+        <w:rPr>
+          <w:rFonts w:ascii="Times New Roman" w:hAnsi="Times New Roman" w:cs="Times New Roman"/>
+          <w:sz w:val="24"/>
+          <w:szCs w:val="24"/>
+        </w:rPr>
+        <w:t xml:space="preserve">The screen below </w:t>
+      </w:r>
+      <w:proofErr w:type="gramStart"/>
+      <w:r>
+        <w:rPr>
+          <w:rFonts w:ascii="Times New Roman" w:hAnsi="Times New Roman" w:cs="Times New Roman"/>
+          <w:sz w:val="24"/>
+          <w:szCs w:val="24"/>
+        </w:rPr>
+        <w:t>of</w:t>
+      </w:r>
+      <w:proofErr w:type="gramEnd"/>
+      <w:r>
+        <w:rPr>
+          <w:rFonts w:ascii="Times New Roman" w:hAnsi="Times New Roman" w:cs="Times New Roman"/>
+          <w:sz w:val="24"/>
+          <w:szCs w:val="24"/>
+        </w:rPr>
+        <w:t xml:space="preserve"> the right </w:t>
+      </w:r>
+      <w:proofErr w:type="gramStart"/>
+      <w:r>
+        <w:rPr>
+          <w:rFonts w:ascii="Times New Roman" w:hAnsi="Times New Roman" w:cs="Times New Roman"/>
+          <w:sz w:val="24"/>
+          <w:szCs w:val="24"/>
+        </w:rPr>
+        <w:t>shows</w:t>
+      </w:r>
+      <w:proofErr w:type="gramEnd"/>
+      <w:r>
+        <w:rPr>
+          <w:rFonts w:ascii="Times New Roman" w:hAnsi="Times New Roman" w:cs="Times New Roman"/>
+          <w:sz w:val="24"/>
+          <w:szCs w:val="24"/>
+        </w:rPr>
+        <w:t xml:space="preserve"> completion stage of code execution.</w:t>
+      </w:r>
+    </w:p>
+    <w:p>
+      <w:pPr>
+        <w:rPr>
+          <w:rFonts w:ascii="Times New Roman" w:hAnsi="Times New Roman" w:cs="Times New Roman"/>
+          <w:sz w:val="24"/>
+          <w:szCs w:val="24"/>
+        </w:rPr>
+      </w:pPr>
+      <w:r>
+        <w:rPr>
+          <w:rFonts w:ascii="Times New Roman" w:hAnsi="Times New Roman" w:cs="Times New Roman"/>
+          <w:noProof/>
           <w:sz w:val="24"/>
           <w:szCs w:val="24"/>
         </w:rPr>
         <w:drawing>
-          <wp:anchor distT="0" distB="0" distL="114300" distR="114300" simplePos="0" relativeHeight="251666432" behindDoc="0" locked="0" layoutInCell="1" allowOverlap="1" wp14:anchorId="2B3310D5" wp14:editId="407086CA">
+          <wp:anchor distT="0" distB="0" distL="114300" distR="114300" simplePos="0" relativeHeight="251666432" behindDoc="0" locked="0" layoutInCell="1" allowOverlap="1" wp14:anchorId="2B3310D5" wp14:editId="1A23915E">
             <wp:simplePos x="0" y="0"/>
             <wp:positionH relativeFrom="margin">
               <wp:posOffset>-22860</wp:posOffset>
@@ -3648,7 +5086,7 @@
                     <pic:cNvPicPr/>
                   </pic:nvPicPr>
                   <pic:blipFill>
-                    <a:blip r:embed="rId32" cstate="print">
+                    <a:blip r:embed="rId33" cstate="print">
                       <a:extLst>
                         <a:ext uri="{28A0092B-C50C-407E-A947-70E740481C1C}">
                           <a14:useLocalDpi xmlns:a14="http://schemas.microsoft.com/office/drawing/2010/main" val="0"/>
@@ -3840,7 +5278,7 @@
           <w:szCs w:val="24"/>
         </w:rPr>
         <w:drawing>
-          <wp:anchor distT="0" distB="0" distL="114300" distR="114300" simplePos="0" relativeHeight="251669504" behindDoc="0" locked="0" layoutInCell="1" allowOverlap="1" wp14:anchorId="1C617042" wp14:editId="4B261C78">
+          <wp:anchor distT="0" distB="0" distL="114300" distR="114300" simplePos="0" relativeHeight="251669504" behindDoc="0" locked="0" layoutInCell="1" allowOverlap="1" wp14:anchorId="1C617042" wp14:editId="6ED5C641">
             <wp:simplePos x="0" y="0"/>
             <wp:positionH relativeFrom="column">
               <wp:posOffset>3124200</wp:posOffset>
@@ -3865,7 +5303,7 @@
                     </pic:cNvPicPr>
                   </pic:nvPicPr>
                   <pic:blipFill>
-                    <a:blip r:embed="rId33" cstate="print">
+                    <a:blip r:embed="rId34" cstate="print">
                       <a:extLst>
                         <a:ext uri="{28A0092B-C50C-407E-A947-70E740481C1C}">
                           <a14:useLocalDpi xmlns:a14="http://schemas.microsoft.com/office/drawing/2010/main" val="0"/>
@@ -3907,7 +5345,7 @@
           <w:szCs w:val="24"/>
         </w:rPr>
         <w:drawing>
-          <wp:anchor distT="0" distB="0" distL="114300" distR="114300" simplePos="0" relativeHeight="251668480" behindDoc="0" locked="0" layoutInCell="1" allowOverlap="1" wp14:anchorId="34C319D1" wp14:editId="36AAA26E">
+          <wp:anchor distT="0" distB="0" distL="114300" distR="114300" simplePos="0" relativeHeight="251668480" behindDoc="0" locked="0" layoutInCell="1" allowOverlap="1" wp14:anchorId="34C319D1" wp14:editId="1A73FDA1">
             <wp:simplePos x="0" y="0"/>
             <wp:positionH relativeFrom="column">
               <wp:posOffset>-149225</wp:posOffset>
@@ -3932,7 +5370,7 @@
                     </pic:cNvPicPr>
                   </pic:nvPicPr>
                   <pic:blipFill>
-                    <a:blip r:embed="rId34" cstate="print">
+                    <a:blip r:embed="rId35" cstate="print">
                       <a:extLst>
                         <a:ext uri="{28A0092B-C50C-407E-A947-70E740481C1C}">
                           <a14:useLocalDpi xmlns:a14="http://schemas.microsoft.com/office/drawing/2010/main" val="0"/>
@@ -4069,7 +5507,7 @@
         </w:rPr>
         <w:lastRenderedPageBreak/>
         <w:drawing>
-          <wp:anchor distT="0" distB="0" distL="114300" distR="114300" simplePos="0" relativeHeight="251671552" behindDoc="0" locked="0" layoutInCell="1" allowOverlap="1" wp14:anchorId="75BACCB9" wp14:editId="733991C1">
+          <wp:anchor distT="0" distB="0" distL="114300" distR="114300" simplePos="0" relativeHeight="251671552" behindDoc="0" locked="0" layoutInCell="1" allowOverlap="1" wp14:anchorId="75BACCB9" wp14:editId="176F0DE0">
             <wp:simplePos x="0" y="0"/>
             <wp:positionH relativeFrom="column">
               <wp:posOffset>3048000</wp:posOffset>
@@ -4094,7 +5532,7 @@
                     </pic:cNvPicPr>
                   </pic:nvPicPr>
                   <pic:blipFill>
-                    <a:blip r:embed="rId35" cstate="print">
+                    <a:blip r:embed="rId36" cstate="print">
                       <a:extLst>
                         <a:ext uri="{28A0092B-C50C-407E-A947-70E740481C1C}">
                           <a14:useLocalDpi xmlns:a14="http://schemas.microsoft.com/office/drawing/2010/main" val="0"/>
@@ -4136,7 +5574,7 @@
           <w:szCs w:val="24"/>
         </w:rPr>
         <w:drawing>
-          <wp:anchor distT="0" distB="0" distL="114300" distR="114300" simplePos="0" relativeHeight="251670528" behindDoc="0" locked="0" layoutInCell="1" allowOverlap="1" wp14:anchorId="1660C510" wp14:editId="005F8769">
+          <wp:anchor distT="0" distB="0" distL="114300" distR="114300" simplePos="0" relativeHeight="251670528" behindDoc="0" locked="0" layoutInCell="1" allowOverlap="1" wp14:anchorId="1660C510" wp14:editId="334C769C">
             <wp:simplePos x="0" y="0"/>
             <wp:positionH relativeFrom="column">
               <wp:posOffset>-152400</wp:posOffset>
@@ -4161,7 +5599,7 @@
                     </pic:cNvPicPr>
                   </pic:nvPicPr>
                   <pic:blipFill>
-                    <a:blip r:embed="rId36" cstate="print">
+                    <a:blip r:embed="rId37" cstate="print">
                       <a:extLst>
                         <a:ext uri="{28A0092B-C50C-407E-A947-70E740481C1C}">
                           <a14:useLocalDpi xmlns:a14="http://schemas.microsoft.com/office/drawing/2010/main" val="0"/>
@@ -4218,11 +5656,12 @@
       <w:r>
         <w:rPr>
           <w:rFonts w:ascii="Times New Roman" w:hAnsi="Times New Roman" w:cs="Times New Roman"/>
+          <w:noProof/>
           <w:sz w:val="24"/>
           <w:szCs w:val="24"/>
         </w:rPr>
         <w:drawing>
-          <wp:anchor distT="0" distB="0" distL="114300" distR="114300" simplePos="0" relativeHeight="251673600" behindDoc="0" locked="0" layoutInCell="1" allowOverlap="1" wp14:anchorId="7FB257D4" wp14:editId="0867AC69">
+          <wp:anchor distT="0" distB="0" distL="114300" distR="114300" simplePos="0" relativeHeight="251673600" behindDoc="0" locked="0" layoutInCell="1" allowOverlap="1" wp14:anchorId="7FB257D4" wp14:editId="3EF40ABB">
             <wp:simplePos x="0" y="0"/>
             <wp:positionH relativeFrom="column">
               <wp:posOffset>2987040</wp:posOffset>
@@ -4245,7 +5684,7 @@
                     <pic:cNvPicPr/>
                   </pic:nvPicPr>
                   <pic:blipFill>
-                    <a:blip r:embed="rId37" cstate="print">
+                    <a:blip r:embed="rId38" cstate="print">
                       <a:extLst>
                         <a:ext uri="{28A0092B-C50C-407E-A947-70E740481C1C}">
                           <a14:useLocalDpi xmlns:a14="http://schemas.microsoft.com/office/drawing/2010/main" val="0"/>
@@ -4283,7 +5722,43 @@
           <w:sz w:val="24"/>
           <w:szCs w:val="24"/>
         </w:rPr>
-        <w:t>The screenshot below on the left shows the initialization step of scenario 4, it can been on the bottom screen that the ACK packet loss is set to 10%, all other corruption and loss percentages are shown to be set to 0%. The sending side timeout and window size to set similar to all other scenarios. The screenshot on the right shows the completion of the execution, showing a successful data transfer.</w:t>
+        <w:t xml:space="preserve">The screenshot below on the left shows the initialization step of scenario 4, it can </w:t>
+      </w:r>
+      <w:proofErr w:type="gramStart"/>
+      <w:r>
+        <w:rPr>
+          <w:rFonts w:ascii="Times New Roman" w:hAnsi="Times New Roman" w:cs="Times New Roman"/>
+          <w:sz w:val="24"/>
+          <w:szCs w:val="24"/>
+        </w:rPr>
+        <w:t>been</w:t>
+      </w:r>
+      <w:proofErr w:type="gramEnd"/>
+      <w:r>
+        <w:rPr>
+          <w:rFonts w:ascii="Times New Roman" w:hAnsi="Times New Roman" w:cs="Times New Roman"/>
+          <w:sz w:val="24"/>
+          <w:szCs w:val="24"/>
+        </w:rPr>
+        <w:t xml:space="preserve"> on the bottom screen that the ACK packet loss is set to 10%, all other corruption and loss percentages are shown to be set to 0%. The sending side timeout and window size to set </w:t>
+      </w:r>
+      <w:proofErr w:type="gramStart"/>
+      <w:r>
+        <w:rPr>
+          <w:rFonts w:ascii="Times New Roman" w:hAnsi="Times New Roman" w:cs="Times New Roman"/>
+          <w:sz w:val="24"/>
+          <w:szCs w:val="24"/>
+        </w:rPr>
+        <w:t>similar to</w:t>
+      </w:r>
+      <w:proofErr w:type="gramEnd"/>
+      <w:r>
+        <w:rPr>
+          <w:rFonts w:ascii="Times New Roman" w:hAnsi="Times New Roman" w:cs="Times New Roman"/>
+          <w:sz w:val="24"/>
+          <w:szCs w:val="24"/>
+        </w:rPr>
+        <w:t xml:space="preserve"> all other scenarios. The screenshot on the right shows the completion of the execution, showing a successful data transfer.</w:t>
       </w:r>
     </w:p>
     <w:p>
@@ -4302,7 +5777,7 @@
           <w:szCs w:val="24"/>
         </w:rPr>
         <w:drawing>
-          <wp:anchor distT="0" distB="0" distL="114300" distR="114300" simplePos="0" relativeHeight="251672576" behindDoc="0" locked="0" layoutInCell="1" allowOverlap="1" wp14:anchorId="23B2E861" wp14:editId="355D6EBE">
+          <wp:anchor distT="0" distB="0" distL="114300" distR="114300" simplePos="0" relativeHeight="251672576" behindDoc="0" locked="0" layoutInCell="1" allowOverlap="1" wp14:anchorId="23B2E861" wp14:editId="574CF8DD">
             <wp:simplePos x="0" y="0"/>
             <wp:positionH relativeFrom="margin">
               <wp:align>left</wp:align>
@@ -4327,7 +5802,7 @@
                     </pic:cNvPicPr>
                   </pic:nvPicPr>
                   <pic:blipFill>
-                    <a:blip r:embed="rId38" cstate="print">
+                    <a:blip r:embed="rId39" cstate="print">
                       <a:extLst>
                         <a:ext uri="{28A0092B-C50C-407E-A947-70E740481C1C}">
                           <a14:useLocalDpi xmlns:a14="http://schemas.microsoft.com/office/drawing/2010/main" val="0"/>
@@ -4399,7 +5874,7 @@
           <w:szCs w:val="24"/>
         </w:rPr>
         <w:drawing>
-          <wp:anchor distT="0" distB="0" distL="114300" distR="114300" simplePos="0" relativeHeight="251675648" behindDoc="0" locked="0" layoutInCell="1" allowOverlap="1" wp14:anchorId="55E2375B" wp14:editId="5D7263B3">
+          <wp:anchor distT="0" distB="0" distL="114300" distR="114300" simplePos="0" relativeHeight="251675648" behindDoc="0" locked="0" layoutInCell="1" allowOverlap="1" wp14:anchorId="55E2375B" wp14:editId="4F7BB148">
             <wp:simplePos x="0" y="0"/>
             <wp:positionH relativeFrom="margin">
               <wp:posOffset>3096895</wp:posOffset>
@@ -4424,7 +5899,7 @@
                     </pic:cNvPicPr>
                   </pic:nvPicPr>
                   <pic:blipFill rotWithShape="1">
-                    <a:blip r:embed="rId39" cstate="print">
+                    <a:blip r:embed="rId40" cstate="print">
                       <a:extLst>
                         <a:ext uri="{28A0092B-C50C-407E-A947-70E740481C1C}">
                           <a14:useLocalDpi xmlns:a14="http://schemas.microsoft.com/office/drawing/2010/main" val="0"/>
@@ -4467,11 +5942,12 @@
       <w:r>
         <w:rPr>
           <w:rFonts w:ascii="Times New Roman" w:hAnsi="Times New Roman" w:cs="Times New Roman"/>
+          <w:noProof/>
           <w:sz w:val="24"/>
           <w:szCs w:val="24"/>
         </w:rPr>
         <w:drawing>
-          <wp:anchor distT="0" distB="0" distL="114300" distR="114300" simplePos="0" relativeHeight="251674624" behindDoc="0" locked="0" layoutInCell="1" allowOverlap="1" wp14:anchorId="48AFC787" wp14:editId="5314BBB8">
+          <wp:anchor distT="0" distB="0" distL="114300" distR="114300" simplePos="0" relativeHeight="251674624" behindDoc="0" locked="0" layoutInCell="1" allowOverlap="1" wp14:anchorId="48AFC787" wp14:editId="407123EA">
             <wp:simplePos x="0" y="0"/>
             <wp:positionH relativeFrom="column">
               <wp:posOffset>-190500</wp:posOffset>
@@ -4494,7 +5970,7 @@
                     <pic:cNvPicPr/>
                   </pic:nvPicPr>
                   <pic:blipFill rotWithShape="1">
-                    <a:blip r:embed="rId40" cstate="print">
+                    <a:blip r:embed="rId41" cstate="print">
                       <a:extLst>
                         <a:ext uri="{28A0092B-C50C-407E-A947-70E740481C1C}">
                           <a14:useLocalDpi xmlns:a14="http://schemas.microsoft.com/office/drawing/2010/main" val="0"/>
@@ -4934,7 +6410,7 @@
             <wp:cNvGraphicFramePr/>
             <a:graphic xmlns:a="http://schemas.openxmlformats.org/drawingml/2006/main">
               <a:graphicData uri="http://schemas.openxmlformats.org/drawingml/2006/chart">
-                <c:chart xmlns:c="http://schemas.openxmlformats.org/drawingml/2006/chart" xmlns:r="http://schemas.openxmlformats.org/officeDocument/2006/relationships" r:id="rId41"/>
+                <c:chart xmlns:c="http://schemas.openxmlformats.org/drawingml/2006/chart" xmlns:r="http://schemas.openxmlformats.org/officeDocument/2006/relationships" r:id="rId42"/>
               </a:graphicData>
             </a:graphic>
           </wp:inline>
@@ -4972,7 +6448,7 @@
             <wp:cNvGraphicFramePr/>
             <a:graphic xmlns:a="http://schemas.openxmlformats.org/drawingml/2006/main">
               <a:graphicData uri="http://schemas.openxmlformats.org/drawingml/2006/chart">
-                <c:chart xmlns:c="http://schemas.openxmlformats.org/drawingml/2006/chart" xmlns:r="http://schemas.openxmlformats.org/officeDocument/2006/relationships" r:id="rId42"/>
+                <c:chart xmlns:c="http://schemas.openxmlformats.org/drawingml/2006/chart" xmlns:r="http://schemas.openxmlformats.org/officeDocument/2006/relationships" r:id="rId43"/>
               </a:graphicData>
             </a:graphic>
           </wp:inline>
@@ -5003,7 +6479,7 @@
             <wp:cNvGraphicFramePr/>
             <a:graphic xmlns:a="http://schemas.openxmlformats.org/drawingml/2006/main">
               <a:graphicData uri="http://schemas.openxmlformats.org/drawingml/2006/chart">
-                <c:chart xmlns:c="http://schemas.openxmlformats.org/drawingml/2006/chart" xmlns:r="http://schemas.openxmlformats.org/officeDocument/2006/relationships" r:id="rId43"/>
+                <c:chart xmlns:c="http://schemas.openxmlformats.org/drawingml/2006/chart" xmlns:r="http://schemas.openxmlformats.org/officeDocument/2006/relationships" r:id="rId44"/>
               </a:graphicData>
             </a:graphic>
           </wp:inline>
@@ -5294,7 +6770,7 @@
             <wp:cNvGraphicFramePr/>
             <a:graphic xmlns:a="http://schemas.openxmlformats.org/drawingml/2006/main">
               <a:graphicData uri="http://schemas.openxmlformats.org/drawingml/2006/chart">
-                <c:chart xmlns:c="http://schemas.openxmlformats.org/drawingml/2006/chart" xmlns:r="http://schemas.openxmlformats.org/officeDocument/2006/relationships" r:id="rId44"/>
+                <c:chart xmlns:c="http://schemas.openxmlformats.org/drawingml/2006/chart" xmlns:r="http://schemas.openxmlformats.org/officeDocument/2006/relationships" r:id="rId45"/>
               </a:graphicData>
             </a:graphic>
           </wp:inline>
@@ -5374,7 +6850,7 @@
             <wp:cNvGraphicFramePr/>
             <a:graphic xmlns:a="http://schemas.openxmlformats.org/drawingml/2006/main">
               <a:graphicData uri="http://schemas.openxmlformats.org/drawingml/2006/chart">
-                <c:chart xmlns:c="http://schemas.openxmlformats.org/drawingml/2006/chart" xmlns:r="http://schemas.openxmlformats.org/officeDocument/2006/relationships" r:id="rId45"/>
+                <c:chart xmlns:c="http://schemas.openxmlformats.org/drawingml/2006/chart" xmlns:r="http://schemas.openxmlformats.org/officeDocument/2006/relationships" r:id="rId46"/>
               </a:graphicData>
             </a:graphic>
           </wp:inline>
@@ -5499,7 +6975,7 @@
             <wp:cNvGraphicFramePr/>
             <a:graphic xmlns:a="http://schemas.openxmlformats.org/drawingml/2006/main">
               <a:graphicData uri="http://schemas.openxmlformats.org/drawingml/2006/chart">
-                <c:chart xmlns:c="http://schemas.openxmlformats.org/drawingml/2006/chart" xmlns:r="http://schemas.openxmlformats.org/officeDocument/2006/relationships" r:id="rId46"/>
+                <c:chart xmlns:c="http://schemas.openxmlformats.org/drawingml/2006/chart" xmlns:r="http://schemas.openxmlformats.org/officeDocument/2006/relationships" r:id="rId47"/>
               </a:graphicData>
             </a:graphic>
           </wp:inline>
@@ -5793,7 +7269,7 @@
             <wp:cNvGraphicFramePr/>
             <a:graphic xmlns:a="http://schemas.openxmlformats.org/drawingml/2006/main">
               <a:graphicData uri="http://schemas.openxmlformats.org/drawingml/2006/chart">
-                <c:chart xmlns:c="http://schemas.openxmlformats.org/drawingml/2006/chart" xmlns:r="http://schemas.openxmlformats.org/officeDocument/2006/relationships" r:id="rId47"/>
+                <c:chart xmlns:c="http://schemas.openxmlformats.org/drawingml/2006/chart" xmlns:r="http://schemas.openxmlformats.org/officeDocument/2006/relationships" r:id="rId48"/>
               </a:graphicData>
             </a:graphic>
           </wp:inline>
@@ -5830,7 +7306,7 @@
             <wp:cNvGraphicFramePr/>
             <a:graphic xmlns:a="http://schemas.openxmlformats.org/drawingml/2006/main">
               <a:graphicData uri="http://schemas.openxmlformats.org/drawingml/2006/chart">
-                <c:chart xmlns:c="http://schemas.openxmlformats.org/drawingml/2006/chart" xmlns:r="http://schemas.openxmlformats.org/officeDocument/2006/relationships" r:id="rId48"/>
+                <c:chart xmlns:c="http://schemas.openxmlformats.org/drawingml/2006/chart" xmlns:r="http://schemas.openxmlformats.org/officeDocument/2006/relationships" r:id="rId49"/>
               </a:graphicData>
             </a:graphic>
           </wp:inline>
@@ -5861,7 +7337,7 @@
             <wp:cNvGraphicFramePr/>
             <a:graphic xmlns:a="http://schemas.openxmlformats.org/drawingml/2006/main">
               <a:graphicData uri="http://schemas.openxmlformats.org/drawingml/2006/chart">
-                <c:chart xmlns:c="http://schemas.openxmlformats.org/drawingml/2006/chart" xmlns:r="http://schemas.openxmlformats.org/officeDocument/2006/relationships" r:id="rId49"/>
+                <c:chart xmlns:c="http://schemas.openxmlformats.org/drawingml/2006/chart" xmlns:r="http://schemas.openxmlformats.org/officeDocument/2006/relationships" r:id="rId50"/>
               </a:graphicData>
             </a:graphic>
           </wp:inline>
@@ -6219,7 +7695,7 @@
             <wp:cNvGraphicFramePr/>
             <a:graphic xmlns:a="http://schemas.openxmlformats.org/drawingml/2006/main">
               <a:graphicData uri="http://schemas.openxmlformats.org/drawingml/2006/chart">
-                <c:chart xmlns:c="http://schemas.openxmlformats.org/drawingml/2006/chart" xmlns:r="http://schemas.openxmlformats.org/officeDocument/2006/relationships" r:id="rId50"/>
+                <c:chart xmlns:c="http://schemas.openxmlformats.org/drawingml/2006/chart" xmlns:r="http://schemas.openxmlformats.org/officeDocument/2006/relationships" r:id="rId51"/>
               </a:graphicData>
             </a:graphic>
           </wp:inline>
@@ -6300,7 +7776,7 @@
             <wp:cNvGraphicFramePr/>
             <a:graphic xmlns:a="http://schemas.openxmlformats.org/drawingml/2006/main">
               <a:graphicData uri="http://schemas.openxmlformats.org/drawingml/2006/chart">
-                <c:chart xmlns:c="http://schemas.openxmlformats.org/drawingml/2006/chart" xmlns:r="http://schemas.openxmlformats.org/officeDocument/2006/relationships" r:id="rId51"/>
+                <c:chart xmlns:c="http://schemas.openxmlformats.org/drawingml/2006/chart" xmlns:r="http://schemas.openxmlformats.org/officeDocument/2006/relationships" r:id="rId52"/>
               </a:graphicData>
             </a:graphic>
           </wp:inline>
@@ -6436,7 +7912,7 @@
             <wp:cNvGraphicFramePr/>
             <a:graphic xmlns:a="http://schemas.openxmlformats.org/drawingml/2006/main">
               <a:graphicData uri="http://schemas.openxmlformats.org/drawingml/2006/chart">
-                <c:chart xmlns:c="http://schemas.openxmlformats.org/drawingml/2006/chart" xmlns:r="http://schemas.openxmlformats.org/officeDocument/2006/relationships" r:id="rId52"/>
+                <c:chart xmlns:c="http://schemas.openxmlformats.org/drawingml/2006/chart" xmlns:r="http://schemas.openxmlformats.org/officeDocument/2006/relationships" r:id="rId53"/>
               </a:graphicData>
             </a:graphic>
           </wp:inline>
@@ -6482,7 +7958,25 @@
           <w:sz w:val="24"/>
           <w:szCs w:val="24"/>
         </w:rPr>
-        <w:t xml:space="preserve"> increase as the server-side loss is increased. This is most likely due to the way our client-side code handles invalid or missing Ack messages from the server. Another item of note when comparing phase 3 results to phase 4 results, we see a much larger value for Elapsed Time as the corruption/loss parameters are increased towards 60%. We see delays of up to 70 seconds to transfer the file using only timeout’s and no invalid Ack ID’s like we did in Phase 3.</w:t>
+        <w:t xml:space="preserve"> increase as the server-side loss is increased. This is most likely due to the way our client-side code handles invalid or missing Ack messages from the server. Another item of note when comparing phase 3 results to phase 4 results, we see a much larger value for Elapsed Time as the corruption/loss parameters are increased towards 60%. We see delays of up to 70 seconds to transfer the file using only timeout’s and no invalid Ack </w:t>
+      </w:r>
+      <w:proofErr w:type="gramStart"/>
+      <w:r>
+        <w:rPr>
+          <w:rFonts w:ascii="Times New Roman" w:hAnsi="Times New Roman" w:cs="Times New Roman"/>
+          <w:sz w:val="24"/>
+          <w:szCs w:val="24"/>
+        </w:rPr>
+        <w:t>ID’s</w:t>
+      </w:r>
+      <w:proofErr w:type="gramEnd"/>
+      <w:r>
+        <w:rPr>
+          <w:rFonts w:ascii="Times New Roman" w:hAnsi="Times New Roman" w:cs="Times New Roman"/>
+          <w:sz w:val="24"/>
+          <w:szCs w:val="24"/>
+        </w:rPr>
+        <w:t xml:space="preserve"> like we did in Phase 3.</w:t>
       </w:r>
     </w:p>
     <w:p>

</xml_diff>

<commit_message>
Cleaned up comments and removed rand_inds on UDPClient as it is no longer used, also updated the Phase 5 Design Doc to reflect new code changes
</commit_message>
<xml_diff>
--- a/design_phase5.docx
+++ b/design_phase5.docx
@@ -234,43 +234,7 @@
           <w:sz w:val="24"/>
           <w:szCs w:val="24"/>
         </w:rPr>
-        <w:t xml:space="preserve">the sending side has a timer for the oldest </w:t>
-      </w:r>
-      <w:proofErr w:type="gramStart"/>
-      <w:r>
-        <w:rPr>
-          <w:rFonts w:ascii="Times New Roman" w:hAnsi="Times New Roman" w:cs="Times New Roman"/>
-          <w:sz w:val="24"/>
-          <w:szCs w:val="24"/>
-        </w:rPr>
-        <w:t>in flight</w:t>
-      </w:r>
-      <w:proofErr w:type="gramEnd"/>
-      <w:r>
-        <w:rPr>
-          <w:rFonts w:ascii="Times New Roman" w:hAnsi="Times New Roman" w:cs="Times New Roman"/>
-          <w:sz w:val="24"/>
-          <w:szCs w:val="24"/>
-        </w:rPr>
-        <w:t xml:space="preserve"> packet, if an acknowledgement is not received for that specific packet, a timeout will occur causing for all packets in the defined window to be resent to the receiver. On the receiving side, the receiver will continue to send </w:t>
-      </w:r>
-      <w:proofErr w:type="gramStart"/>
-      <w:r>
-        <w:rPr>
-          <w:rFonts w:ascii="Times New Roman" w:hAnsi="Times New Roman" w:cs="Times New Roman"/>
-          <w:sz w:val="24"/>
-          <w:szCs w:val="24"/>
-        </w:rPr>
-        <w:t>the for</w:t>
-      </w:r>
-      <w:proofErr w:type="gramEnd"/>
-      <w:r>
-        <w:rPr>
-          <w:rFonts w:ascii="Times New Roman" w:hAnsi="Times New Roman" w:cs="Times New Roman"/>
-          <w:sz w:val="24"/>
-          <w:szCs w:val="24"/>
-        </w:rPr>
-        <w:t xml:space="preserve"> last received packet. This process will continue until the receiver receives all packets in order. Once all packets are received in order, the data will be then pushed up to the application layer and the delivered jpeg image should show no errors.</w:t>
+        <w:t>the sending side has a timer for the oldest in flight packet, if an acknowledgement is not received for that specific packet, a timeout will occur causing for all packets in the defined window to be resent to the receiver. On the receiving side, the receiver will continue to send the for last received packet. This process will continue until the receiver receives all packets in order. Once all packets are received in order, the data will be then pushed up to the application layer and the delivered jpeg image should show no errors.</w:t>
       </w:r>
     </w:p>
     <w:p>
@@ -556,84 +520,13 @@
           <w:szCs w:val="28"/>
         </w:rPr>
       </w:pPr>
-    </w:p>
-    <w:p>
-      <w:pPr>
+      <w:r>
         <w:rPr>
           <w:rFonts w:ascii="Times New Roman" w:hAnsi="Times New Roman" w:cs="Times New Roman"/>
           <w:sz w:val="28"/>
           <w:szCs w:val="28"/>
         </w:rPr>
-      </w:pPr>
-    </w:p>
-    <w:p>
-      <w:pPr>
-        <w:rPr>
-          <w:rFonts w:ascii="Times New Roman" w:hAnsi="Times New Roman" w:cs="Times New Roman"/>
-          <w:sz w:val="28"/>
-          <w:szCs w:val="28"/>
-        </w:rPr>
-      </w:pPr>
-    </w:p>
-    <w:p>
-      <w:pPr>
-        <w:rPr>
-          <w:rFonts w:ascii="Times New Roman" w:hAnsi="Times New Roman" w:cs="Times New Roman"/>
-          <w:sz w:val="28"/>
-          <w:szCs w:val="28"/>
-        </w:rPr>
-      </w:pPr>
-    </w:p>
-    <w:p>
-      <w:pPr>
-        <w:rPr>
-          <w:rFonts w:ascii="Times New Roman" w:hAnsi="Times New Roman" w:cs="Times New Roman"/>
-          <w:sz w:val="28"/>
-          <w:szCs w:val="28"/>
-        </w:rPr>
-      </w:pPr>
-    </w:p>
-    <w:p>
-      <w:pPr>
-        <w:rPr>
-          <w:rFonts w:ascii="Times New Roman" w:hAnsi="Times New Roman" w:cs="Times New Roman"/>
-          <w:sz w:val="28"/>
-          <w:szCs w:val="28"/>
-        </w:rPr>
-      </w:pPr>
-    </w:p>
-    <w:p>
-      <w:pPr>
-        <w:rPr>
-          <w:rFonts w:ascii="Times New Roman" w:hAnsi="Times New Roman" w:cs="Times New Roman"/>
-          <w:sz w:val="28"/>
-          <w:szCs w:val="28"/>
-        </w:rPr>
-      </w:pPr>
-    </w:p>
-    <w:p>
-      <w:pPr>
-        <w:rPr>
-          <w:rFonts w:ascii="Times New Roman" w:hAnsi="Times New Roman" w:cs="Times New Roman"/>
-          <w:sz w:val="28"/>
-          <w:szCs w:val="28"/>
-        </w:rPr>
-      </w:pPr>
-    </w:p>
-    <w:p>
-      <w:pPr>
-        <w:rPr>
-          <w:rFonts w:ascii="Times New Roman" w:hAnsi="Times New Roman" w:cs="Times New Roman"/>
-          <w:sz w:val="28"/>
-          <w:szCs w:val="28"/>
-        </w:rPr>
-      </w:pPr>
-      <w:r>
-        <w:rPr>
-          <w:rFonts w:ascii="Times New Roman" w:hAnsi="Times New Roman" w:cs="Times New Roman"/>
-          <w:sz w:val="28"/>
-          <w:szCs w:val="28"/>
-        </w:rPr>
+        <w:lastRenderedPageBreak/>
         <w:t>Code Description:</w:t>
       </w:r>
     </w:p>
@@ -685,25 +578,7 @@
           <w:sz w:val="24"/>
           <w:szCs w:val="24"/>
         </w:rPr>
-        <w:t xml:space="preserve">In this code block, the python modules necessary to execute the code are imported and all constants are defined </w:t>
-      </w:r>
-      <w:proofErr w:type="gramStart"/>
-      <w:r>
-        <w:rPr>
-          <w:rFonts w:ascii="Times New Roman" w:hAnsi="Times New Roman" w:cs="Times New Roman"/>
-          <w:sz w:val="24"/>
-          <w:szCs w:val="24"/>
-        </w:rPr>
-        <w:t>including,</w:t>
-      </w:r>
-      <w:proofErr w:type="gramEnd"/>
-      <w:r>
-        <w:rPr>
-          <w:rFonts w:ascii="Times New Roman" w:hAnsi="Times New Roman" w:cs="Times New Roman"/>
-          <w:sz w:val="24"/>
-          <w:szCs w:val="24"/>
-        </w:rPr>
-        <w:t xml:space="preserve"> the states and overall packet structure.</w:t>
+        <w:t>In this code block, the python modules necessary to execute the code are imported and all constants are defined including, the states and overall packet structure.</w:t>
       </w:r>
     </w:p>
     <w:p>
@@ -949,6 +824,7 @@
           <w:sz w:val="24"/>
           <w:szCs w:val="24"/>
         </w:rPr>
+        <w:lastRenderedPageBreak/>
         <w:drawing>
           <wp:anchor distT="0" distB="0" distL="114300" distR="114300" simplePos="0" relativeHeight="251677696" behindDoc="0" locked="0" layoutInCell="1" allowOverlap="1" wp14:anchorId="38A77F48" wp14:editId="216DF603">
             <wp:simplePos x="0" y="0"/>
@@ -1226,8 +1102,9 @@
           <w:sz w:val="24"/>
           <w:szCs w:val="24"/>
         </w:rPr>
+        <w:lastRenderedPageBreak/>
         <w:drawing>
-          <wp:anchor distT="0" distB="0" distL="114300" distR="114300" simplePos="0" relativeHeight="251678720" behindDoc="0" locked="0" layoutInCell="1" allowOverlap="1" wp14:anchorId="2B26DCFB" wp14:editId="70B01AE2">
+          <wp:anchor distT="0" distB="0" distL="114300" distR="114300" simplePos="0" relativeHeight="251678720" behindDoc="0" locked="0" layoutInCell="1" allowOverlap="1" wp14:anchorId="2B26DCFB" wp14:editId="0FB2CA88">
             <wp:simplePos x="0" y="0"/>
             <wp:positionH relativeFrom="margin">
               <wp:posOffset>472440</wp:posOffset>
@@ -1378,125 +1255,15 @@
           <w:sz w:val="24"/>
           <w:szCs w:val="24"/>
         </w:rPr>
-        <w:t xml:space="preserve">The </w:t>
-      </w:r>
-      <w:proofErr w:type="spellStart"/>
-      <w:proofErr w:type="gramStart"/>
-      <w:r>
-        <w:rPr>
-          <w:rFonts w:ascii="Times New Roman" w:hAnsi="Times New Roman" w:cs="Times New Roman"/>
-          <w:sz w:val="24"/>
-          <w:szCs w:val="24"/>
-        </w:rPr>
-        <w:t>MakePacket</w:t>
-      </w:r>
-      <w:proofErr w:type="spellEnd"/>
-      <w:r>
-        <w:rPr>
-          <w:rFonts w:ascii="Times New Roman" w:hAnsi="Times New Roman" w:cs="Times New Roman"/>
-          <w:sz w:val="24"/>
-          <w:szCs w:val="24"/>
-        </w:rPr>
-        <w:t>(</w:t>
-      </w:r>
-      <w:proofErr w:type="gramEnd"/>
-      <w:r>
-        <w:rPr>
-          <w:rFonts w:ascii="Times New Roman" w:hAnsi="Times New Roman" w:cs="Times New Roman"/>
-          <w:sz w:val="24"/>
-          <w:szCs w:val="24"/>
-        </w:rPr>
-        <w:t xml:space="preserve">) function takes in filename and a packet size. The file is open using the </w:t>
-      </w:r>
-      <w:proofErr w:type="gramStart"/>
-      <w:r>
-        <w:rPr>
-          <w:rFonts w:ascii="Times New Roman" w:hAnsi="Times New Roman" w:cs="Times New Roman"/>
-          <w:sz w:val="24"/>
-          <w:szCs w:val="24"/>
-        </w:rPr>
-        <w:t>open(</w:t>
-      </w:r>
-      <w:proofErr w:type="gramEnd"/>
-      <w:r>
-        <w:rPr>
-          <w:rFonts w:ascii="Times New Roman" w:hAnsi="Times New Roman" w:cs="Times New Roman"/>
-          <w:sz w:val="24"/>
-          <w:szCs w:val="24"/>
-        </w:rPr>
-        <w:t xml:space="preserve">) function. We begin assembling the packet by appending the ACK field, the sequence number, and the data for the desired packet size. Then, the checksum is calculated using the </w:t>
-      </w:r>
-      <w:proofErr w:type="gramStart"/>
-      <w:r>
-        <w:rPr>
-          <w:rFonts w:ascii="Times New Roman" w:hAnsi="Times New Roman" w:cs="Times New Roman"/>
-          <w:sz w:val="24"/>
-          <w:szCs w:val="24"/>
-        </w:rPr>
-        <w:t>checksum(</w:t>
-      </w:r>
-      <w:proofErr w:type="gramEnd"/>
-      <w:r>
-        <w:rPr>
-          <w:rFonts w:ascii="Times New Roman" w:hAnsi="Times New Roman" w:cs="Times New Roman"/>
-          <w:sz w:val="24"/>
-          <w:szCs w:val="24"/>
-        </w:rPr>
-        <w:t xml:space="preserve">) function which is then appended into the individual packet. This initial step is for the first packet of data to be sent out. In the </w:t>
-      </w:r>
-      <w:proofErr w:type="gramStart"/>
-      <w:r>
-        <w:rPr>
-          <w:rFonts w:ascii="Times New Roman" w:hAnsi="Times New Roman" w:cs="Times New Roman"/>
-          <w:sz w:val="24"/>
-          <w:szCs w:val="24"/>
-        </w:rPr>
-        <w:t>while(</w:t>
-      </w:r>
-      <w:proofErr w:type="gramEnd"/>
-      <w:r>
-        <w:rPr>
-          <w:rFonts w:ascii="Times New Roman" w:hAnsi="Times New Roman" w:cs="Times New Roman"/>
-          <w:sz w:val="24"/>
-          <w:szCs w:val="24"/>
-        </w:rPr>
-        <w:t>) loop, this process is repeated until the end of the file is reached.</w:t>
-      </w:r>
-      <w:r>
-        <w:rPr>
-          <w:rFonts w:ascii="Times New Roman" w:hAnsi="Times New Roman" w:cs="Times New Roman"/>
-          <w:sz w:val="24"/>
-          <w:szCs w:val="24"/>
-        </w:rPr>
-        <w:t xml:space="preserve"> The main difference change in the </w:t>
-      </w:r>
-      <w:proofErr w:type="spellStart"/>
-      <w:proofErr w:type="gramStart"/>
-      <w:r>
-        <w:rPr>
-          <w:rFonts w:ascii="Times New Roman" w:hAnsi="Times New Roman" w:cs="Times New Roman"/>
-          <w:sz w:val="24"/>
-          <w:szCs w:val="24"/>
-        </w:rPr>
-        <w:t>MakePacket</w:t>
-      </w:r>
-      <w:proofErr w:type="spellEnd"/>
-      <w:r>
-        <w:rPr>
-          <w:rFonts w:ascii="Times New Roman" w:hAnsi="Times New Roman" w:cs="Times New Roman"/>
-          <w:sz w:val="24"/>
-          <w:szCs w:val="24"/>
-        </w:rPr>
-        <w:t>(</w:t>
-      </w:r>
-      <w:proofErr w:type="gramEnd"/>
-      <w:r>
-        <w:rPr>
-          <w:rFonts w:ascii="Times New Roman" w:hAnsi="Times New Roman" w:cs="Times New Roman"/>
-          <w:sz w:val="24"/>
-          <w:szCs w:val="24"/>
-        </w:rPr>
-        <w:t xml:space="preserve">) function is that sequence numbers are set </w:t>
+        <w:t>The MakePacket() function takes in filename and a packet size. The file is open using the open() function. We begin assembling the packet by appending the ACK field, the sequence number, and the data for the desired packet size. Then, the checksum is calculated using the checksum() function which is then appended into the individual packet. This initial step is for the first packet of data to be sent out. In the while() loop, this process is repeated until the end of the file is reached.</w:t>
+      </w:r>
+      <w:r>
+        <w:rPr>
+          <w:rFonts w:ascii="Times New Roman" w:hAnsi="Times New Roman" w:cs="Times New Roman"/>
+          <w:sz w:val="24"/>
+          <w:szCs w:val="24"/>
+        </w:rPr>
+        <w:t xml:space="preserve"> The main difference change in the MakePacket() function is that sequence numbers are set </w:t>
       </w:r>
       <w:r>
         <w:rPr>
@@ -1573,43 +1340,15 @@
           <w:sz w:val="24"/>
           <w:szCs w:val="24"/>
         </w:rPr>
-        <w:t xml:space="preserve">In this code block, a new function was added </w:t>
-      </w:r>
-      <w:proofErr w:type="gramStart"/>
-      <w:r>
-        <w:rPr>
-          <w:rFonts w:ascii="Times New Roman" w:hAnsi="Times New Roman" w:cs="Times New Roman"/>
-          <w:sz w:val="24"/>
-          <w:szCs w:val="24"/>
-        </w:rPr>
-        <w:t>in order to</w:t>
-      </w:r>
-      <w:proofErr w:type="gramEnd"/>
-      <w:r>
-        <w:rPr>
-          <w:rFonts w:ascii="Times New Roman" w:hAnsi="Times New Roman" w:cs="Times New Roman"/>
-          <w:sz w:val="24"/>
-          <w:szCs w:val="24"/>
-        </w:rPr>
-        <w:t xml:space="preserve"> assign sequence </w:t>
-      </w:r>
-      <w:proofErr w:type="gramStart"/>
-      <w:r>
-        <w:rPr>
-          <w:rFonts w:ascii="Times New Roman" w:hAnsi="Times New Roman" w:cs="Times New Roman"/>
-          <w:sz w:val="24"/>
-          <w:szCs w:val="24"/>
-        </w:rPr>
-        <w:t>number</w:t>
-      </w:r>
-      <w:proofErr w:type="gramEnd"/>
-      <w:r>
-        <w:rPr>
-          <w:rFonts w:ascii="Times New Roman" w:hAnsi="Times New Roman" w:cs="Times New Roman"/>
-          <w:sz w:val="24"/>
-          <w:szCs w:val="24"/>
-        </w:rPr>
-        <w:t xml:space="preserve"> from 0 to 255, this function increments the sequence number based on the previous set sequence number.</w:t>
+        <w:t>In this code block, a new function was added in order to assign sequence number from 0 to 255, this function increments the sequence number based on the previous set sequence number.</w:t>
+      </w:r>
+      <w:r>
+        <w:rPr>
+          <w:rFonts w:ascii="Times New Roman" w:hAnsi="Times New Roman" w:cs="Times New Roman"/>
+          <w:sz w:val="24"/>
+          <w:szCs w:val="24"/>
+        </w:rPr>
+        <w:t xml:space="preserve"> </w:t>
       </w:r>
     </w:p>
     <w:p>
@@ -1679,151 +1418,7 @@
           <w:sz w:val="24"/>
           <w:szCs w:val="24"/>
         </w:rPr>
-        <w:t xml:space="preserve">This block of code is a block functions used to implement the state machine. The </w:t>
-      </w:r>
-      <w:proofErr w:type="spellStart"/>
-      <w:r>
-        <w:rPr>
-          <w:rFonts w:ascii="Times New Roman" w:hAnsi="Times New Roman" w:cs="Times New Roman"/>
-          <w:sz w:val="24"/>
-          <w:szCs w:val="24"/>
-        </w:rPr>
-        <w:t>split_ack_</w:t>
-      </w:r>
-      <w:proofErr w:type="gramStart"/>
-      <w:r>
-        <w:rPr>
-          <w:rFonts w:ascii="Times New Roman" w:hAnsi="Times New Roman" w:cs="Times New Roman"/>
-          <w:sz w:val="24"/>
-          <w:szCs w:val="24"/>
-        </w:rPr>
-        <w:t>packet</w:t>
-      </w:r>
-      <w:proofErr w:type="spellEnd"/>
-      <w:r>
-        <w:rPr>
-          <w:rFonts w:ascii="Times New Roman" w:hAnsi="Times New Roman" w:cs="Times New Roman"/>
-          <w:sz w:val="24"/>
-          <w:szCs w:val="24"/>
-        </w:rPr>
-        <w:t>(</w:t>
-      </w:r>
-      <w:proofErr w:type="gramEnd"/>
-      <w:r>
-        <w:rPr>
-          <w:rFonts w:ascii="Times New Roman" w:hAnsi="Times New Roman" w:cs="Times New Roman"/>
-          <w:sz w:val="24"/>
-          <w:szCs w:val="24"/>
-        </w:rPr>
-        <w:t xml:space="preserve">) function chops up the received packet and returns the packet in its respective parts which includes the checksum, the ACK response, and the sequence number. The </w:t>
-      </w:r>
-      <w:proofErr w:type="spellStart"/>
-      <w:r>
-        <w:rPr>
-          <w:rFonts w:ascii="Times New Roman" w:hAnsi="Times New Roman" w:cs="Times New Roman"/>
-          <w:sz w:val="24"/>
-          <w:szCs w:val="24"/>
-        </w:rPr>
-        <w:t>is_</w:t>
-      </w:r>
-      <w:proofErr w:type="gramStart"/>
-      <w:r>
-        <w:rPr>
-          <w:rFonts w:ascii="Times New Roman" w:hAnsi="Times New Roman" w:cs="Times New Roman"/>
-          <w:sz w:val="24"/>
-          <w:szCs w:val="24"/>
-        </w:rPr>
-        <w:t>ACK</w:t>
-      </w:r>
-      <w:proofErr w:type="spellEnd"/>
-      <w:r>
-        <w:rPr>
-          <w:rFonts w:ascii="Times New Roman" w:hAnsi="Times New Roman" w:cs="Times New Roman"/>
-          <w:sz w:val="24"/>
-          <w:szCs w:val="24"/>
-        </w:rPr>
-        <w:t>(</w:t>
-      </w:r>
-      <w:proofErr w:type="gramEnd"/>
-      <w:r>
-        <w:rPr>
-          <w:rFonts w:ascii="Times New Roman" w:hAnsi="Times New Roman" w:cs="Times New Roman"/>
-          <w:sz w:val="24"/>
-          <w:szCs w:val="24"/>
-        </w:rPr>
-        <w:t xml:space="preserve">) function takes the split packet and confirms that ACK sequence is what we are expecting. The </w:t>
-      </w:r>
-      <w:proofErr w:type="spellStart"/>
-      <w:r>
-        <w:rPr>
-          <w:rFonts w:ascii="Times New Roman" w:hAnsi="Times New Roman" w:cs="Times New Roman"/>
-          <w:sz w:val="24"/>
-          <w:szCs w:val="24"/>
-        </w:rPr>
-        <w:t>is_</w:t>
-      </w:r>
-      <w:proofErr w:type="gramStart"/>
-      <w:r>
-        <w:rPr>
-          <w:rFonts w:ascii="Times New Roman" w:hAnsi="Times New Roman" w:cs="Times New Roman"/>
-          <w:sz w:val="24"/>
-          <w:szCs w:val="24"/>
-        </w:rPr>
-        <w:t>corrupt</w:t>
-      </w:r>
-      <w:proofErr w:type="spellEnd"/>
-      <w:r>
-        <w:rPr>
-          <w:rFonts w:ascii="Times New Roman" w:hAnsi="Times New Roman" w:cs="Times New Roman"/>
-          <w:sz w:val="24"/>
-          <w:szCs w:val="24"/>
-        </w:rPr>
-        <w:t>(</w:t>
-      </w:r>
-      <w:proofErr w:type="gramEnd"/>
-      <w:r>
-        <w:rPr>
-          <w:rFonts w:ascii="Times New Roman" w:hAnsi="Times New Roman" w:cs="Times New Roman"/>
-          <w:sz w:val="24"/>
-          <w:szCs w:val="24"/>
-        </w:rPr>
-        <w:t xml:space="preserve">) function checks </w:t>
-      </w:r>
-      <w:proofErr w:type="gramStart"/>
-      <w:r>
-        <w:rPr>
-          <w:rFonts w:ascii="Times New Roman" w:hAnsi="Times New Roman" w:cs="Times New Roman"/>
-          <w:sz w:val="24"/>
-          <w:szCs w:val="24"/>
-        </w:rPr>
-        <w:t>to</w:t>
-      </w:r>
-      <w:proofErr w:type="gramEnd"/>
-      <w:r>
-        <w:rPr>
-          <w:rFonts w:ascii="Times New Roman" w:hAnsi="Times New Roman" w:cs="Times New Roman"/>
-          <w:sz w:val="24"/>
-          <w:szCs w:val="24"/>
-        </w:rPr>
-        <w:t xml:space="preserve"> if the received checksum and the calculated checksum on are not the same. If they are not </w:t>
-      </w:r>
-      <w:proofErr w:type="gramStart"/>
-      <w:r>
-        <w:rPr>
-          <w:rFonts w:ascii="Times New Roman" w:hAnsi="Times New Roman" w:cs="Times New Roman"/>
-          <w:sz w:val="24"/>
-          <w:szCs w:val="24"/>
-        </w:rPr>
-        <w:t>same</w:t>
-      </w:r>
-      <w:proofErr w:type="gramEnd"/>
-      <w:r>
-        <w:rPr>
-          <w:rFonts w:ascii="Times New Roman" w:hAnsi="Times New Roman" w:cs="Times New Roman"/>
-          <w:sz w:val="24"/>
-          <w:szCs w:val="24"/>
-        </w:rPr>
-        <w:t>, then the packet is corrupt.</w:t>
+        <w:t>This block of code is a block functions used to implement the state machine. The split_ack_packet() function chops up the received packet and returns the packet in its respective parts which includes the checksum, the ACK response, and the sequence number. The is_ACK() function takes the split packet and confirms that ACK sequence is what we are expecting. The is_corrupt() function checks to if the received checksum and the calculated checksum on are not the same. If they are not same, then the packet is corrupt.</w:t>
       </w:r>
     </w:p>
     <w:p>
@@ -1892,25 +1487,7 @@
           <w:sz w:val="24"/>
           <w:szCs w:val="24"/>
         </w:rPr>
-        <w:t xml:space="preserve">The </w:t>
-      </w:r>
-      <w:proofErr w:type="gramStart"/>
-      <w:r>
-        <w:rPr>
-          <w:rFonts w:ascii="Times New Roman" w:hAnsi="Times New Roman" w:cs="Times New Roman"/>
-          <w:sz w:val="24"/>
-          <w:szCs w:val="24"/>
-        </w:rPr>
-        <w:t>corruptor(</w:t>
-      </w:r>
-      <w:proofErr w:type="gramEnd"/>
-      <w:r>
-        <w:rPr>
-          <w:rFonts w:ascii="Times New Roman" w:hAnsi="Times New Roman" w:cs="Times New Roman"/>
-          <w:sz w:val="24"/>
-          <w:szCs w:val="24"/>
-        </w:rPr>
-        <w:t>) function takes in a byte object, which in the case can either be data packet or an ACK packet, performs a bit-wise NOT which is AND with 0xFF (255 in decimal) bit mask. The corrupted packet is returned to the main script.</w:t>
+        <w:t>The corruptor() function takes in a byte object, which in the case can either be data packet or an ACK packet, performs a bit-wise NOT which is AND with 0xFF (255 in decimal) bit mask. The corrupted packet is returned to the main script.</w:t>
       </w:r>
     </w:p>
     <w:p>
@@ -1921,206 +1498,20 @@
           <w:szCs w:val="28"/>
         </w:rPr>
       </w:pPr>
-      <w:r>
-        <w:rPr>
-          <w:rFonts w:ascii="Times New Roman" w:hAnsi="Times New Roman" w:cs="Times New Roman"/>
+    </w:p>
+    <w:p>
+      <w:pPr>
+        <w:rPr>
+          <w:rFonts w:ascii="Times New Roman" w:hAnsi="Times New Roman" w:cs="Times New Roman"/>
+          <w:sz w:val="24"/>
+          <w:szCs w:val="24"/>
+        </w:rPr>
+      </w:pPr>
+      <w:r>
+        <w:rPr>
           <w:noProof/>
-          <w:sz w:val="28"/>
-          <w:szCs w:val="28"/>
         </w:rPr>
         <w:lastRenderedPageBreak/>
-        <w:drawing>
-          <wp:inline distT="0" distB="0" distL="0" distR="0" wp14:anchorId="54AC35EC" wp14:editId="0D378992">
-            <wp:extent cx="5943600" cy="1376680"/>
-            <wp:effectExtent l="0" t="0" r="0" b="0"/>
-            <wp:docPr id="1539234619" name="Picture 1" descr="A computer screen with white text&#10;&#10;Description automatically generated"/>
-            <wp:cNvGraphicFramePr>
-              <a:graphicFrameLocks xmlns:a="http://schemas.openxmlformats.org/drawingml/2006/main" noChangeAspect="1"/>
-            </wp:cNvGraphicFramePr>
-            <a:graphic xmlns:a="http://schemas.openxmlformats.org/drawingml/2006/main">
-              <a:graphicData uri="http://schemas.openxmlformats.org/drawingml/2006/picture">
-                <pic:pic xmlns:pic="http://schemas.openxmlformats.org/drawingml/2006/picture">
-                  <pic:nvPicPr>
-                    <pic:cNvPr id="1539234619" name="Picture 1" descr="A computer screen with white text&#10;&#10;Description automatically generated"/>
-                    <pic:cNvPicPr/>
-                  </pic:nvPicPr>
-                  <pic:blipFill>
-                    <a:blip r:embed="rId14"/>
-                    <a:stretch>
-                      <a:fillRect/>
-                    </a:stretch>
-                  </pic:blipFill>
-                  <pic:spPr>
-                    <a:xfrm>
-                      <a:off x="0" y="0"/>
-                      <a:ext cx="5943600" cy="1376680"/>
-                    </a:xfrm>
-                    <a:prstGeom prst="rect">
-                      <a:avLst/>
-                    </a:prstGeom>
-                  </pic:spPr>
-                </pic:pic>
-              </a:graphicData>
-            </a:graphic>
-          </wp:inline>
-        </w:drawing>
-      </w:r>
-    </w:p>
-    <w:p>
-      <w:pPr>
-        <w:rPr>
-          <w:rFonts w:ascii="Times New Roman" w:hAnsi="Times New Roman" w:cs="Times New Roman"/>
-          <w:sz w:val="24"/>
-          <w:szCs w:val="24"/>
-        </w:rPr>
-      </w:pPr>
-      <w:r>
-        <w:rPr>
-          <w:rFonts w:ascii="Times New Roman" w:hAnsi="Times New Roman" w:cs="Times New Roman"/>
-          <w:sz w:val="24"/>
-          <w:szCs w:val="24"/>
-        </w:rPr>
-        <w:t>The code block above sho</w:t>
-      </w:r>
-      <w:r>
-        <w:rPr>
-          <w:rFonts w:ascii="Times New Roman" w:hAnsi="Times New Roman" w:cs="Times New Roman"/>
-          <w:sz w:val="24"/>
-          <w:szCs w:val="24"/>
-        </w:rPr>
-        <w:t xml:space="preserve">ws the </w:t>
-      </w:r>
-      <w:proofErr w:type="spellStart"/>
-      <w:r>
-        <w:rPr>
-          <w:rFonts w:ascii="Times New Roman" w:hAnsi="Times New Roman" w:cs="Times New Roman"/>
-          <w:sz w:val="24"/>
-          <w:szCs w:val="24"/>
-        </w:rPr>
-        <w:t>rand_</w:t>
-      </w:r>
-      <w:proofErr w:type="gramStart"/>
-      <w:r>
-        <w:rPr>
-          <w:rFonts w:ascii="Times New Roman" w:hAnsi="Times New Roman" w:cs="Times New Roman"/>
-          <w:sz w:val="24"/>
-          <w:szCs w:val="24"/>
-        </w:rPr>
-        <w:t>indices</w:t>
-      </w:r>
-      <w:proofErr w:type="spellEnd"/>
-      <w:r>
-        <w:rPr>
-          <w:rFonts w:ascii="Times New Roman" w:hAnsi="Times New Roman" w:cs="Times New Roman"/>
-          <w:sz w:val="24"/>
-          <w:szCs w:val="24"/>
-        </w:rPr>
-        <w:t>(</w:t>
-      </w:r>
-      <w:proofErr w:type="gramEnd"/>
-      <w:r>
-        <w:rPr>
-          <w:rFonts w:ascii="Times New Roman" w:hAnsi="Times New Roman" w:cs="Times New Roman"/>
-          <w:sz w:val="24"/>
-          <w:szCs w:val="24"/>
-        </w:rPr>
-        <w:t xml:space="preserve">) function which is new from phase 3. Given that loss and corruption is introduced. A more generalized function is introduced. The function takes in the packet list and percent of packets to either be corrupted or </w:t>
-      </w:r>
-      <w:r>
-        <w:rPr>
-          <w:rFonts w:ascii="Times New Roman" w:hAnsi="Times New Roman" w:cs="Times New Roman"/>
-          <w:sz w:val="24"/>
-          <w:szCs w:val="24"/>
-        </w:rPr>
-        <w:t xml:space="preserve">lost. The number of packets </w:t>
-      </w:r>
-      <w:proofErr w:type="gramStart"/>
-      <w:r>
-        <w:rPr>
-          <w:rFonts w:ascii="Times New Roman" w:hAnsi="Times New Roman" w:cs="Times New Roman"/>
-          <w:sz w:val="24"/>
-          <w:szCs w:val="24"/>
-        </w:rPr>
-        <w:t>are</w:t>
-      </w:r>
-      <w:proofErr w:type="gramEnd"/>
-      <w:r>
-        <w:rPr>
-          <w:rFonts w:ascii="Times New Roman" w:hAnsi="Times New Roman" w:cs="Times New Roman"/>
-          <w:sz w:val="24"/>
-          <w:szCs w:val="24"/>
-        </w:rPr>
-        <w:t xml:space="preserve"> calculated based on the percentage. Then the number of indices to be corrupted are generated by the </w:t>
-      </w:r>
-      <w:proofErr w:type="spellStart"/>
-      <w:r>
-        <w:rPr>
-          <w:rFonts w:ascii="Times New Roman" w:hAnsi="Times New Roman" w:cs="Times New Roman"/>
-          <w:sz w:val="24"/>
-          <w:szCs w:val="24"/>
-        </w:rPr>
-        <w:t>numpy</w:t>
-      </w:r>
-      <w:proofErr w:type="spellEnd"/>
-      <w:r>
-        <w:rPr>
-          <w:rFonts w:ascii="Times New Roman" w:hAnsi="Times New Roman" w:cs="Times New Roman"/>
-          <w:sz w:val="24"/>
-          <w:szCs w:val="24"/>
-        </w:rPr>
-        <w:t xml:space="preserve"> </w:t>
-      </w:r>
-      <w:proofErr w:type="spellStart"/>
-      <w:proofErr w:type="gramStart"/>
-      <w:r>
-        <w:rPr>
-          <w:rFonts w:ascii="Times New Roman" w:hAnsi="Times New Roman" w:cs="Times New Roman"/>
-          <w:sz w:val="24"/>
-          <w:szCs w:val="24"/>
-        </w:rPr>
-        <w:t>random.choice</w:t>
-      </w:r>
-      <w:proofErr w:type="spellEnd"/>
-      <w:proofErr w:type="gramEnd"/>
-      <w:r>
-        <w:rPr>
-          <w:rFonts w:ascii="Times New Roman" w:hAnsi="Times New Roman" w:cs="Times New Roman"/>
-          <w:sz w:val="24"/>
-          <w:szCs w:val="24"/>
-        </w:rPr>
-        <w:t xml:space="preserve"> generator which follows a uniform distribution without replacement. The indices in the packet list to be lost or corrupted are then sorted and </w:t>
-      </w:r>
-      <w:proofErr w:type="gramStart"/>
-      <w:r>
-        <w:rPr>
-          <w:rFonts w:ascii="Times New Roman" w:hAnsi="Times New Roman" w:cs="Times New Roman"/>
-          <w:sz w:val="24"/>
-          <w:szCs w:val="24"/>
-        </w:rPr>
-        <w:t>returned back</w:t>
-      </w:r>
-      <w:proofErr w:type="gramEnd"/>
-      <w:r>
-        <w:rPr>
-          <w:rFonts w:ascii="Times New Roman" w:hAnsi="Times New Roman" w:cs="Times New Roman"/>
-          <w:sz w:val="24"/>
-          <w:szCs w:val="24"/>
-        </w:rPr>
-        <w:t xml:space="preserve"> to the main part of the script.</w:t>
-      </w:r>
-    </w:p>
-    <w:p>
-      <w:pPr>
-        <w:rPr>
-          <w:rFonts w:ascii="Times New Roman" w:hAnsi="Times New Roman" w:cs="Times New Roman"/>
-          <w:sz w:val="24"/>
-          <w:szCs w:val="24"/>
-        </w:rPr>
-      </w:pPr>
-      <w:r>
-        <w:rPr>
-          <w:noProof/>
-        </w:rPr>
         <w:drawing>
           <wp:anchor distT="0" distB="0" distL="114300" distR="114300" simplePos="0" relativeHeight="251661312" behindDoc="0" locked="0" layoutInCell="1" allowOverlap="1" wp14:anchorId="3BF3A0BD" wp14:editId="69CEDC0F">
             <wp:simplePos x="0" y="0"/>
@@ -2145,7 +1536,7 @@
                     <pic:cNvPicPr/>
                   </pic:nvPicPr>
                   <pic:blipFill>
-                    <a:blip r:embed="rId15">
+                    <a:blip r:embed="rId14">
                       <a:extLst>
                         <a:ext uri="{28A0092B-C50C-407E-A947-70E740481C1C}">
                           <a14:useLocalDpi xmlns:a14="http://schemas.microsoft.com/office/drawing/2010/main" val="0"/>
@@ -2292,25 +1683,7 @@
           <w:sz w:val="24"/>
           <w:szCs w:val="24"/>
         </w:rPr>
-        <w:t xml:space="preserve">The </w:t>
-      </w:r>
-      <w:proofErr w:type="gramStart"/>
-      <w:r>
-        <w:rPr>
-          <w:rFonts w:ascii="Times New Roman" w:hAnsi="Times New Roman" w:cs="Times New Roman"/>
-          <w:sz w:val="24"/>
-          <w:szCs w:val="24"/>
-        </w:rPr>
-        <w:t>checksum(</w:t>
-      </w:r>
-      <w:proofErr w:type="gramEnd"/>
-      <w:r>
-        <w:rPr>
-          <w:rFonts w:ascii="Times New Roman" w:hAnsi="Times New Roman" w:cs="Times New Roman"/>
-          <w:sz w:val="24"/>
-          <w:szCs w:val="24"/>
-        </w:rPr>
-        <w:t>) function takes the data portion of the packet and calculates a custom checksum. The custom checksum takes a sum of all the bytes plus the second byte, and then takes 2 bytes from the end, and returns that as a checksum.</w:t>
+        <w:t>The checksum() function takes the data portion of the packet and calculates a custom checksum. The custom checksum takes a sum of all the bytes plus the second byte, and then takes 2 bytes from the end, and returns that as a checksum.</w:t>
       </w:r>
     </w:p>
     <w:p>
@@ -2363,7 +1736,7 @@
                     <pic:cNvPicPr/>
                   </pic:nvPicPr>
                   <pic:blipFill>
-                    <a:blip r:embed="rId16"/>
+                    <a:blip r:embed="rId15"/>
                     <a:stretch>
                       <a:fillRect/>
                     </a:stretch>
@@ -2398,95 +1771,23 @@
           <w:sz w:val="24"/>
           <w:szCs w:val="24"/>
         </w:rPr>
-        <w:t xml:space="preserve">The code block above are the </w:t>
-      </w:r>
-      <w:proofErr w:type="gramStart"/>
-      <w:r>
-        <w:rPr>
-          <w:rFonts w:ascii="Times New Roman" w:hAnsi="Times New Roman" w:cs="Times New Roman"/>
-          <w:sz w:val="24"/>
-          <w:szCs w:val="24"/>
-        </w:rPr>
-        <w:t>send(</w:t>
-      </w:r>
-      <w:proofErr w:type="gramEnd"/>
-      <w:r>
-        <w:rPr>
-          <w:rFonts w:ascii="Times New Roman" w:hAnsi="Times New Roman" w:cs="Times New Roman"/>
-          <w:sz w:val="24"/>
-          <w:szCs w:val="24"/>
-        </w:rPr>
-        <w:t xml:space="preserve">) and receive() methods within the UDP Client class. The </w:t>
-      </w:r>
-      <w:proofErr w:type="gramStart"/>
-      <w:r>
-        <w:rPr>
-          <w:rFonts w:ascii="Times New Roman" w:hAnsi="Times New Roman" w:cs="Times New Roman"/>
-          <w:sz w:val="24"/>
-          <w:szCs w:val="24"/>
-        </w:rPr>
-        <w:t>send(</w:t>
-      </w:r>
-      <w:proofErr w:type="gramEnd"/>
-      <w:r>
-        <w:rPr>
-          <w:rFonts w:ascii="Times New Roman" w:hAnsi="Times New Roman" w:cs="Times New Roman"/>
-          <w:sz w:val="24"/>
-          <w:szCs w:val="24"/>
-        </w:rPr>
-        <w:t xml:space="preserve">) method </w:t>
-      </w:r>
-      <w:r>
-        <w:rPr>
-          <w:rFonts w:ascii="Times New Roman" w:hAnsi="Times New Roman" w:cs="Times New Roman"/>
-          <w:sz w:val="24"/>
-          <w:szCs w:val="24"/>
-        </w:rPr>
-        <w:t xml:space="preserve">uses the </w:t>
-      </w:r>
-      <w:proofErr w:type="spellStart"/>
-      <w:r>
-        <w:rPr>
-          <w:rFonts w:ascii="Times New Roman" w:hAnsi="Times New Roman" w:cs="Times New Roman"/>
-          <w:sz w:val="24"/>
-          <w:szCs w:val="24"/>
-        </w:rPr>
-        <w:t>socket.sendto</w:t>
-      </w:r>
-      <w:proofErr w:type="spellEnd"/>
-      <w:r>
-        <w:rPr>
-          <w:rFonts w:ascii="Times New Roman" w:hAnsi="Times New Roman" w:cs="Times New Roman"/>
-          <w:sz w:val="24"/>
-          <w:szCs w:val="24"/>
-        </w:rPr>
-        <w:t>() function to send packets from the sender to the defined receiver port</w:t>
-      </w:r>
-      <w:r>
-        <w:rPr>
-          <w:rFonts w:ascii="Times New Roman" w:hAnsi="Times New Roman" w:cs="Times New Roman"/>
-          <w:sz w:val="24"/>
-          <w:szCs w:val="24"/>
-        </w:rPr>
-        <w:t xml:space="preserve"> and IP address. The </w:t>
-      </w:r>
-      <w:proofErr w:type="gramStart"/>
-      <w:r>
-        <w:rPr>
-          <w:rFonts w:ascii="Times New Roman" w:hAnsi="Times New Roman" w:cs="Times New Roman"/>
-          <w:sz w:val="24"/>
-          <w:szCs w:val="24"/>
-        </w:rPr>
-        <w:t>receive(</w:t>
-      </w:r>
-      <w:proofErr w:type="gramEnd"/>
-      <w:r>
-        <w:rPr>
-          <w:rFonts w:ascii="Times New Roman" w:hAnsi="Times New Roman" w:cs="Times New Roman"/>
-          <w:sz w:val="24"/>
-          <w:szCs w:val="24"/>
-        </w:rPr>
-        <w:t xml:space="preserve">) method </w:t>
+        <w:t xml:space="preserve">The code block above are the send() and receive() methods within the UDP Client class. The send() method </w:t>
+      </w:r>
+      <w:r>
+        <w:rPr>
+          <w:rFonts w:ascii="Times New Roman" w:hAnsi="Times New Roman" w:cs="Times New Roman"/>
+          <w:sz w:val="24"/>
+          <w:szCs w:val="24"/>
+        </w:rPr>
+        <w:t>uses the socket.sendto() function to send packets from the sender to the defined receiver port</w:t>
+      </w:r>
+      <w:r>
+        <w:rPr>
+          <w:rFonts w:ascii="Times New Roman" w:hAnsi="Times New Roman" w:cs="Times New Roman"/>
+          <w:sz w:val="24"/>
+          <w:szCs w:val="24"/>
+        </w:rPr>
+        <w:t xml:space="preserve"> and IP address. The receive() method </w:t>
       </w:r>
       <w:r>
         <w:rPr>
@@ -2502,99 +1803,23 @@
           <w:sz w:val="24"/>
           <w:szCs w:val="24"/>
         </w:rPr>
-        <w:t xml:space="preserve">The </w:t>
-      </w:r>
-      <w:proofErr w:type="spellStart"/>
-      <w:proofErr w:type="gramStart"/>
-      <w:r>
-        <w:rPr>
-          <w:rFonts w:ascii="Times New Roman" w:hAnsi="Times New Roman" w:cs="Times New Roman"/>
-          <w:sz w:val="24"/>
-          <w:szCs w:val="24"/>
-        </w:rPr>
-        <w:t>socket.settimeout</w:t>
-      </w:r>
-      <w:proofErr w:type="spellEnd"/>
-      <w:proofErr w:type="gramEnd"/>
-      <w:r>
-        <w:rPr>
-          <w:rFonts w:ascii="Times New Roman" w:hAnsi="Times New Roman" w:cs="Times New Roman"/>
-          <w:sz w:val="24"/>
-          <w:szCs w:val="24"/>
-        </w:rPr>
-        <w:t xml:space="preserve">() function takes in the timeout window that is set by the user upon initialization of the </w:t>
-      </w:r>
-      <w:proofErr w:type="spellStart"/>
-      <w:r>
-        <w:rPr>
-          <w:rFonts w:ascii="Times New Roman" w:hAnsi="Times New Roman" w:cs="Times New Roman"/>
-          <w:sz w:val="24"/>
-          <w:szCs w:val="24"/>
-        </w:rPr>
-        <w:t>UDPClient</w:t>
-      </w:r>
-      <w:proofErr w:type="spellEnd"/>
-      <w:r>
-        <w:rPr>
-          <w:rFonts w:ascii="Times New Roman" w:hAnsi="Times New Roman" w:cs="Times New Roman"/>
-          <w:sz w:val="24"/>
-          <w:szCs w:val="24"/>
-        </w:rPr>
-        <w:t xml:space="preserve"> code. If there is no timeout present, the message </w:t>
-      </w:r>
-      <w:r>
-        <w:rPr>
-          <w:rFonts w:ascii="Times New Roman" w:hAnsi="Times New Roman" w:cs="Times New Roman"/>
-          <w:sz w:val="24"/>
-          <w:szCs w:val="24"/>
-        </w:rPr>
-        <w:t xml:space="preserve">will fall under the “try” case which will </w:t>
-      </w:r>
-      <w:proofErr w:type="gramStart"/>
-      <w:r>
-        <w:rPr>
-          <w:rFonts w:ascii="Times New Roman" w:hAnsi="Times New Roman" w:cs="Times New Roman"/>
-          <w:sz w:val="24"/>
-          <w:szCs w:val="24"/>
-        </w:rPr>
-        <w:t>send</w:t>
-      </w:r>
-      <w:proofErr w:type="gramEnd"/>
-      <w:r>
-        <w:rPr>
-          <w:rFonts w:ascii="Times New Roman" w:hAnsi="Times New Roman" w:cs="Times New Roman"/>
-          <w:sz w:val="24"/>
-          <w:szCs w:val="24"/>
-        </w:rPr>
-        <w:t xml:space="preserve"> out over the UDP channel. In the case of error/loss in the channel, the </w:t>
-      </w:r>
-      <w:proofErr w:type="spellStart"/>
-      <w:proofErr w:type="gramStart"/>
-      <w:r>
-        <w:rPr>
-          <w:rFonts w:ascii="Times New Roman" w:hAnsi="Times New Roman" w:cs="Times New Roman"/>
-          <w:sz w:val="24"/>
-          <w:szCs w:val="24"/>
-        </w:rPr>
-        <w:t>recvfrom</w:t>
-      </w:r>
-      <w:proofErr w:type="spellEnd"/>
-      <w:r>
-        <w:rPr>
-          <w:rFonts w:ascii="Times New Roman" w:hAnsi="Times New Roman" w:cs="Times New Roman"/>
-          <w:sz w:val="24"/>
-          <w:szCs w:val="24"/>
-        </w:rPr>
-        <w:t>(</w:t>
-      </w:r>
-      <w:proofErr w:type="gramEnd"/>
-      <w:r>
-        <w:rPr>
-          <w:rFonts w:ascii="Times New Roman" w:hAnsi="Times New Roman" w:cs="Times New Roman"/>
-          <w:sz w:val="24"/>
-          <w:szCs w:val="24"/>
-        </w:rPr>
-        <w:t xml:space="preserve">) has a blocking call </w:t>
+        <w:t xml:space="preserve">The socket.settimeout() function takes in the timeout window that is set by the user upon initialization of the </w:t>
+      </w:r>
+      <w:r>
+        <w:rPr>
+          <w:rFonts w:ascii="Times New Roman" w:hAnsi="Times New Roman" w:cs="Times New Roman"/>
+          <w:sz w:val="24"/>
+          <w:szCs w:val="24"/>
+        </w:rPr>
+        <w:t xml:space="preserve">UDPClient code. If there is no timeout present, the message </w:t>
+      </w:r>
+      <w:r>
+        <w:rPr>
+          <w:rFonts w:ascii="Times New Roman" w:hAnsi="Times New Roman" w:cs="Times New Roman"/>
+          <w:sz w:val="24"/>
+          <w:szCs w:val="24"/>
+        </w:rPr>
+        <w:t xml:space="preserve">will fall under the “try” case which will send out over the UDP channel. In the case of error/loss in the channel, the recvfrom() has a blocking call </w:t>
       </w:r>
       <w:r>
         <w:rPr>
@@ -2610,25 +1835,7 @@
           <w:sz w:val="24"/>
           <w:szCs w:val="24"/>
         </w:rPr>
-        <w:t xml:space="preserve">not allow the code to move forward without the timeout present. </w:t>
-      </w:r>
-      <w:proofErr w:type="gramStart"/>
-      <w:r>
-        <w:rPr>
-          <w:rFonts w:ascii="Times New Roman" w:hAnsi="Times New Roman" w:cs="Times New Roman"/>
-          <w:sz w:val="24"/>
-          <w:szCs w:val="24"/>
-        </w:rPr>
-        <w:t>So</w:t>
-      </w:r>
-      <w:proofErr w:type="gramEnd"/>
-      <w:r>
-        <w:rPr>
-          <w:rFonts w:ascii="Times New Roman" w:hAnsi="Times New Roman" w:cs="Times New Roman"/>
-          <w:sz w:val="24"/>
-          <w:szCs w:val="24"/>
-        </w:rPr>
-        <w:t xml:space="preserve"> when the timer timeouts, a “Timeout Error” will be returned by the “except” case. Further explanation of this </w:t>
+        <w:t xml:space="preserve">not allow the code to move forward without the timeout present. So when the timer timeouts, a “Timeout Error” will be returned by the “except” case. Further explanation of this </w:t>
       </w:r>
       <w:r>
         <w:rPr>
@@ -2671,7 +1878,7 @@
                     <pic:cNvPicPr/>
                   </pic:nvPicPr>
                   <pic:blipFill>
-                    <a:blip r:embed="rId17"/>
+                    <a:blip r:embed="rId16"/>
                     <a:stretch>
                       <a:fillRect/>
                     </a:stretch>
@@ -2706,65 +1913,28 @@
           <w:sz w:val="24"/>
           <w:szCs w:val="24"/>
         </w:rPr>
-        <w:t xml:space="preserve">Within this code block is the constructor of the </w:t>
-      </w:r>
-      <w:proofErr w:type="spellStart"/>
-      <w:r>
-        <w:rPr>
-          <w:rFonts w:ascii="Times New Roman" w:hAnsi="Times New Roman" w:cs="Times New Roman"/>
-          <w:sz w:val="24"/>
-          <w:szCs w:val="24"/>
-        </w:rPr>
-        <w:t>UDPClient</w:t>
-      </w:r>
-      <w:proofErr w:type="spellEnd"/>
-      <w:r>
-        <w:rPr>
-          <w:rFonts w:ascii="Times New Roman" w:hAnsi="Times New Roman" w:cs="Times New Roman"/>
-          <w:sz w:val="24"/>
-          <w:szCs w:val="24"/>
-        </w:rPr>
-        <w:t xml:space="preserve">. Parameters that are inherent to the class defined here included the timeout, window size, the length of the packet list, initialization of sequence numbers, initialization of the base pointer, and the indices that access of the array related to the sequence number and base are also initialized. Additionally, the determination of lost and corrupted packets </w:t>
-      </w:r>
-      <w:proofErr w:type="gramStart"/>
-      <w:r>
-        <w:rPr>
-          <w:rFonts w:ascii="Times New Roman" w:hAnsi="Times New Roman" w:cs="Times New Roman"/>
-          <w:sz w:val="24"/>
-          <w:szCs w:val="24"/>
-        </w:rPr>
-        <w:t>are</w:t>
-      </w:r>
-      <w:proofErr w:type="gramEnd"/>
-      <w:r>
-        <w:rPr>
-          <w:rFonts w:ascii="Times New Roman" w:hAnsi="Times New Roman" w:cs="Times New Roman"/>
-          <w:sz w:val="24"/>
-          <w:szCs w:val="24"/>
-        </w:rPr>
-        <w:t xml:space="preserve"> also performed here. </w:t>
-      </w:r>
-    </w:p>
-    <w:p>
-      <w:pPr>
-        <w:rPr>
-          <w:rFonts w:ascii="Times New Roman" w:hAnsi="Times New Roman" w:cs="Times New Roman"/>
-          <w:sz w:val="24"/>
-          <w:szCs w:val="24"/>
-        </w:rPr>
-      </w:pPr>
-      <w:r>
-        <w:rPr>
-          <w:rFonts w:ascii="Times New Roman" w:hAnsi="Times New Roman" w:cs="Times New Roman"/>
-          <w:noProof/>
+        <w:t xml:space="preserve">Within this code block is the constructor of the UDPClient. Parameters that are inherent to the class defined here included the timeout, window size, the length of the packet list, initialization of sequence numbers, initialization of the base pointer, and the indices that access of the array related to the sequence number and base are also initialized. Additionally, the determination of lost and corrupted packets are also performed here. </w:t>
+      </w:r>
+    </w:p>
+    <w:p>
+      <w:pPr>
+        <w:rPr>
+          <w:rFonts w:ascii="Times New Roman" w:hAnsi="Times New Roman" w:cs="Times New Roman"/>
+          <w:sz w:val="24"/>
+          <w:szCs w:val="24"/>
+        </w:rPr>
+      </w:pPr>
+      <w:r>
+        <w:rPr>
+          <w:rFonts w:ascii="Times New Roman" w:hAnsi="Times New Roman" w:cs="Times New Roman"/>
           <w:sz w:val="24"/>
           <w:szCs w:val="24"/>
         </w:rPr>
         <w:drawing>
-          <wp:inline distT="0" distB="0" distL="0" distR="0" wp14:anchorId="6AF92B99" wp14:editId="1E5F1F9B">
-            <wp:extent cx="5943600" cy="2184400"/>
-            <wp:effectExtent l="0" t="0" r="0" b="6350"/>
-            <wp:docPr id="390269333" name="Picture 1" descr="A computer screen with white text&#10;&#10;Description automatically generated"/>
+          <wp:inline distT="0" distB="0" distL="0" distR="0" wp14:anchorId="00B1685E" wp14:editId="2989B6B8">
+            <wp:extent cx="6081544" cy="1287780"/>
+            <wp:effectExtent l="0" t="0" r="0" b="7620"/>
+            <wp:docPr id="1835017323" name="Picture 1" descr="A computer code on a black background&#10;&#10;Description automatically generated"/>
             <wp:cNvGraphicFramePr>
               <a:graphicFrameLocks xmlns:a="http://schemas.openxmlformats.org/drawingml/2006/main" noChangeAspect="1"/>
             </wp:cNvGraphicFramePr>
@@ -2772,11 +1942,11 @@
               <a:graphicData uri="http://schemas.openxmlformats.org/drawingml/2006/picture">
                 <pic:pic xmlns:pic="http://schemas.openxmlformats.org/drawingml/2006/picture">
                   <pic:nvPicPr>
-                    <pic:cNvPr id="390269333" name="Picture 1" descr="A computer screen with white text&#10;&#10;Description automatically generated"/>
+                    <pic:cNvPr id="1835017323" name="Picture 1" descr="A computer code on a black background&#10;&#10;Description automatically generated"/>
                     <pic:cNvPicPr/>
                   </pic:nvPicPr>
                   <pic:blipFill>
-                    <a:blip r:embed="rId18"/>
+                    <a:blip r:embed="rId17"/>
                     <a:stretch>
                       <a:fillRect/>
                     </a:stretch>
@@ -2784,7 +1954,7 @@
                   <pic:spPr>
                     <a:xfrm>
                       <a:off x="0" y="0"/>
-                      <a:ext cx="5943600" cy="2184400"/>
+                      <a:ext cx="6090474" cy="1289671"/>
                     </a:xfrm>
                     <a:prstGeom prst="rect">
                       <a:avLst/>
@@ -2811,59 +1981,103 @@
           <w:sz w:val="24"/>
           <w:szCs w:val="24"/>
         </w:rPr>
-        <w:t xml:space="preserve">The code block above is newly added function from previous phases, the </w:t>
-      </w:r>
-      <w:proofErr w:type="spellStart"/>
-      <w:r>
-        <w:rPr>
-          <w:rFonts w:ascii="Times New Roman" w:hAnsi="Times New Roman" w:cs="Times New Roman"/>
-          <w:sz w:val="24"/>
-          <w:szCs w:val="24"/>
-        </w:rPr>
-        <w:t>corr_loss_</w:t>
-      </w:r>
-      <w:proofErr w:type="gramStart"/>
-      <w:r>
-        <w:rPr>
-          <w:rFonts w:ascii="Times New Roman" w:hAnsi="Times New Roman" w:cs="Times New Roman"/>
-          <w:sz w:val="24"/>
-          <w:szCs w:val="24"/>
-        </w:rPr>
-        <w:t>send</w:t>
-      </w:r>
-      <w:proofErr w:type="spellEnd"/>
-      <w:r>
-        <w:rPr>
-          <w:rFonts w:ascii="Times New Roman" w:hAnsi="Times New Roman" w:cs="Times New Roman"/>
-          <w:sz w:val="24"/>
-          <w:szCs w:val="24"/>
-        </w:rPr>
-        <w:t>(</w:t>
-      </w:r>
-      <w:proofErr w:type="gramEnd"/>
-      <w:r>
-        <w:rPr>
-          <w:rFonts w:ascii="Times New Roman" w:hAnsi="Times New Roman" w:cs="Times New Roman"/>
-          <w:sz w:val="24"/>
-          <w:szCs w:val="24"/>
-        </w:rPr>
-        <w:t xml:space="preserve">), the function takes in class and the index that is to be sent. The function then checks to see if the specific index was slated to be lost or corrupted. If </w:t>
-      </w:r>
-      <w:r>
-        <w:rPr>
-          <w:rFonts w:ascii="Times New Roman" w:hAnsi="Times New Roman" w:cs="Times New Roman"/>
-          <w:sz w:val="24"/>
-          <w:szCs w:val="24"/>
-        </w:rPr>
-        <w:t>slated to be lost and corrupted, the index is simply removed from both lists, if slated for a loss, the packet is not sent and removed from the lost index list. If corrupted, the packet will go through the corruption function, if no packet loss or corruption is planned, then the packet is simply sent.</w:t>
-      </w:r>
-      <w:r>
-        <w:rPr>
-          <w:rFonts w:ascii="Times New Roman" w:hAnsi="Times New Roman" w:cs="Times New Roman"/>
-          <w:sz w:val="24"/>
-          <w:szCs w:val="24"/>
-        </w:rPr>
-        <w:t xml:space="preserve"> </w:t>
+        <w:t>The code block above is</w:t>
+      </w:r>
+      <w:r>
+        <w:rPr>
+          <w:rFonts w:ascii="Times New Roman" w:hAnsi="Times New Roman" w:cs="Times New Roman"/>
+          <w:sz w:val="24"/>
+          <w:szCs w:val="24"/>
+        </w:rPr>
+        <w:t xml:space="preserve"> a</w:t>
+      </w:r>
+      <w:r>
+        <w:rPr>
+          <w:rFonts w:ascii="Times New Roman" w:hAnsi="Times New Roman" w:cs="Times New Roman"/>
+          <w:sz w:val="24"/>
+          <w:szCs w:val="24"/>
+        </w:rPr>
+        <w:t xml:space="preserve"> newly added function from previous phases, the corr_loss_send()</w:t>
+      </w:r>
+      <w:r>
+        <w:rPr>
+          <w:rFonts w:ascii="Times New Roman" w:hAnsi="Times New Roman" w:cs="Times New Roman"/>
+          <w:sz w:val="24"/>
+          <w:szCs w:val="24"/>
+        </w:rPr>
+        <w:t xml:space="preserve"> function</w:t>
+      </w:r>
+      <w:r>
+        <w:rPr>
+          <w:rFonts w:ascii="Times New Roman" w:hAnsi="Times New Roman" w:cs="Times New Roman"/>
+          <w:sz w:val="24"/>
+          <w:szCs w:val="24"/>
+        </w:rPr>
+        <w:t xml:space="preserve"> takes in</w:t>
+      </w:r>
+      <w:r>
+        <w:rPr>
+          <w:rFonts w:ascii="Times New Roman" w:hAnsi="Times New Roman" w:cs="Times New Roman"/>
+          <w:sz w:val="24"/>
+          <w:szCs w:val="24"/>
+        </w:rPr>
+        <w:t xml:space="preserve"> the</w:t>
+      </w:r>
+      <w:r>
+        <w:rPr>
+          <w:rFonts w:ascii="Times New Roman" w:hAnsi="Times New Roman" w:cs="Times New Roman"/>
+          <w:sz w:val="24"/>
+          <w:szCs w:val="24"/>
+        </w:rPr>
+        <w:t xml:space="preserve"> class and the index that is to be sent</w:t>
+      </w:r>
+      <w:r>
+        <w:rPr>
+          <w:rFonts w:ascii="Times New Roman" w:hAnsi="Times New Roman" w:cs="Times New Roman"/>
+          <w:sz w:val="24"/>
+          <w:szCs w:val="24"/>
+        </w:rPr>
+        <w:t xml:space="preserve"> next in the packet array</w:t>
+      </w:r>
+      <w:r>
+        <w:rPr>
+          <w:rFonts w:ascii="Times New Roman" w:hAnsi="Times New Roman" w:cs="Times New Roman"/>
+          <w:sz w:val="24"/>
+          <w:szCs w:val="24"/>
+        </w:rPr>
+        <w:t xml:space="preserve">. </w:t>
+      </w:r>
+      <w:r>
+        <w:rPr>
+          <w:rFonts w:ascii="Times New Roman" w:hAnsi="Times New Roman" w:cs="Times New Roman"/>
+          <w:sz w:val="24"/>
+          <w:szCs w:val="24"/>
+        </w:rPr>
+        <w:t>The corruption and loss levels are determined at runtime of the code by user input. From the user input, the percentage is divide</w:t>
+      </w:r>
+      <w:r>
+        <w:rPr>
+          <w:rFonts w:ascii="Times New Roman" w:hAnsi="Times New Roman" w:cs="Times New Roman"/>
+          <w:sz w:val="24"/>
+          <w:szCs w:val="24"/>
+        </w:rPr>
+        <w:t>d</w:t>
+      </w:r>
+      <w:r>
+        <w:rPr>
+          <w:rFonts w:ascii="Times New Roman" w:hAnsi="Times New Roman" w:cs="Times New Roman"/>
+          <w:sz w:val="24"/>
+          <w:szCs w:val="24"/>
+        </w:rPr>
+        <w:t xml:space="preserve"> by 100 to help determine the probability of corruption or loss. </w:t>
+      </w:r>
+      <w:r>
+        <w:rPr>
+          <w:rFonts w:ascii="Times New Roman" w:hAnsi="Times New Roman" w:cs="Times New Roman"/>
+          <w:sz w:val="24"/>
+          <w:szCs w:val="24"/>
+        </w:rPr>
+        <w:t>Once in this function, the corruption and loss is determined prior to sending by the np.random.choice() python function. This function follows a Bernoulli distribution based on the probability of corruption or loss. This Bernoulli distribution can be equated to a weight coin flip, where 1 denotes a corrupted or loss packet and a 0 denotes a packet with no corruption or loss. If the packet is slated for corruption, the packet will be put through the corruptor function prior to being sent. If the packet is slated for loss, the packet will simply not be sent by the sender.</w:t>
       </w:r>
     </w:p>
     <w:p>
@@ -2907,7 +2121,7 @@
                     <pic:cNvPicPr/>
                   </pic:nvPicPr>
                   <pic:blipFill>
-                    <a:blip r:embed="rId19"/>
+                    <a:blip r:embed="rId18"/>
                     <a:stretch>
                       <a:fillRect/>
                     </a:stretch>
@@ -2942,78 +2156,56 @@
           <w:sz w:val="24"/>
           <w:szCs w:val="24"/>
         </w:rPr>
-        <w:t xml:space="preserve">The function above known as </w:t>
-      </w:r>
-      <w:proofErr w:type="spellStart"/>
-      <w:r>
-        <w:rPr>
-          <w:rFonts w:ascii="Times New Roman" w:hAnsi="Times New Roman" w:cs="Times New Roman"/>
-          <w:sz w:val="24"/>
-          <w:szCs w:val="24"/>
-        </w:rPr>
-        <w:t>next_</w:t>
-      </w:r>
-      <w:proofErr w:type="gramStart"/>
-      <w:r>
-        <w:rPr>
-          <w:rFonts w:ascii="Times New Roman" w:hAnsi="Times New Roman" w:cs="Times New Roman"/>
-          <w:sz w:val="24"/>
-          <w:szCs w:val="24"/>
-        </w:rPr>
-        <w:t>state</w:t>
-      </w:r>
-      <w:proofErr w:type="spellEnd"/>
-      <w:r>
-        <w:rPr>
-          <w:rFonts w:ascii="Times New Roman" w:hAnsi="Times New Roman" w:cs="Times New Roman"/>
-          <w:sz w:val="24"/>
-          <w:szCs w:val="24"/>
-        </w:rPr>
-        <w:t>(</w:t>
-      </w:r>
-      <w:proofErr w:type="gramEnd"/>
-      <w:r>
-        <w:rPr>
-          <w:rFonts w:ascii="Times New Roman" w:hAnsi="Times New Roman" w:cs="Times New Roman"/>
-          <w:sz w:val="24"/>
-          <w:szCs w:val="24"/>
-        </w:rPr>
-        <w:t xml:space="preserve">) is the implementation of state machine logic. The function takes in the instantiation of the client, and the size of the packet to be sent. The state machine starts with sending portion of the state machine the checks to see if next sequence number is less than base pointer plus the window size as well as checking if the index of the next sequence number is still within the packet list. If these conditions are met, the index of the next sequence number is checked to see if it </w:t>
-      </w:r>
-      <w:proofErr w:type="gramStart"/>
-      <w:r>
-        <w:rPr>
-          <w:rFonts w:ascii="Times New Roman" w:hAnsi="Times New Roman" w:cs="Times New Roman"/>
-          <w:sz w:val="24"/>
-          <w:szCs w:val="24"/>
-        </w:rPr>
-        <w:t>slated</w:t>
-      </w:r>
-      <w:proofErr w:type="gramEnd"/>
-      <w:r>
-        <w:rPr>
-          <w:rFonts w:ascii="Times New Roman" w:hAnsi="Times New Roman" w:cs="Times New Roman"/>
-          <w:sz w:val="24"/>
-          <w:szCs w:val="24"/>
-        </w:rPr>
-        <w:t xml:space="preserve"> for corruption or loss and then is sent. The sequence number is then incremented as well as the index for the next sequence number. </w:t>
-      </w:r>
-    </w:p>
-    <w:p>
-      <w:pPr>
-        <w:rPr>
-          <w:rFonts w:ascii="Times New Roman" w:hAnsi="Times New Roman" w:cs="Times New Roman"/>
-          <w:sz w:val="24"/>
-          <w:szCs w:val="24"/>
-        </w:rPr>
-      </w:pPr>
-      <w:r>
-        <w:rPr>
-          <w:rFonts w:ascii="Times New Roman" w:hAnsi="Times New Roman" w:cs="Times New Roman"/>
-          <w:sz w:val="24"/>
-          <w:szCs w:val="24"/>
-        </w:rPr>
-        <w:t xml:space="preserve">The else condition is the receiving portion of the client side. </w:t>
+        <w:t xml:space="preserve">The function above known as next_state() is the implementation of state machine logic. The function takes in the instantiation of the client, and the size of the packet to be sent. The state machine starts with </w:t>
+      </w:r>
+      <w:r>
+        <w:rPr>
+          <w:rFonts w:ascii="Times New Roman" w:hAnsi="Times New Roman" w:cs="Times New Roman"/>
+          <w:sz w:val="24"/>
+          <w:szCs w:val="24"/>
+        </w:rPr>
+        <w:t xml:space="preserve">the </w:t>
+      </w:r>
+      <w:r>
+        <w:rPr>
+          <w:rFonts w:ascii="Times New Roman" w:hAnsi="Times New Roman" w:cs="Times New Roman"/>
+          <w:sz w:val="24"/>
+          <w:szCs w:val="24"/>
+        </w:rPr>
+        <w:t xml:space="preserve">sending portion of the state machine the checks to see if next sequence number is less than base pointer plus the window size as well as checking if the index of the next sequence number is still within the packet list. If these conditions are met, the index of the next sequence number is checked to see if it slated for corruption or loss and then is sent. The sequence number is then incremented as well as the index for the next sequence number. </w:t>
+      </w:r>
+    </w:p>
+    <w:p>
+      <w:pPr>
+        <w:rPr>
+          <w:rFonts w:ascii="Times New Roman" w:hAnsi="Times New Roman" w:cs="Times New Roman"/>
+          <w:sz w:val="24"/>
+          <w:szCs w:val="24"/>
+        </w:rPr>
+      </w:pPr>
+      <w:r>
+        <w:rPr>
+          <w:rFonts w:ascii="Times New Roman" w:hAnsi="Times New Roman" w:cs="Times New Roman"/>
+          <w:sz w:val="24"/>
+          <w:szCs w:val="24"/>
+        </w:rPr>
+        <w:t xml:space="preserve">The else condition is the receiving portion of the </w:t>
+      </w:r>
+      <w:r>
+        <w:rPr>
+          <w:rFonts w:ascii="Times New Roman" w:hAnsi="Times New Roman" w:cs="Times New Roman"/>
+          <w:sz w:val="24"/>
+          <w:szCs w:val="24"/>
+        </w:rPr>
+        <w:t>sending</w:t>
+      </w:r>
+      <w:r>
+        <w:rPr>
+          <w:rFonts w:ascii="Times New Roman" w:hAnsi="Times New Roman" w:cs="Times New Roman"/>
+          <w:sz w:val="24"/>
+          <w:szCs w:val="24"/>
+        </w:rPr>
+        <w:t xml:space="preserve"> side. </w:t>
       </w:r>
       <w:r>
         <w:rPr>
@@ -3023,16 +2215,14 @@
         </w:rPr>
         <w:t xml:space="preserve">If a message is successfully received, the packet is split up into its respective components, and checked for corruption. If it is not corrupt, the base pointer and index of the base is incremented. If there is </w:t>
       </w:r>
-      <w:proofErr w:type="gramStart"/>
-      <w:r>
-        <w:rPr>
-          <w:rFonts w:ascii="Times New Roman" w:hAnsi="Times New Roman" w:cs="Times New Roman"/>
-          <w:sz w:val="24"/>
-          <w:szCs w:val="24"/>
-        </w:rPr>
-        <w:t>timeout</w:t>
-      </w:r>
-      <w:proofErr w:type="gramEnd"/>
+      <w:r>
+        <w:rPr>
+          <w:rFonts w:ascii="Times New Roman" w:hAnsi="Times New Roman" w:cs="Times New Roman"/>
+          <w:sz w:val="24"/>
+          <w:szCs w:val="24"/>
+        </w:rPr>
+        <w:t>a timeout</w:t>
+      </w:r>
       <w:r>
         <w:rPr>
           <w:rFonts w:ascii="Times New Roman" w:hAnsi="Times New Roman" w:cs="Times New Roman"/>
@@ -3113,18 +2303,18 @@
         </w:rPr>
         <w:lastRenderedPageBreak/>
         <w:drawing>
-          <wp:anchor distT="0" distB="0" distL="114300" distR="114300" simplePos="0" relativeHeight="251679744" behindDoc="0" locked="0" layoutInCell="1" allowOverlap="1" wp14:anchorId="271A2815" wp14:editId="786D36C5">
+          <wp:anchor distT="0" distB="0" distL="114300" distR="114300" simplePos="0" relativeHeight="251681792" behindDoc="0" locked="0" layoutInCell="1" allowOverlap="1" wp14:anchorId="23BF8CC5" wp14:editId="47D7BD6C">
             <wp:simplePos x="0" y="0"/>
             <wp:positionH relativeFrom="margin">
-              <wp:posOffset>43180</wp:posOffset>
+              <wp:align>left</wp:align>
             </wp:positionH>
             <wp:positionV relativeFrom="paragraph">
-              <wp:posOffset>0</wp:posOffset>
+              <wp:posOffset>3601720</wp:posOffset>
             </wp:positionV>
-            <wp:extent cx="5693410" cy="3718560"/>
-            <wp:effectExtent l="0" t="0" r="2540" b="0"/>
+            <wp:extent cx="5920740" cy="795247"/>
+            <wp:effectExtent l="0" t="0" r="3810" b="5080"/>
             <wp:wrapSquare wrapText="bothSides"/>
-            <wp:docPr id="953333771" name="Picture 1" descr="A screen shot of a computer program&#10;&#10;Description automatically generated"/>
+            <wp:docPr id="114686101" name="Picture 1"/>
             <wp:cNvGraphicFramePr>
               <a:graphicFrameLocks xmlns:a="http://schemas.openxmlformats.org/drawingml/2006/main" noChangeAspect="1"/>
             </wp:cNvGraphicFramePr>
@@ -3132,17 +2322,63 @@
               <a:graphicData uri="http://schemas.openxmlformats.org/drawingml/2006/picture">
                 <pic:pic xmlns:pic="http://schemas.openxmlformats.org/drawingml/2006/picture">
                   <pic:nvPicPr>
-                    <pic:cNvPr id="953333771" name="Picture 1" descr="A screen shot of a computer program&#10;&#10;Description automatically generated"/>
-                    <pic:cNvPicPr/>
+                    <pic:cNvPr id="0" name="Picture 2"/>
+                    <pic:cNvPicPr>
+                      <a:picLocks noChangeAspect="1" noChangeArrowheads="1"/>
+                    </pic:cNvPicPr>
                   </pic:nvPicPr>
                   <pic:blipFill>
-                    <a:blip r:embed="rId20">
+                    <a:blip r:embed="rId19">
                       <a:extLst>
                         <a:ext uri="{28A0092B-C50C-407E-A947-70E740481C1C}">
                           <a14:useLocalDpi xmlns:a14="http://schemas.microsoft.com/office/drawing/2010/main" val="0"/>
                         </a:ext>
                       </a:extLst>
                     </a:blip>
+                    <a:srcRect/>
+                    <a:stretch>
+                      <a:fillRect/>
+                    </a:stretch>
+                  </pic:blipFill>
+                  <pic:spPr bwMode="auto">
+                    <a:xfrm>
+                      <a:off x="0" y="0"/>
+                      <a:ext cx="5920740" cy="795247"/>
+                    </a:xfrm>
+                    <a:prstGeom prst="rect">
+                      <a:avLst/>
+                    </a:prstGeom>
+                    <a:noFill/>
+                  </pic:spPr>
+                </pic:pic>
+              </a:graphicData>
+            </a:graphic>
+          </wp:anchor>
+        </w:drawing>
+      </w:r>
+      <w:r>
+        <w:rPr>
+          <w:rFonts w:ascii="Times New Roman" w:hAnsi="Times New Roman" w:cs="Times New Roman"/>
+          <w:sz w:val="24"/>
+          <w:szCs w:val="24"/>
+        </w:rPr>
+        <w:drawing>
+          <wp:inline distT="0" distB="0" distL="0" distR="0" wp14:anchorId="3619EE23" wp14:editId="5E9D3603">
+            <wp:extent cx="5943600" cy="3601720"/>
+            <wp:effectExtent l="0" t="0" r="0" b="0"/>
+            <wp:docPr id="192221804" name="Picture 1" descr="A screenshot of a computer program&#10;&#10;Description automatically generated"/>
+            <wp:cNvGraphicFramePr>
+              <a:graphicFrameLocks xmlns:a="http://schemas.openxmlformats.org/drawingml/2006/main" noChangeAspect="1"/>
+            </wp:cNvGraphicFramePr>
+            <a:graphic xmlns:a="http://schemas.openxmlformats.org/drawingml/2006/main">
+              <a:graphicData uri="http://schemas.openxmlformats.org/drawingml/2006/picture">
+                <pic:pic xmlns:pic="http://schemas.openxmlformats.org/drawingml/2006/picture">
+                  <pic:nvPicPr>
+                    <pic:cNvPr id="192221804" name="Picture 1" descr="A screenshot of a computer program&#10;&#10;Description automatically generated"/>
+                    <pic:cNvPicPr/>
+                  </pic:nvPicPr>
+                  <pic:blipFill>
+                    <a:blip r:embed="rId20"/>
                     <a:stretch>
                       <a:fillRect/>
                     </a:stretch>
@@ -3150,7 +2386,7 @@
                   <pic:spPr>
                     <a:xfrm>
                       <a:off x="0" y="0"/>
-                      <a:ext cx="5693410" cy="3718560"/>
+                      <a:ext cx="5943600" cy="3601720"/>
                     </a:xfrm>
                     <a:prstGeom prst="rect">
                       <a:avLst/>
@@ -3159,13 +2395,7 @@
                 </pic:pic>
               </a:graphicData>
             </a:graphic>
-            <wp14:sizeRelH relativeFrom="margin">
-              <wp14:pctWidth>0</wp14:pctWidth>
-            </wp14:sizeRelH>
-            <wp14:sizeRelV relativeFrom="margin">
-              <wp14:pctHeight>0</wp14:pctHeight>
-            </wp14:sizeRelV>
-          </wp:anchor>
+          </wp:inline>
         </w:drawing>
       </w:r>
     </w:p>
@@ -3177,6 +2407,15 @@
           <w:szCs w:val="24"/>
         </w:rPr>
       </w:pPr>
+    </w:p>
+    <w:p>
+      <w:pPr>
+        <w:rPr>
+          <w:rFonts w:ascii="Times New Roman" w:hAnsi="Times New Roman" w:cs="Times New Roman"/>
+          <w:sz w:val="24"/>
+          <w:szCs w:val="24"/>
+        </w:rPr>
+      </w:pPr>
       <w:r>
         <w:rPr>
           <w:rFonts w:ascii="Times New Roman" w:hAnsi="Times New Roman" w:cs="Times New Roman"/>
@@ -3185,157 +2424,152 @@
         </w:rPr>
         <w:t xml:space="preserve">The code block above is </w:t>
       </w:r>
-      <w:proofErr w:type="gramStart"/>
-      <w:r>
-        <w:rPr>
-          <w:rFonts w:ascii="Times New Roman" w:hAnsi="Times New Roman" w:cs="Times New Roman"/>
-          <w:sz w:val="24"/>
-          <w:szCs w:val="24"/>
-        </w:rPr>
-        <w:t>the where</w:t>
-      </w:r>
-      <w:proofErr w:type="gramEnd"/>
-      <w:r>
-        <w:rPr>
-          <w:rFonts w:ascii="Times New Roman" w:hAnsi="Times New Roman" w:cs="Times New Roman"/>
-          <w:sz w:val="24"/>
-          <w:szCs w:val="24"/>
-        </w:rPr>
-        <w:t xml:space="preserve"> client is run, the port number, address, timeout (in </w:t>
-      </w:r>
-      <w:proofErr w:type="spellStart"/>
-      <w:r>
-        <w:rPr>
-          <w:rFonts w:ascii="Times New Roman" w:hAnsi="Times New Roman" w:cs="Times New Roman"/>
-          <w:sz w:val="24"/>
-          <w:szCs w:val="24"/>
-        </w:rPr>
-        <w:t>millseconds</w:t>
-      </w:r>
-      <w:proofErr w:type="spellEnd"/>
-      <w:r>
-        <w:rPr>
-          <w:rFonts w:ascii="Times New Roman" w:hAnsi="Times New Roman" w:cs="Times New Roman"/>
-          <w:sz w:val="24"/>
-          <w:szCs w:val="24"/>
-        </w:rPr>
-        <w:t>), corruption percentages, lost percentages, and window sizes are defined here. Packets are packetized for the given file is executed here as well as the overall state machine is called. Additionally, performance timers are implemented for performance metrics which are shown in the plots in a subsequent section.</w:t>
-      </w:r>
-    </w:p>
-    <w:p>
-      <w:pPr>
-        <w:rPr>
-          <w:rFonts w:ascii="Times New Roman" w:hAnsi="Times New Roman" w:cs="Times New Roman"/>
-          <w:sz w:val="24"/>
-          <w:szCs w:val="24"/>
-        </w:rPr>
-      </w:pPr>
-    </w:p>
-    <w:p>
-      <w:pPr>
-        <w:rPr>
-          <w:rFonts w:ascii="Times New Roman" w:hAnsi="Times New Roman" w:cs="Times New Roman"/>
-          <w:sz w:val="24"/>
-          <w:szCs w:val="24"/>
-        </w:rPr>
-      </w:pPr>
-    </w:p>
-    <w:p>
-      <w:pPr>
-        <w:rPr>
-          <w:rFonts w:ascii="Times New Roman" w:hAnsi="Times New Roman" w:cs="Times New Roman"/>
-          <w:sz w:val="24"/>
-          <w:szCs w:val="24"/>
-        </w:rPr>
-      </w:pPr>
-    </w:p>
-    <w:p>
-      <w:pPr>
-        <w:rPr>
-          <w:rFonts w:ascii="Times New Roman" w:hAnsi="Times New Roman" w:cs="Times New Roman"/>
-          <w:sz w:val="24"/>
-          <w:szCs w:val="24"/>
-        </w:rPr>
-      </w:pPr>
-    </w:p>
-    <w:p>
-      <w:pPr>
-        <w:rPr>
-          <w:rFonts w:ascii="Times New Roman" w:hAnsi="Times New Roman" w:cs="Times New Roman"/>
-          <w:sz w:val="24"/>
-          <w:szCs w:val="24"/>
-        </w:rPr>
-      </w:pPr>
-    </w:p>
-    <w:p>
-      <w:pPr>
-        <w:rPr>
-          <w:rFonts w:ascii="Times New Roman" w:hAnsi="Times New Roman" w:cs="Times New Roman"/>
-          <w:sz w:val="24"/>
-          <w:szCs w:val="24"/>
-        </w:rPr>
-      </w:pPr>
-    </w:p>
-    <w:p>
-      <w:pPr>
-        <w:rPr>
-          <w:rFonts w:ascii="Times New Roman" w:hAnsi="Times New Roman" w:cs="Times New Roman"/>
-          <w:sz w:val="24"/>
-          <w:szCs w:val="24"/>
-        </w:rPr>
-      </w:pPr>
-    </w:p>
-    <w:p>
-      <w:pPr>
-        <w:rPr>
-          <w:rFonts w:ascii="Times New Roman" w:hAnsi="Times New Roman" w:cs="Times New Roman"/>
-          <w:sz w:val="24"/>
-          <w:szCs w:val="24"/>
-        </w:rPr>
-      </w:pPr>
-    </w:p>
-    <w:p>
-      <w:pPr>
-        <w:rPr>
-          <w:rFonts w:ascii="Times New Roman" w:hAnsi="Times New Roman" w:cs="Times New Roman"/>
-          <w:sz w:val="24"/>
-          <w:szCs w:val="24"/>
-        </w:rPr>
-      </w:pPr>
-    </w:p>
-    <w:p>
-      <w:pPr>
-        <w:rPr>
-          <w:rFonts w:ascii="Times New Roman" w:hAnsi="Times New Roman" w:cs="Times New Roman"/>
-          <w:sz w:val="24"/>
-          <w:szCs w:val="24"/>
-        </w:rPr>
-      </w:pPr>
-    </w:p>
-    <w:p>
-      <w:pPr>
-        <w:rPr>
-          <w:rFonts w:ascii="Times New Roman" w:hAnsi="Times New Roman" w:cs="Times New Roman"/>
-          <w:sz w:val="24"/>
-          <w:szCs w:val="24"/>
-        </w:rPr>
-      </w:pPr>
-    </w:p>
-    <w:p>
-      <w:pPr>
-        <w:rPr>
-          <w:rFonts w:ascii="Times New Roman" w:hAnsi="Times New Roman" w:cs="Times New Roman"/>
-          <w:sz w:val="24"/>
-          <w:szCs w:val="24"/>
-        </w:rPr>
-      </w:pPr>
-      <w:r>
-        <w:rPr>
-          <w:rFonts w:ascii="Times New Roman" w:hAnsi="Times New Roman" w:cs="Times New Roman"/>
-          <w:sz w:val="24"/>
-          <w:szCs w:val="24"/>
-        </w:rPr>
-        <w:lastRenderedPageBreak/>
+      <w:r>
+        <w:rPr>
+          <w:rFonts w:ascii="Times New Roman" w:hAnsi="Times New Roman" w:cs="Times New Roman"/>
+          <w:sz w:val="24"/>
+          <w:szCs w:val="24"/>
+        </w:rPr>
+        <w:t>where</w:t>
+      </w:r>
+      <w:r>
+        <w:rPr>
+          <w:rFonts w:ascii="Times New Roman" w:hAnsi="Times New Roman" w:cs="Times New Roman"/>
+          <w:sz w:val="24"/>
+          <w:szCs w:val="24"/>
+        </w:rPr>
+        <w:t xml:space="preserve"> </w:t>
+      </w:r>
+      <w:r>
+        <w:rPr>
+          <w:rFonts w:ascii="Times New Roman" w:hAnsi="Times New Roman" w:cs="Times New Roman"/>
+          <w:sz w:val="24"/>
+          <w:szCs w:val="24"/>
+        </w:rPr>
+        <w:t>sender</w:t>
+      </w:r>
+      <w:r>
+        <w:rPr>
+          <w:rFonts w:ascii="Times New Roman" w:hAnsi="Times New Roman" w:cs="Times New Roman"/>
+          <w:sz w:val="24"/>
+          <w:szCs w:val="24"/>
+        </w:rPr>
+        <w:t xml:space="preserve"> is run, the port number, address, timeout (in millseconds), corruption percentages, lost percentages, and window sizes are defined here. Packets are packetized for the given file is executed here as well as the overall state machine is called. Additionally, performance timers are implemented for performance metrics which are shown in the plots in a subsequent section.</w:t>
+      </w:r>
+    </w:p>
+    <w:p>
+      <w:pPr>
+        <w:rPr>
+          <w:rFonts w:ascii="Times New Roman" w:hAnsi="Times New Roman" w:cs="Times New Roman"/>
+          <w:sz w:val="24"/>
+          <w:szCs w:val="24"/>
+        </w:rPr>
+      </w:pPr>
+    </w:p>
+    <w:p>
+      <w:pPr>
+        <w:rPr>
+          <w:rFonts w:ascii="Times New Roman" w:hAnsi="Times New Roman" w:cs="Times New Roman"/>
+          <w:sz w:val="24"/>
+          <w:szCs w:val="24"/>
+        </w:rPr>
+      </w:pPr>
+    </w:p>
+    <w:p>
+      <w:pPr>
+        <w:rPr>
+          <w:rFonts w:ascii="Times New Roman" w:hAnsi="Times New Roman" w:cs="Times New Roman"/>
+          <w:sz w:val="24"/>
+          <w:szCs w:val="24"/>
+        </w:rPr>
+      </w:pPr>
+    </w:p>
+    <w:p>
+      <w:pPr>
+        <w:rPr>
+          <w:rFonts w:ascii="Times New Roman" w:hAnsi="Times New Roman" w:cs="Times New Roman"/>
+          <w:sz w:val="24"/>
+          <w:szCs w:val="24"/>
+        </w:rPr>
+      </w:pPr>
+    </w:p>
+    <w:p>
+      <w:pPr>
+        <w:rPr>
+          <w:rFonts w:ascii="Times New Roman" w:hAnsi="Times New Roman" w:cs="Times New Roman"/>
+          <w:sz w:val="24"/>
+          <w:szCs w:val="24"/>
+        </w:rPr>
+      </w:pPr>
+    </w:p>
+    <w:p>
+      <w:pPr>
+        <w:rPr>
+          <w:rFonts w:ascii="Times New Roman" w:hAnsi="Times New Roman" w:cs="Times New Roman"/>
+          <w:sz w:val="24"/>
+          <w:szCs w:val="24"/>
+        </w:rPr>
+      </w:pPr>
+    </w:p>
+    <w:p>
+      <w:pPr>
+        <w:rPr>
+          <w:rFonts w:ascii="Times New Roman" w:hAnsi="Times New Roman" w:cs="Times New Roman"/>
+          <w:sz w:val="24"/>
+          <w:szCs w:val="24"/>
+        </w:rPr>
+      </w:pPr>
+    </w:p>
+    <w:p>
+      <w:pPr>
+        <w:rPr>
+          <w:rFonts w:ascii="Times New Roman" w:hAnsi="Times New Roman" w:cs="Times New Roman"/>
+          <w:sz w:val="24"/>
+          <w:szCs w:val="24"/>
+        </w:rPr>
+      </w:pPr>
+    </w:p>
+    <w:p>
+      <w:pPr>
+        <w:rPr>
+          <w:rFonts w:ascii="Times New Roman" w:hAnsi="Times New Roman" w:cs="Times New Roman"/>
+          <w:sz w:val="24"/>
+          <w:szCs w:val="24"/>
+        </w:rPr>
+      </w:pPr>
+    </w:p>
+    <w:p>
+      <w:pPr>
+        <w:rPr>
+          <w:rFonts w:ascii="Times New Roman" w:hAnsi="Times New Roman" w:cs="Times New Roman"/>
+          <w:sz w:val="24"/>
+          <w:szCs w:val="24"/>
+        </w:rPr>
+      </w:pPr>
+    </w:p>
+    <w:p>
+      <w:pPr>
+        <w:rPr>
+          <w:rFonts w:ascii="Times New Roman" w:hAnsi="Times New Roman" w:cs="Times New Roman"/>
+          <w:sz w:val="24"/>
+          <w:szCs w:val="24"/>
+        </w:rPr>
+      </w:pPr>
+    </w:p>
+    <w:p>
+      <w:pPr>
+        <w:rPr>
+          <w:rFonts w:ascii="Times New Roman" w:hAnsi="Times New Roman" w:cs="Times New Roman"/>
+          <w:sz w:val="24"/>
+          <w:szCs w:val="24"/>
+        </w:rPr>
+      </w:pPr>
+      <w:r>
+        <w:rPr>
+          <w:rFonts w:ascii="Times New Roman" w:hAnsi="Times New Roman" w:cs="Times New Roman"/>
+          <w:sz w:val="24"/>
+          <w:szCs w:val="24"/>
+        </w:rPr>
         <w:t>UDPSe</w:t>
       </w:r>
       <w:r>
@@ -3413,43 +2647,7 @@
           <w:sz w:val="24"/>
           <w:szCs w:val="24"/>
         </w:rPr>
-        <w:t xml:space="preserve">The first block of code is definition of constants on the server side, this </w:t>
-      </w:r>
-      <w:proofErr w:type="gramStart"/>
-      <w:r>
-        <w:rPr>
-          <w:rFonts w:ascii="Times New Roman" w:hAnsi="Times New Roman" w:cs="Times New Roman"/>
-          <w:sz w:val="24"/>
-          <w:szCs w:val="24"/>
-        </w:rPr>
-        <w:t>where</w:t>
-      </w:r>
-      <w:proofErr w:type="gramEnd"/>
-      <w:r>
-        <w:rPr>
-          <w:rFonts w:ascii="Times New Roman" w:hAnsi="Times New Roman" w:cs="Times New Roman"/>
-          <w:sz w:val="24"/>
-          <w:szCs w:val="24"/>
-        </w:rPr>
-        <w:t xml:space="preserve"> the states are defined as certain numbers </w:t>
-      </w:r>
-      <w:proofErr w:type="gramStart"/>
-      <w:r>
-        <w:rPr>
-          <w:rFonts w:ascii="Times New Roman" w:hAnsi="Times New Roman" w:cs="Times New Roman"/>
-          <w:sz w:val="24"/>
-          <w:szCs w:val="24"/>
-        </w:rPr>
-        <w:t>in order to</w:t>
-      </w:r>
-      <w:proofErr w:type="gramEnd"/>
-      <w:r>
-        <w:rPr>
-          <w:rFonts w:ascii="Times New Roman" w:hAnsi="Times New Roman" w:cs="Times New Roman"/>
-          <w:sz w:val="24"/>
-          <w:szCs w:val="24"/>
-        </w:rPr>
-        <w:t xml:space="preserve"> implement logic in the code</w:t>
+        <w:t>The first block of code is definition of constants on the server side, this where the states are defined as certain numbers in order to implement logic in the code</w:t>
       </w:r>
       <w:r>
         <w:rPr>
@@ -3474,7 +2672,7 @@
         </w:rPr>
         <w:lastRenderedPageBreak/>
         <w:drawing>
-          <wp:inline distT="0" distB="0" distL="0" distR="0" wp14:anchorId="6C575898" wp14:editId="688C7D4E">
+          <wp:inline distT="0" distB="0" distL="0" distR="0" wp14:anchorId="6C575898" wp14:editId="0680A125">
             <wp:extent cx="4572000" cy="3028950"/>
             <wp:effectExtent l="0" t="0" r="0" b="0"/>
             <wp:docPr id="2086703491" name="Picture 2086703491" descr="A computer screen shot of a program code&#10;&#10;Description automatically generated"/>
@@ -3524,87 +2722,31 @@
           <w:szCs w:val="24"/>
         </w:rPr>
       </w:pPr>
-      <w:proofErr w:type="spellStart"/>
       <w:r>
         <w:rPr>
           <w:rFonts w:ascii="Times New Roman" w:eastAsia="Times New Roman" w:hAnsi="Times New Roman" w:cs="Times New Roman"/>
           <w:sz w:val="24"/>
           <w:szCs w:val="24"/>
         </w:rPr>
-        <w:t>Deliver_data</w:t>
-      </w:r>
-      <w:proofErr w:type="spellEnd"/>
-      <w:r>
+        <w:t>Deliver_data writes the packet_array (data at this point) to a file_name in the local directory.</w:t>
+      </w:r>
+    </w:p>
+    <w:p>
+      <w:pPr>
         <w:rPr>
           <w:rFonts w:ascii="Times New Roman" w:eastAsia="Times New Roman" w:hAnsi="Times New Roman" w:cs="Times New Roman"/>
           <w:sz w:val="24"/>
           <w:szCs w:val="24"/>
         </w:rPr>
-        <w:t xml:space="preserve"> writes the </w:t>
-      </w:r>
-      <w:proofErr w:type="spellStart"/>
+      </w:pPr>
       <w:r>
         <w:rPr>
           <w:rFonts w:ascii="Times New Roman" w:eastAsia="Times New Roman" w:hAnsi="Times New Roman" w:cs="Times New Roman"/>
           <w:sz w:val="24"/>
           <w:szCs w:val="24"/>
         </w:rPr>
-        <w:t>packet_array</w:t>
-      </w:r>
-      <w:proofErr w:type="spellEnd"/>
-      <w:r>
-        <w:rPr>
-          <w:rFonts w:ascii="Times New Roman" w:eastAsia="Times New Roman" w:hAnsi="Times New Roman" w:cs="Times New Roman"/>
-          <w:sz w:val="24"/>
-          <w:szCs w:val="24"/>
-        </w:rPr>
-        <w:t xml:space="preserve"> (data at this point) to a </w:t>
-      </w:r>
-      <w:proofErr w:type="spellStart"/>
-      <w:r>
-        <w:rPr>
-          <w:rFonts w:ascii="Times New Roman" w:eastAsia="Times New Roman" w:hAnsi="Times New Roman" w:cs="Times New Roman"/>
-          <w:sz w:val="24"/>
-          <w:szCs w:val="24"/>
-        </w:rPr>
-        <w:t>file_name</w:t>
-      </w:r>
-      <w:proofErr w:type="spellEnd"/>
-      <w:r>
-        <w:rPr>
-          <w:rFonts w:ascii="Times New Roman" w:eastAsia="Times New Roman" w:hAnsi="Times New Roman" w:cs="Times New Roman"/>
-          <w:sz w:val="24"/>
-          <w:szCs w:val="24"/>
-        </w:rPr>
-        <w:t xml:space="preserve"> in the local directory.</w:t>
-      </w:r>
-    </w:p>
-    <w:p>
-      <w:pPr>
-        <w:rPr>
-          <w:rFonts w:ascii="Times New Roman" w:eastAsia="Times New Roman" w:hAnsi="Times New Roman" w:cs="Times New Roman"/>
-          <w:sz w:val="24"/>
-          <w:szCs w:val="24"/>
-        </w:rPr>
-      </w:pPr>
-      <w:r>
-        <w:rPr>
-          <w:rFonts w:ascii="Times New Roman" w:eastAsia="Times New Roman" w:hAnsi="Times New Roman" w:cs="Times New Roman"/>
-          <w:sz w:val="24"/>
-          <w:szCs w:val="24"/>
-        </w:rPr>
-        <w:t xml:space="preserve">Corruptor – see UDPClient.py </w:t>
-      </w:r>
-      <w:proofErr w:type="gramStart"/>
-      <w:r>
-        <w:rPr>
-          <w:rFonts w:ascii="Times New Roman" w:eastAsia="Times New Roman" w:hAnsi="Times New Roman" w:cs="Times New Roman"/>
-          <w:sz w:val="24"/>
-          <w:szCs w:val="24"/>
-        </w:rPr>
-        <w:t>explanation</w:t>
-      </w:r>
-      <w:proofErr w:type="gramEnd"/>
+        <w:t>Corruptor – see UDPClient.py explanation</w:t>
+      </w:r>
     </w:p>
     <w:p>
       <w:pPr>
@@ -3634,7 +2776,7 @@
                     <pic:cNvPicPr/>
                   </pic:nvPicPr>
                   <pic:blipFill>
-                    <a:blip r:embed="rId15">
+                    <a:blip r:embed="rId14">
                       <a:extLst>
                         <a:ext uri="{28A0092B-C50C-407E-A947-70E740481C1C}">
                           <a14:useLocalDpi xmlns:a14="http://schemas.microsoft.com/office/drawing/2010/main" val="0"/>
@@ -3736,41 +2878,13 @@
           <w:szCs w:val="24"/>
         </w:rPr>
       </w:pPr>
-      <w:proofErr w:type="spellStart"/>
       <w:r>
         <w:rPr>
           <w:rFonts w:ascii="Times New Roman" w:eastAsia="Times New Roman" w:hAnsi="Times New Roman" w:cs="Times New Roman"/>
           <w:sz w:val="24"/>
           <w:szCs w:val="24"/>
         </w:rPr>
-        <w:t>split_packet</w:t>
-      </w:r>
-      <w:proofErr w:type="spellEnd"/>
-      <w:r>
-        <w:rPr>
-          <w:rFonts w:ascii="Times New Roman" w:eastAsia="Times New Roman" w:hAnsi="Times New Roman" w:cs="Times New Roman"/>
-          <w:sz w:val="24"/>
-          <w:szCs w:val="24"/>
-        </w:rPr>
-        <w:t xml:space="preserve">-works similarly to </w:t>
-      </w:r>
-      <w:proofErr w:type="spellStart"/>
-      <w:r>
-        <w:rPr>
-          <w:rFonts w:ascii="Times New Roman" w:eastAsia="Times New Roman" w:hAnsi="Times New Roman" w:cs="Times New Roman"/>
-          <w:sz w:val="24"/>
-          <w:szCs w:val="24"/>
-        </w:rPr>
-        <w:t>split_ack_packet</w:t>
-      </w:r>
-      <w:proofErr w:type="spellEnd"/>
-      <w:r>
-        <w:rPr>
-          <w:rFonts w:ascii="Times New Roman" w:eastAsia="Times New Roman" w:hAnsi="Times New Roman" w:cs="Times New Roman"/>
-          <w:sz w:val="24"/>
-          <w:szCs w:val="24"/>
-        </w:rPr>
-        <w:t xml:space="preserve"> from UDPClient.py but gets the data as well and returns it.</w:t>
+        <w:t>split_packet-works similarly to split_ack_packet from UDPClient.py but gets the data as well and returns it.</w:t>
       </w:r>
     </w:p>
     <w:p>
@@ -3836,71 +2950,31 @@
           <w:szCs w:val="24"/>
         </w:rPr>
       </w:pPr>
-      <w:proofErr w:type="spellStart"/>
       <w:r>
         <w:rPr>
           <w:rFonts w:ascii="Times New Roman" w:eastAsia="Times New Roman" w:hAnsi="Times New Roman" w:cs="Times New Roman"/>
           <w:sz w:val="24"/>
           <w:szCs w:val="24"/>
         </w:rPr>
-        <w:t>is_ack</w:t>
-      </w:r>
-      <w:proofErr w:type="spellEnd"/>
-      <w:r>
+        <w:t>is_ack-see UDPClient.py explanation</w:t>
+      </w:r>
+    </w:p>
+    <w:p>
+      <w:pPr>
         <w:rPr>
           <w:rFonts w:ascii="Times New Roman" w:eastAsia="Times New Roman" w:hAnsi="Times New Roman" w:cs="Times New Roman"/>
           <w:sz w:val="24"/>
           <w:szCs w:val="24"/>
         </w:rPr>
-        <w:t xml:space="preserve">-see UDPClient.py </w:t>
-      </w:r>
-      <w:proofErr w:type="gramStart"/>
+      </w:pPr>
       <w:r>
         <w:rPr>
           <w:rFonts w:ascii="Times New Roman" w:eastAsia="Times New Roman" w:hAnsi="Times New Roman" w:cs="Times New Roman"/>
           <w:sz w:val="24"/>
           <w:szCs w:val="24"/>
         </w:rPr>
-        <w:t>explanation</w:t>
-      </w:r>
-      <w:proofErr w:type="gramEnd"/>
-    </w:p>
-    <w:p>
-      <w:pPr>
-        <w:rPr>
-          <w:rFonts w:ascii="Times New Roman" w:eastAsia="Times New Roman" w:hAnsi="Times New Roman" w:cs="Times New Roman"/>
-          <w:sz w:val="24"/>
-          <w:szCs w:val="24"/>
-        </w:rPr>
-      </w:pPr>
-      <w:proofErr w:type="spellStart"/>
-      <w:r>
-        <w:rPr>
-          <w:rFonts w:ascii="Times New Roman" w:eastAsia="Times New Roman" w:hAnsi="Times New Roman" w:cs="Times New Roman"/>
-          <w:sz w:val="24"/>
-          <w:szCs w:val="24"/>
-        </w:rPr>
-        <w:t>is_corrupt</w:t>
-      </w:r>
-      <w:proofErr w:type="spellEnd"/>
-      <w:r>
-        <w:rPr>
-          <w:rFonts w:ascii="Times New Roman" w:eastAsia="Times New Roman" w:hAnsi="Times New Roman" w:cs="Times New Roman"/>
-          <w:sz w:val="24"/>
-          <w:szCs w:val="24"/>
-        </w:rPr>
-        <w:t xml:space="preserve">-see UDPClient.py </w:t>
-      </w:r>
-      <w:proofErr w:type="gramStart"/>
-      <w:r>
-        <w:rPr>
-          <w:rFonts w:ascii="Times New Roman" w:eastAsia="Times New Roman" w:hAnsi="Times New Roman" w:cs="Times New Roman"/>
-          <w:sz w:val="24"/>
-          <w:szCs w:val="24"/>
-        </w:rPr>
-        <w:t>explanation</w:t>
-      </w:r>
-      <w:proofErr w:type="gramEnd"/>
+        <w:t>is_corrupt-see UDPClient.py explanation</w:t>
+      </w:r>
     </w:p>
     <w:p>
       <w:pPr>
@@ -3965,7 +3039,6 @@
           <w:szCs w:val="24"/>
         </w:rPr>
       </w:pPr>
-      <w:proofErr w:type="spellStart"/>
       <w:r>
         <w:rPr>
           <w:rFonts w:ascii="Times New Roman" w:eastAsia="Times New Roman" w:hAnsi="Times New Roman" w:cs="Times New Roman"/>
@@ -3973,37 +3046,7 @@
           <w:sz w:val="24"/>
           <w:szCs w:val="24"/>
         </w:rPr>
-        <w:t>inc_seq_</w:t>
-      </w:r>
-      <w:proofErr w:type="gramStart"/>
-      <w:r>
-        <w:rPr>
-          <w:rFonts w:ascii="Times New Roman" w:eastAsia="Times New Roman" w:hAnsi="Times New Roman" w:cs="Times New Roman"/>
-          <w:color w:val="000000" w:themeColor="text1"/>
-          <w:sz w:val="24"/>
-          <w:szCs w:val="24"/>
-        </w:rPr>
-        <w:t>num</w:t>
-      </w:r>
-      <w:proofErr w:type="spellEnd"/>
-      <w:r>
-        <w:rPr>
-          <w:rFonts w:ascii="Times New Roman" w:eastAsia="Times New Roman" w:hAnsi="Times New Roman" w:cs="Times New Roman"/>
-          <w:color w:val="000000" w:themeColor="text1"/>
-          <w:sz w:val="24"/>
-          <w:szCs w:val="24"/>
-        </w:rPr>
-        <w:t>(</w:t>
-      </w:r>
-      <w:proofErr w:type="gramEnd"/>
-      <w:r>
-        <w:rPr>
-          <w:rFonts w:ascii="Times New Roman" w:eastAsia="Times New Roman" w:hAnsi="Times New Roman" w:cs="Times New Roman"/>
-          <w:color w:val="000000" w:themeColor="text1"/>
-          <w:sz w:val="24"/>
-          <w:szCs w:val="24"/>
-        </w:rPr>
-        <w:t>)-see UDPClient.py explanation</w:t>
+        <w:t>inc_seq_num()-see UDPClient.py explanation</w:t>
       </w:r>
       <w:r>
         <w:rPr>
@@ -4081,61 +3124,7 @@
           <w:sz w:val="24"/>
           <w:szCs w:val="24"/>
         </w:rPr>
-        <w:t xml:space="preserve">The </w:t>
-      </w:r>
-      <w:proofErr w:type="gramStart"/>
-      <w:r>
-        <w:rPr>
-          <w:rFonts w:ascii="Times New Roman" w:hAnsi="Times New Roman" w:cs="Times New Roman"/>
-          <w:sz w:val="24"/>
-          <w:szCs w:val="24"/>
-        </w:rPr>
-        <w:t>receive(</w:t>
-      </w:r>
-      <w:proofErr w:type="gramEnd"/>
-      <w:r>
-        <w:rPr>
-          <w:rFonts w:ascii="Times New Roman" w:hAnsi="Times New Roman" w:cs="Times New Roman"/>
-          <w:sz w:val="24"/>
-          <w:szCs w:val="24"/>
-        </w:rPr>
-        <w:t xml:space="preserve">) function within the </w:t>
-      </w:r>
-      <w:proofErr w:type="spellStart"/>
-      <w:r>
-        <w:rPr>
-          <w:rFonts w:ascii="Times New Roman" w:hAnsi="Times New Roman" w:cs="Times New Roman"/>
-          <w:sz w:val="24"/>
-          <w:szCs w:val="24"/>
-        </w:rPr>
-        <w:t>UDPServer</w:t>
-      </w:r>
-      <w:proofErr w:type="spellEnd"/>
-      <w:r>
-        <w:rPr>
-          <w:rFonts w:ascii="Times New Roman" w:hAnsi="Times New Roman" w:cs="Times New Roman"/>
-          <w:sz w:val="24"/>
-          <w:szCs w:val="24"/>
-        </w:rPr>
-        <w:t xml:space="preserve"> class simply takes the ACK packet and sends to the </w:t>
-      </w:r>
-      <w:proofErr w:type="spellStart"/>
-      <w:r>
-        <w:rPr>
-          <w:rFonts w:ascii="Times New Roman" w:hAnsi="Times New Roman" w:cs="Times New Roman"/>
-          <w:sz w:val="24"/>
-          <w:szCs w:val="24"/>
-        </w:rPr>
-        <w:t>UDPClient</w:t>
-      </w:r>
-      <w:proofErr w:type="spellEnd"/>
-      <w:r>
-        <w:rPr>
-          <w:rFonts w:ascii="Times New Roman" w:hAnsi="Times New Roman" w:cs="Times New Roman"/>
-          <w:sz w:val="24"/>
-          <w:szCs w:val="24"/>
-        </w:rPr>
-        <w:t>.</w:t>
+        <w:t>The receive() function within the UDPServer class simply takes the ACK packet and sends to the UDPClient.</w:t>
       </w:r>
     </w:p>
     <w:p>
@@ -4236,36 +3225,24 @@
           <w:sz w:val="24"/>
           <w:szCs w:val="24"/>
         </w:rPr>
-        <w:t xml:space="preserve">The code block above is the initialization of the </w:t>
-      </w:r>
-      <w:proofErr w:type="spellStart"/>
-      <w:r>
-        <w:rPr>
-          <w:rFonts w:ascii="Times New Roman" w:hAnsi="Times New Roman" w:cs="Times New Roman"/>
-          <w:sz w:val="24"/>
-          <w:szCs w:val="24"/>
-        </w:rPr>
-        <w:t>UDPServer</w:t>
-      </w:r>
-      <w:proofErr w:type="spellEnd"/>
-      <w:r>
-        <w:rPr>
-          <w:rFonts w:ascii="Times New Roman" w:hAnsi="Times New Roman" w:cs="Times New Roman"/>
-          <w:sz w:val="24"/>
-          <w:szCs w:val="24"/>
-        </w:rPr>
-        <w:t xml:space="preserve"> class. In this code block all necessary parameters inherent to the </w:t>
-      </w:r>
-      <w:proofErr w:type="spellStart"/>
-      <w:r>
-        <w:rPr>
-          <w:rFonts w:ascii="Times New Roman" w:hAnsi="Times New Roman" w:cs="Times New Roman"/>
-          <w:sz w:val="24"/>
-          <w:szCs w:val="24"/>
-        </w:rPr>
-        <w:t>UDPServer</w:t>
-      </w:r>
-      <w:proofErr w:type="spellEnd"/>
+        <w:t>The code block above is the initialization of the UDPServer class</w:t>
+      </w:r>
+      <w:r>
+        <w:rPr>
+          <w:rFonts w:ascii="Times New Roman" w:hAnsi="Times New Roman" w:cs="Times New Roman"/>
+          <w:sz w:val="24"/>
+          <w:szCs w:val="24"/>
+        </w:rPr>
+        <w:t>, which is the receiving side for data</w:t>
+      </w:r>
+      <w:r>
+        <w:rPr>
+          <w:rFonts w:ascii="Times New Roman" w:hAnsi="Times New Roman" w:cs="Times New Roman"/>
+          <w:sz w:val="24"/>
+          <w:szCs w:val="24"/>
+        </w:rPr>
+        <w:t>. In this code block all necessary parameters inherent to the UDPServer</w:t>
+      </w:r>
       <w:r>
         <w:rPr>
           <w:rFonts w:ascii="Times New Roman" w:hAnsi="Times New Roman" w:cs="Times New Roman"/>
@@ -4280,25 +3257,7 @@
           <w:sz w:val="24"/>
           <w:szCs w:val="24"/>
         </w:rPr>
-        <w:t xml:space="preserve"> </w:t>
-      </w:r>
-      <w:proofErr w:type="gramStart"/>
-      <w:r>
-        <w:rPr>
-          <w:rFonts w:ascii="Times New Roman" w:hAnsi="Times New Roman" w:cs="Times New Roman"/>
-          <w:sz w:val="24"/>
-          <w:szCs w:val="24"/>
-        </w:rPr>
-        <w:t>is</w:t>
-      </w:r>
-      <w:proofErr w:type="gramEnd"/>
-      <w:r>
-        <w:rPr>
-          <w:rFonts w:ascii="Times New Roman" w:hAnsi="Times New Roman" w:cs="Times New Roman"/>
-          <w:sz w:val="24"/>
-          <w:szCs w:val="24"/>
-        </w:rPr>
-        <w:t xml:space="preserve"> initialized here. Parameters include the initial</w:t>
+        <w:t xml:space="preserve"> is initialized here. Parameters include the initial</w:t>
       </w:r>
       <w:r>
         <w:rPr>
@@ -4391,43 +3350,7 @@
           <w:sz w:val="24"/>
           <w:szCs w:val="24"/>
         </w:rPr>
-        <w:t xml:space="preserve">The code block above is the beginning of the </w:t>
-      </w:r>
-      <w:proofErr w:type="spellStart"/>
-      <w:r>
-        <w:rPr>
-          <w:rFonts w:ascii="Times New Roman" w:hAnsi="Times New Roman" w:cs="Times New Roman"/>
-          <w:sz w:val="24"/>
-          <w:szCs w:val="24"/>
-        </w:rPr>
-        <w:t>next_</w:t>
-      </w:r>
-      <w:proofErr w:type="gramStart"/>
-      <w:r>
-        <w:rPr>
-          <w:rFonts w:ascii="Times New Roman" w:hAnsi="Times New Roman" w:cs="Times New Roman"/>
-          <w:sz w:val="24"/>
-          <w:szCs w:val="24"/>
-        </w:rPr>
-        <w:t>state</w:t>
-      </w:r>
-      <w:proofErr w:type="spellEnd"/>
-      <w:r>
-        <w:rPr>
-          <w:rFonts w:ascii="Times New Roman" w:hAnsi="Times New Roman" w:cs="Times New Roman"/>
-          <w:sz w:val="24"/>
-          <w:szCs w:val="24"/>
-        </w:rPr>
-        <w:t>(</w:t>
-      </w:r>
-      <w:proofErr w:type="gramEnd"/>
-      <w:r>
-        <w:rPr>
-          <w:rFonts w:ascii="Times New Roman" w:hAnsi="Times New Roman" w:cs="Times New Roman"/>
-          <w:sz w:val="24"/>
-          <w:szCs w:val="24"/>
-        </w:rPr>
-        <w:t>) function, which is the implementation of the state machine logic for the server. First the server receives the first packet, the packet is unpacked and checked for corruption, if the packet is not corrupt, the packet is put into buffer for later delivery to the application layer. The ACK packet is then assembled and is ready to be transported. The expected sequence number is then incremented.</w:t>
+        <w:t>The code block above is the beginning of the next_state() function, which is the implementation of the state machine logic for the server. First the server receives the first packet, the packet is unpacked and checked for corruption, if the packet is not corrupt, the packet is put into buffer for later delivery to the application layer. The ACK packet is then assembled and is ready to be transported. The expected sequence number is then incremented.</w:t>
       </w:r>
     </w:p>
     <w:p>
@@ -4496,43 +3419,23 @@
           <w:sz w:val="24"/>
           <w:szCs w:val="24"/>
         </w:rPr>
-        <w:t xml:space="preserve">The code block above is the continuation of the </w:t>
-      </w:r>
-      <w:proofErr w:type="spellStart"/>
-      <w:r>
-        <w:rPr>
-          <w:rFonts w:ascii="Times New Roman" w:hAnsi="Times New Roman" w:cs="Times New Roman"/>
-          <w:sz w:val="24"/>
-          <w:szCs w:val="24"/>
-        </w:rPr>
-        <w:t>next_</w:t>
-      </w:r>
-      <w:proofErr w:type="gramStart"/>
-      <w:r>
-        <w:rPr>
-          <w:rFonts w:ascii="Times New Roman" w:hAnsi="Times New Roman" w:cs="Times New Roman"/>
-          <w:sz w:val="24"/>
-          <w:szCs w:val="24"/>
-        </w:rPr>
-        <w:t>state</w:t>
-      </w:r>
-      <w:proofErr w:type="spellEnd"/>
-      <w:r>
-        <w:rPr>
-          <w:rFonts w:ascii="Times New Roman" w:hAnsi="Times New Roman" w:cs="Times New Roman"/>
-          <w:sz w:val="24"/>
-          <w:szCs w:val="24"/>
-        </w:rPr>
-        <w:t>(</w:t>
-      </w:r>
-      <w:proofErr w:type="gramEnd"/>
-      <w:r>
-        <w:rPr>
-          <w:rFonts w:ascii="Times New Roman" w:hAnsi="Times New Roman" w:cs="Times New Roman"/>
-          <w:sz w:val="24"/>
-          <w:szCs w:val="24"/>
-        </w:rPr>
-        <w:t>) function, at this point, corruption or loss of the packet is determined. This is done by using a random number generator that follows a Bernoulli distribution</w:t>
+        <w:t xml:space="preserve">The code block above is the continuation of the next_state() function, at this point, corruption or loss of the </w:t>
+      </w:r>
+      <w:r>
+        <w:rPr>
+          <w:rFonts w:ascii="Times New Roman" w:hAnsi="Times New Roman" w:cs="Times New Roman"/>
+          <w:sz w:val="24"/>
+          <w:szCs w:val="24"/>
+        </w:rPr>
+        <w:t xml:space="preserve">ACK </w:t>
+      </w:r>
+      <w:r>
+        <w:rPr>
+          <w:rFonts w:ascii="Times New Roman" w:hAnsi="Times New Roman" w:cs="Times New Roman"/>
+          <w:sz w:val="24"/>
+          <w:szCs w:val="24"/>
+        </w:rPr>
+        <w:t>packet is determined. This is done by using a random number generator that follows a Bernoulli distribution</w:t>
       </w:r>
       <w:r>
         <w:rPr>
@@ -4715,97 +3618,55 @@
           <w:sz w:val="24"/>
           <w:szCs w:val="24"/>
         </w:rPr>
-        <w:t xml:space="preserve">The code block above is where the </w:t>
-      </w:r>
-      <w:proofErr w:type="spellStart"/>
-      <w:r>
-        <w:rPr>
-          <w:rFonts w:ascii="Times New Roman" w:hAnsi="Times New Roman" w:cs="Times New Roman"/>
-          <w:sz w:val="24"/>
-          <w:szCs w:val="24"/>
-        </w:rPr>
-        <w:t>UDPServer</w:t>
-      </w:r>
-      <w:proofErr w:type="spellEnd"/>
-      <w:r>
-        <w:rPr>
-          <w:rFonts w:ascii="Times New Roman" w:hAnsi="Times New Roman" w:cs="Times New Roman"/>
-          <w:sz w:val="24"/>
-          <w:szCs w:val="24"/>
-        </w:rPr>
-        <w:t xml:space="preserve"> is executed. The address and port number </w:t>
-      </w:r>
-      <w:proofErr w:type="gramStart"/>
-      <w:r>
-        <w:rPr>
-          <w:rFonts w:ascii="Times New Roman" w:hAnsi="Times New Roman" w:cs="Times New Roman"/>
-          <w:sz w:val="24"/>
-          <w:szCs w:val="24"/>
-        </w:rPr>
-        <w:t>is</w:t>
-      </w:r>
-      <w:proofErr w:type="gramEnd"/>
-      <w:r>
-        <w:rPr>
-          <w:rFonts w:ascii="Times New Roman" w:hAnsi="Times New Roman" w:cs="Times New Roman"/>
-          <w:sz w:val="24"/>
-          <w:szCs w:val="24"/>
-        </w:rPr>
-        <w:t xml:space="preserve"> defined, loss and corruption percentages are defined, and the </w:t>
-      </w:r>
-      <w:proofErr w:type="spellStart"/>
-      <w:r>
-        <w:rPr>
-          <w:rFonts w:ascii="Times New Roman" w:hAnsi="Times New Roman" w:cs="Times New Roman"/>
-          <w:sz w:val="24"/>
-          <w:szCs w:val="24"/>
-        </w:rPr>
-        <w:t>UDPServer</w:t>
-      </w:r>
-      <w:proofErr w:type="spellEnd"/>
-      <w:r>
-        <w:rPr>
-          <w:rFonts w:ascii="Times New Roman" w:hAnsi="Times New Roman" w:cs="Times New Roman"/>
-          <w:sz w:val="24"/>
-          <w:szCs w:val="24"/>
-        </w:rPr>
-        <w:t xml:space="preserve"> class is instantiated. At first while, the server is waiting for the first packet to be sent over correctly. Following the first successfully received packet, the next while loop can then be executed, the loop will execute for as long as the packet index is less than number of packets received. If the previous sequence number is not equal to the expected sequence number, the packet index is then incremented. Once all packets are received, the data is then delivered to the application layer for the received data to be reassembled. The received data should result in a copy of the original jpeg file. Additionally, there are performance timers implemented for assessment of the performance of the </w:t>
-      </w:r>
-      <w:proofErr w:type="spellStart"/>
-      <w:r>
-        <w:rPr>
-          <w:rFonts w:ascii="Times New Roman" w:hAnsi="Times New Roman" w:cs="Times New Roman"/>
-          <w:sz w:val="24"/>
-          <w:szCs w:val="24"/>
-        </w:rPr>
-        <w:t>UDPServer</w:t>
-      </w:r>
-      <w:proofErr w:type="spellEnd"/>
-      <w:r>
-        <w:rPr>
-          <w:rFonts w:ascii="Times New Roman" w:hAnsi="Times New Roman" w:cs="Times New Roman"/>
-          <w:sz w:val="24"/>
-          <w:szCs w:val="24"/>
-        </w:rPr>
-        <w:t xml:space="preserve">. The performance of the </w:t>
-      </w:r>
-      <w:proofErr w:type="spellStart"/>
-      <w:r>
-        <w:rPr>
-          <w:rFonts w:ascii="Times New Roman" w:hAnsi="Times New Roman" w:cs="Times New Roman"/>
-          <w:sz w:val="24"/>
-          <w:szCs w:val="24"/>
-        </w:rPr>
-        <w:t>UDPServer</w:t>
-      </w:r>
-      <w:proofErr w:type="spellEnd"/>
-      <w:r>
-        <w:rPr>
-          <w:rFonts w:ascii="Times New Roman" w:hAnsi="Times New Roman" w:cs="Times New Roman"/>
-          <w:sz w:val="24"/>
-          <w:szCs w:val="24"/>
-        </w:rPr>
-        <w:t xml:space="preserve"> with respect to loss/corruption percentages, window sizes are shown in a subsequent section.</w:t>
+        <w:t xml:space="preserve">The code block above is where the UDPServer is executed. The address and port number is defined, loss and corruption percentages are defined, and the UDPServer class is instantiated. At </w:t>
+      </w:r>
+      <w:r>
+        <w:rPr>
+          <w:rFonts w:ascii="Times New Roman" w:hAnsi="Times New Roman" w:cs="Times New Roman"/>
+          <w:sz w:val="24"/>
+          <w:szCs w:val="24"/>
+        </w:rPr>
+        <w:t xml:space="preserve">the </w:t>
+      </w:r>
+      <w:r>
+        <w:rPr>
+          <w:rFonts w:ascii="Times New Roman" w:hAnsi="Times New Roman" w:cs="Times New Roman"/>
+          <w:sz w:val="24"/>
+          <w:szCs w:val="24"/>
+        </w:rPr>
+        <w:t>first while</w:t>
+      </w:r>
+      <w:r>
+        <w:rPr>
+          <w:rFonts w:ascii="Times New Roman" w:hAnsi="Times New Roman" w:cs="Times New Roman"/>
+          <w:sz w:val="24"/>
+          <w:szCs w:val="24"/>
+        </w:rPr>
+        <w:t xml:space="preserve"> loop</w:t>
+      </w:r>
+      <w:r>
+        <w:rPr>
+          <w:rFonts w:ascii="Times New Roman" w:hAnsi="Times New Roman" w:cs="Times New Roman"/>
+          <w:sz w:val="24"/>
+          <w:szCs w:val="24"/>
+        </w:rPr>
+        <w:t>, the server is waiting for the first packet to be sent over correctly. Following the first successfully received packet, the next while loop can then be executed, the loop will execute for as long as the packet index is less than number of packets received. If the previous sequence number is not equal to the expected sequence number, the packet index is then incremented. Once all packets are received, the data is then delivered to the application layer for the received data to be reassembled. The received data should result in a copy of the original jpeg file. Additionally, there are performance timers implemented for assessment of the performance of the UDPServer. The performance of the UDPServer with respect to loss/corruption percentages, window sizes</w:t>
+      </w:r>
+      <w:r>
+        <w:rPr>
+          <w:rFonts w:ascii="Times New Roman" w:hAnsi="Times New Roman" w:cs="Times New Roman"/>
+          <w:sz w:val="24"/>
+          <w:szCs w:val="24"/>
+        </w:rPr>
+        <w:t>, and timeout</w:t>
+      </w:r>
+      <w:r>
+        <w:rPr>
+          <w:rFonts w:ascii="Times New Roman" w:hAnsi="Times New Roman" w:cs="Times New Roman"/>
+          <w:sz w:val="24"/>
+          <w:szCs w:val="24"/>
+        </w:rPr>
+        <w:t xml:space="preserve"> are shown in a subsequent section.</w:t>
       </w:r>
     </w:p>
     <w:p>
@@ -4907,7 +3768,7 @@
           <w:szCs w:val="24"/>
         </w:rPr>
         <w:drawing>
-          <wp:anchor distT="0" distB="0" distL="114300" distR="114300" simplePos="0" relativeHeight="251667456" behindDoc="0" locked="0" layoutInCell="1" allowOverlap="1" wp14:anchorId="7CCC164F" wp14:editId="618C9066">
+          <wp:anchor distT="0" distB="0" distL="114300" distR="114300" simplePos="0" relativeHeight="251667456" behindDoc="0" locked="0" layoutInCell="1" allowOverlap="1" wp14:anchorId="7CCC164F" wp14:editId="2C56517B">
             <wp:simplePos x="0" y="0"/>
             <wp:positionH relativeFrom="column">
               <wp:posOffset>3188970</wp:posOffset>
@@ -4982,69 +3843,15 @@
           <w:sz w:val="24"/>
           <w:szCs w:val="24"/>
         </w:rPr>
-        <w:t xml:space="preserve"> is the at the initialization stage, both the sender and the receiver both have 0% packet loss and 0% corruption. A window size of 5 is set and a timeout of 50 </w:t>
-      </w:r>
-      <w:proofErr w:type="spellStart"/>
-      <w:r>
-        <w:rPr>
-          <w:rFonts w:ascii="Times New Roman" w:hAnsi="Times New Roman" w:cs="Times New Roman"/>
-          <w:sz w:val="24"/>
-          <w:szCs w:val="24"/>
-        </w:rPr>
-        <w:t>ms</w:t>
-      </w:r>
-      <w:proofErr w:type="spellEnd"/>
-      <w:r>
-        <w:rPr>
-          <w:rFonts w:ascii="Times New Roman" w:hAnsi="Times New Roman" w:cs="Times New Roman"/>
-          <w:sz w:val="24"/>
-          <w:szCs w:val="24"/>
-        </w:rPr>
-        <w:t xml:space="preserve"> is set on the sending side. </w:t>
-      </w:r>
-      <w:r>
-        <w:rPr>
-          <w:rFonts w:ascii="Times New Roman" w:hAnsi="Times New Roman" w:cs="Times New Roman"/>
-          <w:sz w:val="24"/>
-          <w:szCs w:val="24"/>
-        </w:rPr>
-        <w:t xml:space="preserve">The screen below </w:t>
-      </w:r>
-      <w:proofErr w:type="gramStart"/>
-      <w:r>
-        <w:rPr>
-          <w:rFonts w:ascii="Times New Roman" w:hAnsi="Times New Roman" w:cs="Times New Roman"/>
-          <w:sz w:val="24"/>
-          <w:szCs w:val="24"/>
-        </w:rPr>
-        <w:t>of</w:t>
-      </w:r>
-      <w:proofErr w:type="gramEnd"/>
-      <w:r>
-        <w:rPr>
-          <w:rFonts w:ascii="Times New Roman" w:hAnsi="Times New Roman" w:cs="Times New Roman"/>
-          <w:sz w:val="24"/>
-          <w:szCs w:val="24"/>
-        </w:rPr>
-        <w:t xml:space="preserve"> the right </w:t>
-      </w:r>
-      <w:proofErr w:type="gramStart"/>
-      <w:r>
-        <w:rPr>
-          <w:rFonts w:ascii="Times New Roman" w:hAnsi="Times New Roman" w:cs="Times New Roman"/>
-          <w:sz w:val="24"/>
-          <w:szCs w:val="24"/>
-        </w:rPr>
-        <w:t>shows</w:t>
-      </w:r>
-      <w:proofErr w:type="gramEnd"/>
-      <w:r>
-        <w:rPr>
-          <w:rFonts w:ascii="Times New Roman" w:hAnsi="Times New Roman" w:cs="Times New Roman"/>
-          <w:sz w:val="24"/>
-          <w:szCs w:val="24"/>
-        </w:rPr>
-        <w:t xml:space="preserve"> completion stage of code execution.</w:t>
+        <w:t xml:space="preserve"> is the at the initialization stage, both the sender and the receiver both have 0% packet loss and 0% corruption. A window size of 5 is set and a timeout of 50 ms is set on the sending side. </w:t>
+      </w:r>
+      <w:r>
+        <w:rPr>
+          <w:rFonts w:ascii="Times New Roman" w:hAnsi="Times New Roman" w:cs="Times New Roman"/>
+          <w:sz w:val="24"/>
+          <w:szCs w:val="24"/>
+        </w:rPr>
+        <w:t>The screen below of the right shows completion stage of code execution.</w:t>
       </w:r>
     </w:p>
     <w:p>
@@ -5063,7 +3870,7 @@
           <w:szCs w:val="24"/>
         </w:rPr>
         <w:drawing>
-          <wp:anchor distT="0" distB="0" distL="114300" distR="114300" simplePos="0" relativeHeight="251666432" behindDoc="0" locked="0" layoutInCell="1" allowOverlap="1" wp14:anchorId="2B3310D5" wp14:editId="1A23915E">
+          <wp:anchor distT="0" distB="0" distL="114300" distR="114300" simplePos="0" relativeHeight="251666432" behindDoc="0" locked="0" layoutInCell="1" allowOverlap="1" wp14:anchorId="2B3310D5" wp14:editId="6707ABCA">
             <wp:simplePos x="0" y="0"/>
             <wp:positionH relativeFrom="margin">
               <wp:posOffset>-22860</wp:posOffset>
@@ -5278,7 +4085,7 @@
           <w:szCs w:val="24"/>
         </w:rPr>
         <w:drawing>
-          <wp:anchor distT="0" distB="0" distL="114300" distR="114300" simplePos="0" relativeHeight="251669504" behindDoc="0" locked="0" layoutInCell="1" allowOverlap="1" wp14:anchorId="1C617042" wp14:editId="6ED5C641">
+          <wp:anchor distT="0" distB="0" distL="114300" distR="114300" simplePos="0" relativeHeight="251669504" behindDoc="0" locked="0" layoutInCell="1" allowOverlap="1" wp14:anchorId="1C617042" wp14:editId="53D32A39">
             <wp:simplePos x="0" y="0"/>
             <wp:positionH relativeFrom="column">
               <wp:posOffset>3124200</wp:posOffset>
@@ -5345,7 +4152,7 @@
           <w:szCs w:val="24"/>
         </w:rPr>
         <w:drawing>
-          <wp:anchor distT="0" distB="0" distL="114300" distR="114300" simplePos="0" relativeHeight="251668480" behindDoc="0" locked="0" layoutInCell="1" allowOverlap="1" wp14:anchorId="34C319D1" wp14:editId="1A73FDA1">
+          <wp:anchor distT="0" distB="0" distL="114300" distR="114300" simplePos="0" relativeHeight="251668480" behindDoc="0" locked="0" layoutInCell="1" allowOverlap="1" wp14:anchorId="34C319D1" wp14:editId="0BA4FEE4">
             <wp:simplePos x="0" y="0"/>
             <wp:positionH relativeFrom="column">
               <wp:posOffset>-149225</wp:posOffset>
@@ -5507,7 +4314,7 @@
         </w:rPr>
         <w:lastRenderedPageBreak/>
         <w:drawing>
-          <wp:anchor distT="0" distB="0" distL="114300" distR="114300" simplePos="0" relativeHeight="251671552" behindDoc="0" locked="0" layoutInCell="1" allowOverlap="1" wp14:anchorId="75BACCB9" wp14:editId="176F0DE0">
+          <wp:anchor distT="0" distB="0" distL="114300" distR="114300" simplePos="0" relativeHeight="251671552" behindDoc="0" locked="0" layoutInCell="1" allowOverlap="1" wp14:anchorId="75BACCB9" wp14:editId="5FEFBFFC">
             <wp:simplePos x="0" y="0"/>
             <wp:positionH relativeFrom="column">
               <wp:posOffset>3048000</wp:posOffset>
@@ -5574,7 +4381,7 @@
           <w:szCs w:val="24"/>
         </w:rPr>
         <w:drawing>
-          <wp:anchor distT="0" distB="0" distL="114300" distR="114300" simplePos="0" relativeHeight="251670528" behindDoc="0" locked="0" layoutInCell="1" allowOverlap="1" wp14:anchorId="1660C510" wp14:editId="334C769C">
+          <wp:anchor distT="0" distB="0" distL="114300" distR="114300" simplePos="0" relativeHeight="251670528" behindDoc="0" locked="0" layoutInCell="1" allowOverlap="1" wp14:anchorId="1660C510" wp14:editId="4CEDF57E">
             <wp:simplePos x="0" y="0"/>
             <wp:positionH relativeFrom="column">
               <wp:posOffset>-152400</wp:posOffset>
@@ -5661,7 +4468,7 @@
           <w:szCs w:val="24"/>
         </w:rPr>
         <w:drawing>
-          <wp:anchor distT="0" distB="0" distL="114300" distR="114300" simplePos="0" relativeHeight="251673600" behindDoc="0" locked="0" layoutInCell="1" allowOverlap="1" wp14:anchorId="7FB257D4" wp14:editId="3EF40ABB">
+          <wp:anchor distT="0" distB="0" distL="114300" distR="114300" simplePos="0" relativeHeight="251673600" behindDoc="0" locked="0" layoutInCell="1" allowOverlap="1" wp14:anchorId="7FB257D4" wp14:editId="2B509196">
             <wp:simplePos x="0" y="0"/>
             <wp:positionH relativeFrom="column">
               <wp:posOffset>2987040</wp:posOffset>
@@ -5722,43 +4529,7 @@
           <w:sz w:val="24"/>
           <w:szCs w:val="24"/>
         </w:rPr>
-        <w:t xml:space="preserve">The screenshot below on the left shows the initialization step of scenario 4, it can </w:t>
-      </w:r>
-      <w:proofErr w:type="gramStart"/>
-      <w:r>
-        <w:rPr>
-          <w:rFonts w:ascii="Times New Roman" w:hAnsi="Times New Roman" w:cs="Times New Roman"/>
-          <w:sz w:val="24"/>
-          <w:szCs w:val="24"/>
-        </w:rPr>
-        <w:t>been</w:t>
-      </w:r>
-      <w:proofErr w:type="gramEnd"/>
-      <w:r>
-        <w:rPr>
-          <w:rFonts w:ascii="Times New Roman" w:hAnsi="Times New Roman" w:cs="Times New Roman"/>
-          <w:sz w:val="24"/>
-          <w:szCs w:val="24"/>
-        </w:rPr>
-        <w:t xml:space="preserve"> on the bottom screen that the ACK packet loss is set to 10%, all other corruption and loss percentages are shown to be set to 0%. The sending side timeout and window size to set </w:t>
-      </w:r>
-      <w:proofErr w:type="gramStart"/>
-      <w:r>
-        <w:rPr>
-          <w:rFonts w:ascii="Times New Roman" w:hAnsi="Times New Roman" w:cs="Times New Roman"/>
-          <w:sz w:val="24"/>
-          <w:szCs w:val="24"/>
-        </w:rPr>
-        <w:t>similar to</w:t>
-      </w:r>
-      <w:proofErr w:type="gramEnd"/>
-      <w:r>
-        <w:rPr>
-          <w:rFonts w:ascii="Times New Roman" w:hAnsi="Times New Roman" w:cs="Times New Roman"/>
-          <w:sz w:val="24"/>
-          <w:szCs w:val="24"/>
-        </w:rPr>
-        <w:t xml:space="preserve"> all other scenarios. The screenshot on the right shows the completion of the execution, showing a successful data transfer.</w:t>
+        <w:t>The screenshot below on the left shows the initialization step of scenario 4, it can been on the bottom screen that the ACK packet loss is set to 10%, all other corruption and loss percentages are shown to be set to 0%. The sending side timeout and window size to set similar to all other scenarios. The screenshot on the right shows the completion of the execution, showing a successful data transfer.</w:t>
       </w:r>
     </w:p>
     <w:p>
@@ -5777,7 +4548,7 @@
           <w:szCs w:val="24"/>
         </w:rPr>
         <w:drawing>
-          <wp:anchor distT="0" distB="0" distL="114300" distR="114300" simplePos="0" relativeHeight="251672576" behindDoc="0" locked="0" layoutInCell="1" allowOverlap="1" wp14:anchorId="23B2E861" wp14:editId="574CF8DD">
+          <wp:anchor distT="0" distB="0" distL="114300" distR="114300" simplePos="0" relativeHeight="251672576" behindDoc="0" locked="0" layoutInCell="1" allowOverlap="1" wp14:anchorId="23B2E861" wp14:editId="37469F0D">
             <wp:simplePos x="0" y="0"/>
             <wp:positionH relativeFrom="margin">
               <wp:align>left</wp:align>
@@ -5874,7 +4645,7 @@
           <w:szCs w:val="24"/>
         </w:rPr>
         <w:drawing>
-          <wp:anchor distT="0" distB="0" distL="114300" distR="114300" simplePos="0" relativeHeight="251675648" behindDoc="0" locked="0" layoutInCell="1" allowOverlap="1" wp14:anchorId="55E2375B" wp14:editId="4F7BB148">
+          <wp:anchor distT="0" distB="0" distL="114300" distR="114300" simplePos="0" relativeHeight="251675648" behindDoc="0" locked="0" layoutInCell="1" allowOverlap="1" wp14:anchorId="55E2375B" wp14:editId="674759A3">
             <wp:simplePos x="0" y="0"/>
             <wp:positionH relativeFrom="margin">
               <wp:posOffset>3096895</wp:posOffset>
@@ -5947,7 +4718,7 @@
           <w:szCs w:val="24"/>
         </w:rPr>
         <w:drawing>
-          <wp:anchor distT="0" distB="0" distL="114300" distR="114300" simplePos="0" relativeHeight="251674624" behindDoc="0" locked="0" layoutInCell="1" allowOverlap="1" wp14:anchorId="48AFC787" wp14:editId="407123EA">
+          <wp:anchor distT="0" distB="0" distL="114300" distR="114300" simplePos="0" relativeHeight="251674624" behindDoc="0" locked="0" layoutInCell="1" allowOverlap="1" wp14:anchorId="48AFC787" wp14:editId="6204A553">
             <wp:simplePos x="0" y="0"/>
             <wp:positionH relativeFrom="column">
               <wp:posOffset>-190500</wp:posOffset>
@@ -7958,25 +6729,7 @@
           <w:sz w:val="24"/>
           <w:szCs w:val="24"/>
         </w:rPr>
-        <w:t xml:space="preserve"> increase as the server-side loss is increased. This is most likely due to the way our client-side code handles invalid or missing Ack messages from the server. Another item of note when comparing phase 3 results to phase 4 results, we see a much larger value for Elapsed Time as the corruption/loss parameters are increased towards 60%. We see delays of up to 70 seconds to transfer the file using only timeout’s and no invalid Ack </w:t>
-      </w:r>
-      <w:proofErr w:type="gramStart"/>
-      <w:r>
-        <w:rPr>
-          <w:rFonts w:ascii="Times New Roman" w:hAnsi="Times New Roman" w:cs="Times New Roman"/>
-          <w:sz w:val="24"/>
-          <w:szCs w:val="24"/>
-        </w:rPr>
-        <w:t>ID’s</w:t>
-      </w:r>
-      <w:proofErr w:type="gramEnd"/>
-      <w:r>
-        <w:rPr>
-          <w:rFonts w:ascii="Times New Roman" w:hAnsi="Times New Roman" w:cs="Times New Roman"/>
-          <w:sz w:val="24"/>
-          <w:szCs w:val="24"/>
-        </w:rPr>
-        <w:t xml:space="preserve"> like we did in Phase 3.</w:t>
+        <w:t xml:space="preserve"> increase as the server-side loss is increased. This is most likely due to the way our client-side code handles invalid or missing Ack messages from the server. Another item of note when comparing phase 3 results to phase 4 results, we see a much larger value for Elapsed Time as the corruption/loss parameters are increased towards 60%. We see delays of up to 70 seconds to transfer the file using only timeout’s and no invalid Ack ID’s like we did in Phase 3.</w:t>
       </w:r>
     </w:p>
     <w:p>

</xml_diff>

<commit_message>
Update to Phase 5 Doc
</commit_message>
<xml_diff>
--- a/design_phase5.docx
+++ b/design_phase5.docx
@@ -1104,7 +1104,7 @@
         </w:rPr>
         <w:lastRenderedPageBreak/>
         <w:drawing>
-          <wp:anchor distT="0" distB="0" distL="114300" distR="114300" simplePos="0" relativeHeight="251678720" behindDoc="0" locked="0" layoutInCell="1" allowOverlap="1" wp14:anchorId="2B26DCFB" wp14:editId="0FB2CA88">
+          <wp:anchor distT="0" distB="0" distL="114300" distR="114300" simplePos="0" relativeHeight="251678720" behindDoc="0" locked="0" layoutInCell="1" allowOverlap="1" wp14:anchorId="2B26DCFB" wp14:editId="1B0603E4">
             <wp:simplePos x="0" y="0"/>
             <wp:positionH relativeFrom="margin">
               <wp:posOffset>472440</wp:posOffset>
@@ -1931,10 +1931,10 @@
           <w:szCs w:val="24"/>
         </w:rPr>
         <w:drawing>
-          <wp:inline distT="0" distB="0" distL="0" distR="0" wp14:anchorId="00B1685E" wp14:editId="2989B6B8">
-            <wp:extent cx="6081544" cy="1287780"/>
-            <wp:effectExtent l="0" t="0" r="0" b="7620"/>
-            <wp:docPr id="1835017323" name="Picture 1" descr="A computer code on a black background&#10;&#10;Description automatically generated"/>
+          <wp:inline distT="0" distB="0" distL="0" distR="0" wp14:anchorId="4A14C9EB" wp14:editId="08343098">
+            <wp:extent cx="5943600" cy="1392555"/>
+            <wp:effectExtent l="0" t="0" r="0" b="0"/>
+            <wp:docPr id="1974356756" name="Picture 1" descr="A computer screen shot of a code&#10;&#10;Description automatically generated"/>
             <wp:cNvGraphicFramePr>
               <a:graphicFrameLocks xmlns:a="http://schemas.openxmlformats.org/drawingml/2006/main" noChangeAspect="1"/>
             </wp:cNvGraphicFramePr>
@@ -1942,7 +1942,7 @@
               <a:graphicData uri="http://schemas.openxmlformats.org/drawingml/2006/picture">
                 <pic:pic xmlns:pic="http://schemas.openxmlformats.org/drawingml/2006/picture">
                   <pic:nvPicPr>
-                    <pic:cNvPr id="1835017323" name="Picture 1" descr="A computer code on a black background&#10;&#10;Description automatically generated"/>
+                    <pic:cNvPr id="1974356756" name="Picture 1" descr="A computer screen shot of a code&#10;&#10;Description automatically generated"/>
                     <pic:cNvPicPr/>
                   </pic:nvPicPr>
                   <pic:blipFill>
@@ -1954,7 +1954,7 @@
                   <pic:spPr>
                     <a:xfrm>
                       <a:off x="0" y="0"/>
-                      <a:ext cx="6090474" cy="1289671"/>
+                      <a:ext cx="5943600" cy="1392555"/>
                     </a:xfrm>
                     <a:prstGeom prst="rect">
                       <a:avLst/>
@@ -2077,7 +2077,47 @@
           <w:sz w:val="24"/>
           <w:szCs w:val="24"/>
         </w:rPr>
-        <w:t>Once in this function, the corruption and loss is determined prior to sending by the np.random.choice() python function. This function follows a Bernoulli distribution based on the probability of corruption or loss. This Bernoulli distribution can be equated to a weight coin flip, where 1 denotes a corrupted or loss packet and a 0 denotes a packet with no corruption or loss. If the packet is slated for corruption, the packet will be put through the corruptor function prior to being sent. If the packet is slated for loss, the packet will simply not be sent by the sender.</w:t>
+        <w:t>Once in this function, the corruption and loss is determined prior to sending by the np.random.choice() python function. This function follows a Bernoulli distribution based on the probability of corruption or loss. This Bernoulli distribution can be equated to a weight coin flip, where 1 denotes a corrupted or loss packet and a 0 denotes a packet with no corruption or loss. If the packet is slated for corruption</w:t>
+      </w:r>
+      <w:r>
+        <w:rPr>
+          <w:rFonts w:ascii="Times New Roman" w:hAnsi="Times New Roman" w:cs="Times New Roman"/>
+          <w:sz w:val="24"/>
+          <w:szCs w:val="24"/>
+        </w:rPr>
+        <w:t xml:space="preserve"> and no loss</w:t>
+      </w:r>
+      <w:r>
+        <w:rPr>
+          <w:rFonts w:ascii="Times New Roman" w:hAnsi="Times New Roman" w:cs="Times New Roman"/>
+          <w:sz w:val="24"/>
+          <w:szCs w:val="24"/>
+        </w:rPr>
+        <w:t xml:space="preserve">, the packet will be put through the corruptor function prior to being sent. If the packet is slated for </w:t>
+      </w:r>
+      <w:r>
+        <w:rPr>
+          <w:rFonts w:ascii="Times New Roman" w:hAnsi="Times New Roman" w:cs="Times New Roman"/>
+          <w:sz w:val="24"/>
+          <w:szCs w:val="24"/>
+        </w:rPr>
+        <w:t>no loss and no corruption</w:t>
+      </w:r>
+      <w:r>
+        <w:rPr>
+          <w:rFonts w:ascii="Times New Roman" w:hAnsi="Times New Roman" w:cs="Times New Roman"/>
+          <w:sz w:val="24"/>
+          <w:szCs w:val="24"/>
+        </w:rPr>
+        <w:t xml:space="preserve">, </w:t>
+      </w:r>
+      <w:r>
+        <w:rPr>
+          <w:rFonts w:ascii="Times New Roman" w:hAnsi="Times New Roman" w:cs="Times New Roman"/>
+          <w:sz w:val="24"/>
+          <w:szCs w:val="24"/>
+        </w:rPr>
+        <w:t>the packet will simply by sent and its correct form. Lastly, if the packet is slated for loss and no corruption, the packet will simply not be sent.</w:t>
       </w:r>
     </w:p>
     <w:p>
@@ -2104,7 +2144,6 @@
           <w:sz w:val="24"/>
           <w:szCs w:val="24"/>
         </w:rPr>
-        <w:lastRenderedPageBreak/>
         <w:drawing>
           <wp:inline distT="0" distB="0" distL="0" distR="0" wp14:anchorId="71BEBE87" wp14:editId="3A2D3FCC">
             <wp:extent cx="5943600" cy="3966845"/>
@@ -2301,7 +2340,6 @@
           <w:sz w:val="24"/>
           <w:szCs w:val="24"/>
         </w:rPr>
-        <w:lastRenderedPageBreak/>
         <w:drawing>
           <wp:anchor distT="0" distB="0" distL="114300" distR="114300" simplePos="0" relativeHeight="251681792" behindDoc="0" locked="0" layoutInCell="1" allowOverlap="1" wp14:anchorId="23BF8CC5" wp14:editId="47D7BD6C">
             <wp:simplePos x="0" y="0"/>
@@ -2359,6 +2397,7 @@
       <w:r>
         <w:rPr>
           <w:rFonts w:ascii="Times New Roman" w:hAnsi="Times New Roman" w:cs="Times New Roman"/>
+          <w:noProof/>
           <w:sz w:val="24"/>
           <w:szCs w:val="24"/>
         </w:rPr>
@@ -2528,48 +2567,13 @@
           <w:szCs w:val="24"/>
         </w:rPr>
       </w:pPr>
-    </w:p>
-    <w:p>
-      <w:pPr>
-        <w:rPr>
-          <w:rFonts w:ascii="Times New Roman" w:hAnsi="Times New Roman" w:cs="Times New Roman"/>
-          <w:sz w:val="24"/>
-          <w:szCs w:val="24"/>
-        </w:rPr>
-      </w:pPr>
-    </w:p>
-    <w:p>
-      <w:pPr>
-        <w:rPr>
-          <w:rFonts w:ascii="Times New Roman" w:hAnsi="Times New Roman" w:cs="Times New Roman"/>
-          <w:sz w:val="24"/>
-          <w:szCs w:val="24"/>
-        </w:rPr>
-      </w:pPr>
-    </w:p>
-    <w:p>
-      <w:pPr>
-        <w:rPr>
-          <w:rFonts w:ascii="Times New Roman" w:hAnsi="Times New Roman" w:cs="Times New Roman"/>
-          <w:sz w:val="24"/>
-          <w:szCs w:val="24"/>
-        </w:rPr>
-      </w:pPr>
-    </w:p>
-    <w:p>
-      <w:pPr>
-        <w:rPr>
-          <w:rFonts w:ascii="Times New Roman" w:hAnsi="Times New Roman" w:cs="Times New Roman"/>
-          <w:sz w:val="24"/>
-          <w:szCs w:val="24"/>
-        </w:rPr>
-      </w:pPr>
-      <w:r>
-        <w:rPr>
-          <w:rFonts w:ascii="Times New Roman" w:hAnsi="Times New Roman" w:cs="Times New Roman"/>
-          <w:sz w:val="24"/>
-          <w:szCs w:val="24"/>
-        </w:rPr>
+      <w:r>
+        <w:rPr>
+          <w:rFonts w:ascii="Times New Roman" w:hAnsi="Times New Roman" w:cs="Times New Roman"/>
+          <w:sz w:val="24"/>
+          <w:szCs w:val="24"/>
+        </w:rPr>
+        <w:lastRenderedPageBreak/>
         <w:t>UDPSe</w:t>
       </w:r>
       <w:r>
@@ -2672,7 +2676,7 @@
         </w:rPr>
         <w:lastRenderedPageBreak/>
         <w:drawing>
-          <wp:inline distT="0" distB="0" distL="0" distR="0" wp14:anchorId="6C575898" wp14:editId="0680A125">
+          <wp:inline distT="0" distB="0" distL="0" distR="0" wp14:anchorId="6C575898" wp14:editId="1EEA3BD4">
             <wp:extent cx="4572000" cy="3028950"/>
             <wp:effectExtent l="0" t="0" r="0" b="0"/>
             <wp:docPr id="2086703491" name="Picture 2086703491" descr="A computer screen shot of a program code&#10;&#10;Description automatically generated"/>
@@ -3364,15 +3368,14 @@
       <w:r>
         <w:rPr>
           <w:rFonts w:ascii="Times New Roman" w:hAnsi="Times New Roman" w:cs="Times New Roman"/>
-          <w:noProof/>
           <w:sz w:val="24"/>
           <w:szCs w:val="24"/>
         </w:rPr>
         <w:drawing>
-          <wp:inline distT="0" distB="0" distL="0" distR="0" wp14:anchorId="7A7F5850" wp14:editId="29A3BA36">
-            <wp:extent cx="5943600" cy="1475740"/>
+          <wp:inline distT="0" distB="0" distL="0" distR="0" wp14:anchorId="03F2E1C6" wp14:editId="4DF41689">
+            <wp:extent cx="5943600" cy="1504950"/>
             <wp:effectExtent l="0" t="0" r="0" b="0"/>
-            <wp:docPr id="578849907" name="Picture 1" descr="A computer code on a black background&#10;&#10;Description automatically generated"/>
+            <wp:docPr id="1490828934" name="Picture 1" descr="A computer code on a black background&#10;&#10;Description automatically generated"/>
             <wp:cNvGraphicFramePr>
               <a:graphicFrameLocks xmlns:a="http://schemas.openxmlformats.org/drawingml/2006/main" noChangeAspect="1"/>
             </wp:cNvGraphicFramePr>
@@ -3380,7 +3383,7 @@
               <a:graphicData uri="http://schemas.openxmlformats.org/drawingml/2006/picture">
                 <pic:pic xmlns:pic="http://schemas.openxmlformats.org/drawingml/2006/picture">
                   <pic:nvPicPr>
-                    <pic:cNvPr id="578849907" name="Picture 1" descr="A computer code on a black background&#10;&#10;Description automatically generated"/>
+                    <pic:cNvPr id="1490828934" name="Picture 1" descr="A computer code on a black background&#10;&#10;Description automatically generated"/>
                     <pic:cNvPicPr/>
                   </pic:nvPicPr>
                   <pic:blipFill>
@@ -3392,7 +3395,7 @@
                   <pic:spPr>
                     <a:xfrm>
                       <a:off x="0" y="0"/>
-                      <a:ext cx="5943600" cy="1475740"/>
+                      <a:ext cx="5943600" cy="1504950"/>
                     </a:xfrm>
                     <a:prstGeom prst="rect">
                       <a:avLst/>
@@ -3419,7 +3422,23 @@
           <w:sz w:val="24"/>
           <w:szCs w:val="24"/>
         </w:rPr>
-        <w:t xml:space="preserve">The code block above is the continuation of the next_state() function, at this point, corruption or loss of the </w:t>
+        <w:t xml:space="preserve">The code block above is the continuation of the next_state() function, at this point, corruption </w:t>
+      </w:r>
+      <w:r>
+        <w:rPr>
+          <w:rFonts w:ascii="Times New Roman" w:hAnsi="Times New Roman" w:cs="Times New Roman"/>
+          <w:sz w:val="24"/>
+          <w:szCs w:val="24"/>
+        </w:rPr>
+        <w:t>and</w:t>
+      </w:r>
+      <w:r>
+        <w:rPr>
+          <w:rFonts w:ascii="Times New Roman" w:hAnsi="Times New Roman" w:cs="Times New Roman"/>
+          <w:sz w:val="24"/>
+          <w:szCs w:val="24"/>
+        </w:rPr>
+        <w:t xml:space="preserve"> loss of the </w:t>
       </w:r>
       <w:r>
         <w:rPr>
@@ -3459,7 +3478,23 @@
           <w:sz w:val="24"/>
           <w:szCs w:val="24"/>
         </w:rPr>
-        <w:t>is run through the corruptor function. Similarly, packet loss is determined, if the packet is not selected to be lost, the ACK packet is then sent to the client.</w:t>
+        <w:t>is run through the corruptor function</w:t>
+      </w:r>
+      <w:r>
+        <w:rPr>
+          <w:rFonts w:ascii="Times New Roman" w:hAnsi="Times New Roman" w:cs="Times New Roman"/>
+          <w:sz w:val="24"/>
+          <w:szCs w:val="24"/>
+        </w:rPr>
+        <w:t xml:space="preserve"> and sent</w:t>
+      </w:r>
+      <w:r>
+        <w:rPr>
+          <w:rFonts w:ascii="Times New Roman" w:hAnsi="Times New Roman" w:cs="Times New Roman"/>
+          <w:sz w:val="24"/>
+          <w:szCs w:val="24"/>
+        </w:rPr>
+        <w:t>. Similarly, packet loss is determined, if the packet is not selected to be lost, the ACK packet is then sent to the client.</w:t>
       </w:r>
     </w:p>
     <w:p>
@@ -3768,7 +3803,7 @@
           <w:szCs w:val="24"/>
         </w:rPr>
         <w:drawing>
-          <wp:anchor distT="0" distB="0" distL="114300" distR="114300" simplePos="0" relativeHeight="251667456" behindDoc="0" locked="0" layoutInCell="1" allowOverlap="1" wp14:anchorId="7CCC164F" wp14:editId="2C56517B">
+          <wp:anchor distT="0" distB="0" distL="114300" distR="114300" simplePos="0" relativeHeight="251667456" behindDoc="0" locked="0" layoutInCell="1" allowOverlap="1" wp14:anchorId="7CCC164F" wp14:editId="2AE499BA">
             <wp:simplePos x="0" y="0"/>
             <wp:positionH relativeFrom="column">
               <wp:posOffset>3188970</wp:posOffset>
@@ -3870,7 +3905,7 @@
           <w:szCs w:val="24"/>
         </w:rPr>
         <w:drawing>
-          <wp:anchor distT="0" distB="0" distL="114300" distR="114300" simplePos="0" relativeHeight="251666432" behindDoc="0" locked="0" layoutInCell="1" allowOverlap="1" wp14:anchorId="2B3310D5" wp14:editId="6707ABCA">
+          <wp:anchor distT="0" distB="0" distL="114300" distR="114300" simplePos="0" relativeHeight="251666432" behindDoc="0" locked="0" layoutInCell="1" allowOverlap="1" wp14:anchorId="2B3310D5" wp14:editId="11DEC97E">
             <wp:simplePos x="0" y="0"/>
             <wp:positionH relativeFrom="margin">
               <wp:posOffset>-22860</wp:posOffset>
@@ -4085,7 +4120,7 @@
           <w:szCs w:val="24"/>
         </w:rPr>
         <w:drawing>
-          <wp:anchor distT="0" distB="0" distL="114300" distR="114300" simplePos="0" relativeHeight="251669504" behindDoc="0" locked="0" layoutInCell="1" allowOverlap="1" wp14:anchorId="1C617042" wp14:editId="53D32A39">
+          <wp:anchor distT="0" distB="0" distL="114300" distR="114300" simplePos="0" relativeHeight="251669504" behindDoc="0" locked="0" layoutInCell="1" allowOverlap="1" wp14:anchorId="1C617042" wp14:editId="6868A715">
             <wp:simplePos x="0" y="0"/>
             <wp:positionH relativeFrom="column">
               <wp:posOffset>3124200</wp:posOffset>
@@ -4152,7 +4187,7 @@
           <w:szCs w:val="24"/>
         </w:rPr>
         <w:drawing>
-          <wp:anchor distT="0" distB="0" distL="114300" distR="114300" simplePos="0" relativeHeight="251668480" behindDoc="0" locked="0" layoutInCell="1" allowOverlap="1" wp14:anchorId="34C319D1" wp14:editId="0BA4FEE4">
+          <wp:anchor distT="0" distB="0" distL="114300" distR="114300" simplePos="0" relativeHeight="251668480" behindDoc="0" locked="0" layoutInCell="1" allowOverlap="1" wp14:anchorId="34C319D1" wp14:editId="7A0D39A0">
             <wp:simplePos x="0" y="0"/>
             <wp:positionH relativeFrom="column">
               <wp:posOffset>-149225</wp:posOffset>
@@ -4314,7 +4349,7 @@
         </w:rPr>
         <w:lastRenderedPageBreak/>
         <w:drawing>
-          <wp:anchor distT="0" distB="0" distL="114300" distR="114300" simplePos="0" relativeHeight="251671552" behindDoc="0" locked="0" layoutInCell="1" allowOverlap="1" wp14:anchorId="75BACCB9" wp14:editId="5FEFBFFC">
+          <wp:anchor distT="0" distB="0" distL="114300" distR="114300" simplePos="0" relativeHeight="251671552" behindDoc="0" locked="0" layoutInCell="1" allowOverlap="1" wp14:anchorId="75BACCB9" wp14:editId="496D1D63">
             <wp:simplePos x="0" y="0"/>
             <wp:positionH relativeFrom="column">
               <wp:posOffset>3048000</wp:posOffset>
@@ -4381,7 +4416,7 @@
           <w:szCs w:val="24"/>
         </w:rPr>
         <w:drawing>
-          <wp:anchor distT="0" distB="0" distL="114300" distR="114300" simplePos="0" relativeHeight="251670528" behindDoc="0" locked="0" layoutInCell="1" allowOverlap="1" wp14:anchorId="1660C510" wp14:editId="4CEDF57E">
+          <wp:anchor distT="0" distB="0" distL="114300" distR="114300" simplePos="0" relativeHeight="251670528" behindDoc="0" locked="0" layoutInCell="1" allowOverlap="1" wp14:anchorId="1660C510" wp14:editId="3A257102">
             <wp:simplePos x="0" y="0"/>
             <wp:positionH relativeFrom="column">
               <wp:posOffset>-152400</wp:posOffset>
@@ -4468,7 +4503,7 @@
           <w:szCs w:val="24"/>
         </w:rPr>
         <w:drawing>
-          <wp:anchor distT="0" distB="0" distL="114300" distR="114300" simplePos="0" relativeHeight="251673600" behindDoc="0" locked="0" layoutInCell="1" allowOverlap="1" wp14:anchorId="7FB257D4" wp14:editId="2B509196">
+          <wp:anchor distT="0" distB="0" distL="114300" distR="114300" simplePos="0" relativeHeight="251673600" behindDoc="0" locked="0" layoutInCell="1" allowOverlap="1" wp14:anchorId="7FB257D4" wp14:editId="7806DBA6">
             <wp:simplePos x="0" y="0"/>
             <wp:positionH relativeFrom="column">
               <wp:posOffset>2987040</wp:posOffset>
@@ -4548,7 +4583,7 @@
           <w:szCs w:val="24"/>
         </w:rPr>
         <w:drawing>
-          <wp:anchor distT="0" distB="0" distL="114300" distR="114300" simplePos="0" relativeHeight="251672576" behindDoc="0" locked="0" layoutInCell="1" allowOverlap="1" wp14:anchorId="23B2E861" wp14:editId="37469F0D">
+          <wp:anchor distT="0" distB="0" distL="114300" distR="114300" simplePos="0" relativeHeight="251672576" behindDoc="0" locked="0" layoutInCell="1" allowOverlap="1" wp14:anchorId="23B2E861" wp14:editId="0EC6B47D">
             <wp:simplePos x="0" y="0"/>
             <wp:positionH relativeFrom="margin">
               <wp:align>left</wp:align>
@@ -4645,7 +4680,7 @@
           <w:szCs w:val="24"/>
         </w:rPr>
         <w:drawing>
-          <wp:anchor distT="0" distB="0" distL="114300" distR="114300" simplePos="0" relativeHeight="251675648" behindDoc="0" locked="0" layoutInCell="1" allowOverlap="1" wp14:anchorId="55E2375B" wp14:editId="674759A3">
+          <wp:anchor distT="0" distB="0" distL="114300" distR="114300" simplePos="0" relativeHeight="251675648" behindDoc="0" locked="0" layoutInCell="1" allowOverlap="1" wp14:anchorId="55E2375B" wp14:editId="67AA63E2">
             <wp:simplePos x="0" y="0"/>
             <wp:positionH relativeFrom="margin">
               <wp:posOffset>3096895</wp:posOffset>
@@ -4718,7 +4753,7 @@
           <w:szCs w:val="24"/>
         </w:rPr>
         <w:drawing>
-          <wp:anchor distT="0" distB="0" distL="114300" distR="114300" simplePos="0" relativeHeight="251674624" behindDoc="0" locked="0" layoutInCell="1" allowOverlap="1" wp14:anchorId="48AFC787" wp14:editId="6204A553">
+          <wp:anchor distT="0" distB="0" distL="114300" distR="114300" simplePos="0" relativeHeight="251674624" behindDoc="0" locked="0" layoutInCell="1" allowOverlap="1" wp14:anchorId="48AFC787" wp14:editId="5A96D65C">
             <wp:simplePos x="0" y="0"/>
             <wp:positionH relativeFrom="column">
               <wp:posOffset>-190500</wp:posOffset>

</xml_diff>